<commit_message>
Menambahkan sprint planning 4
</commit_message>
<xml_diff>
--- a/VVibu_Tugas2.docx
+++ b/VVibu_Tugas2.docx
@@ -1357,6 +1357,7 @@
           <w:rFonts w:ascii="Times New Roman" w:hAnsi="Times New Roman" w:cs="Times New Roman"/>
           <w:b/>
           <w:bCs/>
+          <w:noProof/>
           <w:sz w:val="24"/>
           <w:szCs w:val="24"/>
           <w:u w:val="single"/>
@@ -1418,6 +1419,64 @@
           <w:szCs w:val="24"/>
           <w:u w:val="single"/>
         </w:rPr>
+        <w:lastRenderedPageBreak/>
+        <w:drawing>
+          <wp:inline distT="0" distB="0" distL="0" distR="0" wp14:anchorId="424E0051" wp14:editId="0B06512D">
+            <wp:extent cx="5731510" cy="1159510"/>
+            <wp:effectExtent l="0" t="0" r="2540" b="2540"/>
+            <wp:docPr id="1902202731" name="Picture 1"/>
+            <wp:cNvGraphicFramePr>
+              <a:graphicFrameLocks xmlns:a="http://schemas.openxmlformats.org/drawingml/2006/main" noChangeAspect="1"/>
+            </wp:cNvGraphicFramePr>
+            <a:graphic xmlns:a="http://schemas.openxmlformats.org/drawingml/2006/main">
+              <a:graphicData uri="http://schemas.openxmlformats.org/drawingml/2006/picture">
+                <pic:pic xmlns:pic="http://schemas.openxmlformats.org/drawingml/2006/picture">
+                  <pic:nvPicPr>
+                    <pic:cNvPr id="1902202731" name=""/>
+                    <pic:cNvPicPr/>
+                  </pic:nvPicPr>
+                  <pic:blipFill>
+                    <a:blip r:embed="rId11"/>
+                    <a:stretch>
+                      <a:fillRect/>
+                    </a:stretch>
+                  </pic:blipFill>
+                  <pic:spPr>
+                    <a:xfrm>
+                      <a:off x="0" y="0"/>
+                      <a:ext cx="5731510" cy="1159510"/>
+                    </a:xfrm>
+                    <a:prstGeom prst="rect">
+                      <a:avLst/>
+                    </a:prstGeom>
+                  </pic:spPr>
+                </pic:pic>
+              </a:graphicData>
+            </a:graphic>
+          </wp:inline>
+        </w:drawing>
+      </w:r>
+    </w:p>
+    <w:p>
+      <w:pPr>
+        <w:rPr>
+          <w:rFonts w:ascii="Times New Roman" w:hAnsi="Times New Roman" w:cs="Times New Roman"/>
+          <w:b/>
+          <w:bCs/>
+          <w:sz w:val="24"/>
+          <w:szCs w:val="24"/>
+          <w:u w:val="single"/>
+        </w:rPr>
+      </w:pPr>
+      <w:r>
+        <w:rPr>
+          <w:rFonts w:ascii="Times New Roman" w:hAnsi="Times New Roman" w:cs="Times New Roman"/>
+          <w:b/>
+          <w:bCs/>
+          <w:sz w:val="24"/>
+          <w:szCs w:val="24"/>
+          <w:u w:val="single"/>
+        </w:rPr>
         <w:t>E. Hasil Screenshots Board Trello</w:t>
       </w:r>
     </w:p>
@@ -1459,7 +1518,7 @@
                     <pic:cNvPicPr/>
                   </pic:nvPicPr>
                   <pic:blipFill>
-                    <a:blip r:embed="rId11" cstate="print">
+                    <a:blip r:embed="rId12" cstate="print">
                       <a:extLst>
                         <a:ext uri="{28A0092B-C50C-407E-A947-70E740481C1C}">
                           <a14:useLocalDpi xmlns:a14="http://schemas.microsoft.com/office/drawing/2010/main" val="0"/>
@@ -1511,7 +1570,7 @@
                     <pic:cNvPicPr/>
                   </pic:nvPicPr>
                   <pic:blipFill>
-                    <a:blip r:embed="rId12" cstate="print">
+                    <a:blip r:embed="rId13" cstate="print">
                       <a:extLst>
                         <a:ext uri="{28A0092B-C50C-407E-A947-70E740481C1C}">
                           <a14:useLocalDpi xmlns:a14="http://schemas.microsoft.com/office/drawing/2010/main" val="0"/>
@@ -1564,7 +1623,7 @@
                     <pic:cNvPicPr/>
                   </pic:nvPicPr>
                   <pic:blipFill>
-                    <a:blip r:embed="rId13" cstate="print">
+                    <a:blip r:embed="rId14" cstate="print">
                       <a:extLst>
                         <a:ext uri="{28A0092B-C50C-407E-A947-70E740481C1C}">
                           <a14:useLocalDpi xmlns:a14="http://schemas.microsoft.com/office/drawing/2010/main" val="0"/>
@@ -1616,7 +1675,7 @@
                     <pic:cNvPicPr/>
                   </pic:nvPicPr>
                   <pic:blipFill>
-                    <a:blip r:embed="rId14" cstate="print">
+                    <a:blip r:embed="rId15" cstate="print">
                       <a:extLst>
                         <a:ext uri="{28A0092B-C50C-407E-A947-70E740481C1C}">
                           <a14:useLocalDpi xmlns:a14="http://schemas.microsoft.com/office/drawing/2010/main" val="0"/>

</xml_diff>

<commit_message>
Menambahkan sprint planning 5
</commit_message>
<xml_diff>
--- a/VVibu_Tugas2.docx
+++ b/VVibu_Tugas2.docx
@@ -14,7 +14,6 @@
           <w:u w:val="single"/>
         </w:rPr>
       </w:pPr>
-      <w:proofErr w:type="spellStart"/>
       <w:r>
         <w:rPr>
           <w:rFonts w:ascii="Times New Roman" w:hAnsi="Times New Roman" w:cs="Times New Roman"/>
@@ -24,9 +23,8 @@
           <w:szCs w:val="40"/>
           <w:u w:val="single"/>
         </w:rPr>
-        <w:t>Tugas</w:t>
-      </w:r>
-      <w:proofErr w:type="spellEnd"/>
+        <w:t>Tugas 0</w:t>
+      </w:r>
       <w:r>
         <w:rPr>
           <w:rFonts w:ascii="Times New Roman" w:hAnsi="Times New Roman" w:cs="Times New Roman"/>
@@ -36,7 +34,7 @@
           <w:szCs w:val="40"/>
           <w:u w:val="single"/>
         </w:rPr>
-        <w:t xml:space="preserve"> 0</w:t>
+        <w:t>2</w:t>
       </w:r>
       <w:r>
         <w:rPr>
@@ -47,264 +45,70 @@
           <w:szCs w:val="40"/>
           <w:u w:val="single"/>
         </w:rPr>
-        <w:t>2</w:t>
-      </w:r>
-      <w:r>
+        <w:t xml:space="preserve"> Mata Kuliah Agile</w:t>
+      </w:r>
+    </w:p>
+    <w:p>
+      <w:pPr>
         <w:rPr>
           <w:rFonts w:ascii="Times New Roman" w:hAnsi="Times New Roman" w:cs="Times New Roman"/>
           <w:b/>
           <w:bCs/>
-          <w:sz w:val="40"/>
-          <w:szCs w:val="40"/>
+          <w:sz w:val="24"/>
+          <w:szCs w:val="24"/>
           <w:u w:val="single"/>
         </w:rPr>
-        <w:t xml:space="preserve"> Mata </w:t>
-      </w:r>
-      <w:proofErr w:type="spellStart"/>
+      </w:pPr>
       <w:r>
         <w:rPr>
           <w:rFonts w:ascii="Times New Roman" w:hAnsi="Times New Roman" w:cs="Times New Roman"/>
           <w:b/>
           <w:bCs/>
-          <w:sz w:val="40"/>
-          <w:szCs w:val="40"/>
+          <w:sz w:val="24"/>
+          <w:szCs w:val="24"/>
           <w:u w:val="single"/>
         </w:rPr>
-        <w:t>Kuliah</w:t>
-      </w:r>
-      <w:proofErr w:type="spellEnd"/>
+        <w:t>A. Nama Kelompok</w:t>
+      </w:r>
+    </w:p>
+    <w:p>
+      <w:pPr>
+        <w:ind w:firstLine="720"/>
+        <w:rPr>
+          <w:rFonts w:ascii="Times New Roman" w:hAnsi="Times New Roman" w:cs="Times New Roman"/>
+          <w:sz w:val="24"/>
+          <w:szCs w:val="24"/>
+        </w:rPr>
+      </w:pPr>
+      <w:r>
+        <w:rPr>
+          <w:rFonts w:ascii="Times New Roman" w:hAnsi="Times New Roman" w:cs="Times New Roman"/>
+          <w:sz w:val="24"/>
+          <w:szCs w:val="24"/>
+        </w:rPr>
+        <w:t xml:space="preserve">Nama Kelompok kami ialah </w:t>
+      </w:r>
       <w:r>
         <w:rPr>
           <w:rFonts w:ascii="Times New Roman" w:hAnsi="Times New Roman" w:cs="Times New Roman"/>
           <w:b/>
           <w:bCs/>
-          <w:sz w:val="40"/>
-          <w:szCs w:val="40"/>
-          <w:u w:val="single"/>
-        </w:rPr>
-        <w:t xml:space="preserve"> Agile</w:t>
+          <w:sz w:val="24"/>
+          <w:szCs w:val="24"/>
+        </w:rPr>
+        <w:t>VVibu</w:t>
+      </w:r>
+      <w:r>
+        <w:rPr>
+          <w:rFonts w:ascii="Times New Roman" w:hAnsi="Times New Roman" w:cs="Times New Roman"/>
+          <w:sz w:val="24"/>
+          <w:szCs w:val="24"/>
+        </w:rPr>
+        <w:t xml:space="preserve"> yang terinspirasi dari pelesetan kaum wibu (pecinta anime)</w:t>
       </w:r>
     </w:p>
     <w:p>
       <w:pPr>
-        <w:rPr>
-          <w:rFonts w:ascii="Times New Roman" w:hAnsi="Times New Roman" w:cs="Times New Roman"/>
-          <w:b/>
-          <w:bCs/>
-          <w:sz w:val="24"/>
-          <w:szCs w:val="24"/>
-          <w:u w:val="single"/>
-        </w:rPr>
-      </w:pPr>
-      <w:r>
-        <w:rPr>
-          <w:rFonts w:ascii="Times New Roman" w:hAnsi="Times New Roman" w:cs="Times New Roman"/>
-          <w:b/>
-          <w:bCs/>
-          <w:sz w:val="24"/>
-          <w:szCs w:val="24"/>
-          <w:u w:val="single"/>
-        </w:rPr>
-        <w:t xml:space="preserve">A. Nama </w:t>
-      </w:r>
-      <w:proofErr w:type="spellStart"/>
-      <w:r>
-        <w:rPr>
-          <w:rFonts w:ascii="Times New Roman" w:hAnsi="Times New Roman" w:cs="Times New Roman"/>
-          <w:b/>
-          <w:bCs/>
-          <w:sz w:val="24"/>
-          <w:szCs w:val="24"/>
-          <w:u w:val="single"/>
-        </w:rPr>
-        <w:t>Kelompok</w:t>
-      </w:r>
-      <w:proofErr w:type="spellEnd"/>
-    </w:p>
-    <w:p>
-      <w:pPr>
-        <w:ind w:firstLine="720"/>
-        <w:rPr>
-          <w:rFonts w:ascii="Times New Roman" w:hAnsi="Times New Roman" w:cs="Times New Roman"/>
-          <w:sz w:val="24"/>
-          <w:szCs w:val="24"/>
-        </w:rPr>
-      </w:pPr>
-      <w:r>
-        <w:rPr>
-          <w:rFonts w:ascii="Times New Roman" w:hAnsi="Times New Roman" w:cs="Times New Roman"/>
-          <w:sz w:val="24"/>
-          <w:szCs w:val="24"/>
-        </w:rPr>
-        <w:t xml:space="preserve">Nama </w:t>
-      </w:r>
-      <w:proofErr w:type="spellStart"/>
-      <w:r>
-        <w:rPr>
-          <w:rFonts w:ascii="Times New Roman" w:hAnsi="Times New Roman" w:cs="Times New Roman"/>
-          <w:sz w:val="24"/>
-          <w:szCs w:val="24"/>
-        </w:rPr>
-        <w:t>Kelompok</w:t>
-      </w:r>
-      <w:proofErr w:type="spellEnd"/>
-      <w:r>
-        <w:rPr>
-          <w:rFonts w:ascii="Times New Roman" w:hAnsi="Times New Roman" w:cs="Times New Roman"/>
-          <w:sz w:val="24"/>
-          <w:szCs w:val="24"/>
-        </w:rPr>
-        <w:t xml:space="preserve"> kami </w:t>
-      </w:r>
-      <w:proofErr w:type="spellStart"/>
-      <w:r>
-        <w:rPr>
-          <w:rFonts w:ascii="Times New Roman" w:hAnsi="Times New Roman" w:cs="Times New Roman"/>
-          <w:sz w:val="24"/>
-          <w:szCs w:val="24"/>
-        </w:rPr>
-        <w:t>ialah</w:t>
-      </w:r>
-      <w:proofErr w:type="spellEnd"/>
-      <w:r>
-        <w:rPr>
-          <w:rFonts w:ascii="Times New Roman" w:hAnsi="Times New Roman" w:cs="Times New Roman"/>
-          <w:sz w:val="24"/>
-          <w:szCs w:val="24"/>
-        </w:rPr>
-        <w:t xml:space="preserve"> </w:t>
-      </w:r>
-      <w:proofErr w:type="spellStart"/>
-      <w:r>
-        <w:rPr>
-          <w:rFonts w:ascii="Times New Roman" w:hAnsi="Times New Roman" w:cs="Times New Roman"/>
-          <w:b/>
-          <w:bCs/>
-          <w:sz w:val="24"/>
-          <w:szCs w:val="24"/>
-        </w:rPr>
-        <w:t>VVibu</w:t>
-      </w:r>
-      <w:proofErr w:type="spellEnd"/>
-      <w:r>
-        <w:rPr>
-          <w:rFonts w:ascii="Times New Roman" w:hAnsi="Times New Roman" w:cs="Times New Roman"/>
-          <w:sz w:val="24"/>
-          <w:szCs w:val="24"/>
-        </w:rPr>
-        <w:t xml:space="preserve"> yang </w:t>
-      </w:r>
-      <w:proofErr w:type="spellStart"/>
-      <w:r>
-        <w:rPr>
-          <w:rFonts w:ascii="Times New Roman" w:hAnsi="Times New Roman" w:cs="Times New Roman"/>
-          <w:sz w:val="24"/>
-          <w:szCs w:val="24"/>
-        </w:rPr>
-        <w:t>terinspirasi</w:t>
-      </w:r>
-      <w:proofErr w:type="spellEnd"/>
-      <w:r>
-        <w:rPr>
-          <w:rFonts w:ascii="Times New Roman" w:hAnsi="Times New Roman" w:cs="Times New Roman"/>
-          <w:sz w:val="24"/>
-          <w:szCs w:val="24"/>
-        </w:rPr>
-        <w:t xml:space="preserve"> </w:t>
-      </w:r>
-      <w:proofErr w:type="spellStart"/>
-      <w:r>
-        <w:rPr>
-          <w:rFonts w:ascii="Times New Roman" w:hAnsi="Times New Roman" w:cs="Times New Roman"/>
-          <w:sz w:val="24"/>
-          <w:szCs w:val="24"/>
-        </w:rPr>
-        <w:t>dari</w:t>
-      </w:r>
-      <w:proofErr w:type="spellEnd"/>
-      <w:r>
-        <w:rPr>
-          <w:rFonts w:ascii="Times New Roman" w:hAnsi="Times New Roman" w:cs="Times New Roman"/>
-          <w:sz w:val="24"/>
-          <w:szCs w:val="24"/>
-        </w:rPr>
-        <w:t xml:space="preserve"> </w:t>
-      </w:r>
-      <w:proofErr w:type="spellStart"/>
-      <w:r>
-        <w:rPr>
-          <w:rFonts w:ascii="Times New Roman" w:hAnsi="Times New Roman" w:cs="Times New Roman"/>
-          <w:sz w:val="24"/>
-          <w:szCs w:val="24"/>
-        </w:rPr>
-        <w:t>pelesetan</w:t>
-      </w:r>
-      <w:proofErr w:type="spellEnd"/>
-      <w:r>
-        <w:rPr>
-          <w:rFonts w:ascii="Times New Roman" w:hAnsi="Times New Roman" w:cs="Times New Roman"/>
-          <w:sz w:val="24"/>
-          <w:szCs w:val="24"/>
-        </w:rPr>
-        <w:t xml:space="preserve"> </w:t>
-      </w:r>
-      <w:proofErr w:type="spellStart"/>
-      <w:r>
-        <w:rPr>
-          <w:rFonts w:ascii="Times New Roman" w:hAnsi="Times New Roman" w:cs="Times New Roman"/>
-          <w:sz w:val="24"/>
-          <w:szCs w:val="24"/>
-        </w:rPr>
-        <w:t>kaum</w:t>
-      </w:r>
-      <w:proofErr w:type="spellEnd"/>
-      <w:r>
-        <w:rPr>
-          <w:rFonts w:ascii="Times New Roman" w:hAnsi="Times New Roman" w:cs="Times New Roman"/>
-          <w:sz w:val="24"/>
-          <w:szCs w:val="24"/>
-        </w:rPr>
-        <w:t xml:space="preserve"> </w:t>
-      </w:r>
-      <w:proofErr w:type="spellStart"/>
-      <w:r>
-        <w:rPr>
-          <w:rFonts w:ascii="Times New Roman" w:hAnsi="Times New Roman" w:cs="Times New Roman"/>
-          <w:sz w:val="24"/>
-          <w:szCs w:val="24"/>
-        </w:rPr>
-        <w:t>wibu</w:t>
-      </w:r>
-      <w:proofErr w:type="spellEnd"/>
-      <w:r>
-        <w:rPr>
-          <w:rFonts w:ascii="Times New Roman" w:hAnsi="Times New Roman" w:cs="Times New Roman"/>
-          <w:sz w:val="24"/>
-          <w:szCs w:val="24"/>
-        </w:rPr>
-        <w:t xml:space="preserve"> (</w:t>
-      </w:r>
-      <w:proofErr w:type="spellStart"/>
-      <w:r>
-        <w:rPr>
-          <w:rFonts w:ascii="Times New Roman" w:hAnsi="Times New Roman" w:cs="Times New Roman"/>
-          <w:sz w:val="24"/>
-          <w:szCs w:val="24"/>
-        </w:rPr>
-        <w:t>pecinta</w:t>
-      </w:r>
-      <w:proofErr w:type="spellEnd"/>
-      <w:r>
-        <w:rPr>
-          <w:rFonts w:ascii="Times New Roman" w:hAnsi="Times New Roman" w:cs="Times New Roman"/>
-          <w:sz w:val="24"/>
-          <w:szCs w:val="24"/>
-        </w:rPr>
-        <w:t xml:space="preserve"> anime)</w:t>
-      </w:r>
-    </w:p>
-    <w:p>
-      <w:pPr>
         <w:spacing w:line="240" w:lineRule="auto"/>
         <w:rPr>
           <w:rFonts w:ascii="Times New Roman" w:hAnsi="Times New Roman" w:cs="Times New Roman"/>
@@ -318,43 +122,7 @@
           <w:sz w:val="24"/>
           <w:szCs w:val="24"/>
         </w:rPr>
-        <w:t xml:space="preserve">Member </w:t>
-      </w:r>
-      <w:proofErr w:type="spellStart"/>
-      <w:r>
-        <w:rPr>
-          <w:rFonts w:ascii="Times New Roman" w:hAnsi="Times New Roman" w:cs="Times New Roman"/>
-          <w:sz w:val="24"/>
-          <w:szCs w:val="24"/>
-        </w:rPr>
-        <w:t>Kelompok</w:t>
-      </w:r>
-      <w:proofErr w:type="spellEnd"/>
-      <w:r>
-        <w:rPr>
-          <w:rFonts w:ascii="Times New Roman" w:hAnsi="Times New Roman" w:cs="Times New Roman"/>
-          <w:sz w:val="24"/>
-          <w:szCs w:val="24"/>
-        </w:rPr>
-        <w:t xml:space="preserve"> </w:t>
-      </w:r>
-      <w:proofErr w:type="spellStart"/>
-      <w:r>
-        <w:rPr>
-          <w:rFonts w:ascii="Times New Roman" w:hAnsi="Times New Roman" w:cs="Times New Roman"/>
-          <w:sz w:val="24"/>
-          <w:szCs w:val="24"/>
-        </w:rPr>
-        <w:t>VVibu</w:t>
-      </w:r>
-      <w:proofErr w:type="spellEnd"/>
-      <w:r>
-        <w:rPr>
-          <w:rFonts w:ascii="Times New Roman" w:hAnsi="Times New Roman" w:cs="Times New Roman"/>
-          <w:sz w:val="24"/>
-          <w:szCs w:val="24"/>
-        </w:rPr>
-        <w:t xml:space="preserve">: </w:t>
+        <w:t xml:space="preserve">Member Kelompok VVibu: </w:t>
       </w:r>
     </w:p>
     <w:p>
@@ -377,18 +145,8 @@
           <w:sz w:val="24"/>
           <w:szCs w:val="24"/>
         </w:rPr>
-        <w:t xml:space="preserve">Bryan </w:t>
-      </w:r>
-      <w:proofErr w:type="spellStart"/>
-      <w:r>
-        <w:rPr>
-          <w:rFonts w:ascii="Times New Roman" w:hAnsi="Times New Roman" w:cs="Times New Roman"/>
-          <w:sz w:val="24"/>
-          <w:szCs w:val="24"/>
-        </w:rPr>
-        <w:t>Febrian</w:t>
-      </w:r>
-      <w:proofErr w:type="spellEnd"/>
+        <w:t>Bryan Febrian</w:t>
+      </w:r>
       <w:r>
         <w:rPr>
           <w:rFonts w:ascii="Times New Roman" w:hAnsi="Times New Roman" w:cs="Times New Roman"/>
@@ -578,9 +336,17 @@
           <w:szCs w:val="24"/>
           <w:u w:val="single"/>
         </w:rPr>
-        <w:t xml:space="preserve">B. </w:t>
-      </w:r>
-      <w:proofErr w:type="spellStart"/>
+        <w:t>B. Topik Pengerjaan</w:t>
+      </w:r>
+    </w:p>
+    <w:p>
+      <w:pPr>
+        <w:rPr>
+          <w:rFonts w:ascii="Times New Roman" w:hAnsi="Times New Roman" w:cs="Times New Roman"/>
+          <w:sz w:val="24"/>
+          <w:szCs w:val="24"/>
+        </w:rPr>
+      </w:pPr>
       <w:r>
         <w:rPr>
           <w:rFonts w:ascii="Times New Roman" w:hAnsi="Times New Roman" w:cs="Times New Roman"/>
@@ -588,12 +354,28 @@
           <w:bCs/>
           <w:sz w:val="24"/>
           <w:szCs w:val="24"/>
-          <w:u w:val="single"/>
-        </w:rPr>
-        <w:t>Topik</w:t>
-      </w:r>
-      <w:proofErr w:type="spellEnd"/>
-      <w:r>
+        </w:rPr>
+        <w:tab/>
+      </w:r>
+      <w:r>
+        <w:rPr>
+          <w:rFonts w:ascii="Times New Roman" w:hAnsi="Times New Roman" w:cs="Times New Roman"/>
+          <w:sz w:val="24"/>
+          <w:szCs w:val="24"/>
+        </w:rPr>
+        <w:t>Topik dari aplikasi yang kami kerjakan adalah sebuah aplikasi yang akan merekomendasikan anime-anime yang terbaik sepanjang masa dan juga akan menyajikan beberapa anime upcoming (yang akan tayang), tapi penyajiannya akan berbeda dari rekomendasi anime.</w:t>
+      </w:r>
+      <w:r>
+        <w:rPr>
+          <w:rFonts w:ascii="Times New Roman" w:hAnsi="Times New Roman" w:cs="Times New Roman"/>
+          <w:sz w:val="24"/>
+          <w:szCs w:val="24"/>
+        </w:rPr>
+        <w:t xml:space="preserve"> Aplikasi kami akan dirancang dengan menggunakan Flutter.</w:t>
+      </w:r>
+    </w:p>
+    <w:p>
+      <w:pPr>
         <w:rPr>
           <w:rFonts w:ascii="Times New Roman" w:hAnsi="Times New Roman" w:cs="Times New Roman"/>
           <w:b/>
@@ -602,9 +384,7 @@
           <w:szCs w:val="24"/>
           <w:u w:val="single"/>
         </w:rPr>
-        <w:t xml:space="preserve"> </w:t>
-      </w:r>
-      <w:proofErr w:type="spellStart"/>
+      </w:pPr>
       <w:r>
         <w:rPr>
           <w:rFonts w:ascii="Times New Roman" w:hAnsi="Times New Roman" w:cs="Times New Roman"/>
@@ -614,18 +394,8 @@
           <w:szCs w:val="24"/>
           <w:u w:val="single"/>
         </w:rPr>
-        <w:t>Pengerjaan</w:t>
-      </w:r>
-      <w:proofErr w:type="spellEnd"/>
-    </w:p>
-    <w:p>
-      <w:pPr>
-        <w:rPr>
-          <w:rFonts w:ascii="Times New Roman" w:hAnsi="Times New Roman" w:cs="Times New Roman"/>
-          <w:sz w:val="24"/>
-          <w:szCs w:val="24"/>
-        </w:rPr>
-      </w:pPr>
+        <w:t xml:space="preserve">C. </w:t>
+      </w:r>
       <w:r>
         <w:rPr>
           <w:rFonts w:ascii="Times New Roman" w:hAnsi="Times New Roman" w:cs="Times New Roman"/>
@@ -633,549 +403,9 @@
           <w:bCs/>
           <w:sz w:val="24"/>
           <w:szCs w:val="24"/>
-        </w:rPr>
-        <w:tab/>
-      </w:r>
-      <w:proofErr w:type="spellStart"/>
-      <w:r>
-        <w:rPr>
-          <w:rFonts w:ascii="Times New Roman" w:hAnsi="Times New Roman" w:cs="Times New Roman"/>
-          <w:sz w:val="24"/>
-          <w:szCs w:val="24"/>
-        </w:rPr>
-        <w:t>Topik</w:t>
-      </w:r>
-      <w:proofErr w:type="spellEnd"/>
-      <w:r>
-        <w:rPr>
-          <w:rFonts w:ascii="Times New Roman" w:hAnsi="Times New Roman" w:cs="Times New Roman"/>
-          <w:sz w:val="24"/>
-          <w:szCs w:val="24"/>
-        </w:rPr>
-        <w:t xml:space="preserve"> </w:t>
-      </w:r>
-      <w:proofErr w:type="spellStart"/>
-      <w:r>
-        <w:rPr>
-          <w:rFonts w:ascii="Times New Roman" w:hAnsi="Times New Roman" w:cs="Times New Roman"/>
-          <w:sz w:val="24"/>
-          <w:szCs w:val="24"/>
-        </w:rPr>
-        <w:t>dari</w:t>
-      </w:r>
-      <w:proofErr w:type="spellEnd"/>
-      <w:r>
-        <w:rPr>
-          <w:rFonts w:ascii="Times New Roman" w:hAnsi="Times New Roman" w:cs="Times New Roman"/>
-          <w:sz w:val="24"/>
-          <w:szCs w:val="24"/>
-        </w:rPr>
-        <w:t xml:space="preserve"> </w:t>
-      </w:r>
-      <w:proofErr w:type="spellStart"/>
-      <w:r>
-        <w:rPr>
-          <w:rFonts w:ascii="Times New Roman" w:hAnsi="Times New Roman" w:cs="Times New Roman"/>
-          <w:sz w:val="24"/>
-          <w:szCs w:val="24"/>
-        </w:rPr>
-        <w:t>aplikasi</w:t>
-      </w:r>
-      <w:proofErr w:type="spellEnd"/>
-      <w:r>
-        <w:rPr>
-          <w:rFonts w:ascii="Times New Roman" w:hAnsi="Times New Roman" w:cs="Times New Roman"/>
-          <w:sz w:val="24"/>
-          <w:szCs w:val="24"/>
-        </w:rPr>
-        <w:t xml:space="preserve"> yang kami </w:t>
-      </w:r>
-      <w:proofErr w:type="spellStart"/>
-      <w:r>
-        <w:rPr>
-          <w:rFonts w:ascii="Times New Roman" w:hAnsi="Times New Roman" w:cs="Times New Roman"/>
-          <w:sz w:val="24"/>
-          <w:szCs w:val="24"/>
-        </w:rPr>
-        <w:t>kerjakan</w:t>
-      </w:r>
-      <w:proofErr w:type="spellEnd"/>
-      <w:r>
-        <w:rPr>
-          <w:rFonts w:ascii="Times New Roman" w:hAnsi="Times New Roman" w:cs="Times New Roman"/>
-          <w:sz w:val="24"/>
-          <w:szCs w:val="24"/>
-        </w:rPr>
-        <w:t xml:space="preserve"> </w:t>
-      </w:r>
-      <w:proofErr w:type="spellStart"/>
-      <w:r>
-        <w:rPr>
-          <w:rFonts w:ascii="Times New Roman" w:hAnsi="Times New Roman" w:cs="Times New Roman"/>
-          <w:sz w:val="24"/>
-          <w:szCs w:val="24"/>
-        </w:rPr>
-        <w:t>adalah</w:t>
-      </w:r>
-      <w:proofErr w:type="spellEnd"/>
-      <w:r>
-        <w:rPr>
-          <w:rFonts w:ascii="Times New Roman" w:hAnsi="Times New Roman" w:cs="Times New Roman"/>
-          <w:sz w:val="24"/>
-          <w:szCs w:val="24"/>
-        </w:rPr>
-        <w:t xml:space="preserve"> </w:t>
-      </w:r>
-      <w:proofErr w:type="spellStart"/>
-      <w:r>
-        <w:rPr>
-          <w:rFonts w:ascii="Times New Roman" w:hAnsi="Times New Roman" w:cs="Times New Roman"/>
-          <w:sz w:val="24"/>
-          <w:szCs w:val="24"/>
-        </w:rPr>
-        <w:t>sebuah</w:t>
-      </w:r>
-      <w:proofErr w:type="spellEnd"/>
-      <w:r>
-        <w:rPr>
-          <w:rFonts w:ascii="Times New Roman" w:hAnsi="Times New Roman" w:cs="Times New Roman"/>
-          <w:sz w:val="24"/>
-          <w:szCs w:val="24"/>
-        </w:rPr>
-        <w:t xml:space="preserve"> </w:t>
-      </w:r>
-      <w:proofErr w:type="spellStart"/>
-      <w:r>
-        <w:rPr>
-          <w:rFonts w:ascii="Times New Roman" w:hAnsi="Times New Roman" w:cs="Times New Roman"/>
-          <w:sz w:val="24"/>
-          <w:szCs w:val="24"/>
-        </w:rPr>
-        <w:t>aplikasi</w:t>
-      </w:r>
-      <w:proofErr w:type="spellEnd"/>
-      <w:r>
-        <w:rPr>
-          <w:rFonts w:ascii="Times New Roman" w:hAnsi="Times New Roman" w:cs="Times New Roman"/>
-          <w:sz w:val="24"/>
-          <w:szCs w:val="24"/>
-        </w:rPr>
-        <w:t xml:space="preserve"> yang </w:t>
-      </w:r>
-      <w:proofErr w:type="spellStart"/>
-      <w:r>
-        <w:rPr>
-          <w:rFonts w:ascii="Times New Roman" w:hAnsi="Times New Roman" w:cs="Times New Roman"/>
-          <w:sz w:val="24"/>
-          <w:szCs w:val="24"/>
-        </w:rPr>
-        <w:t>akan</w:t>
-      </w:r>
-      <w:proofErr w:type="spellEnd"/>
-      <w:r>
-        <w:rPr>
-          <w:rFonts w:ascii="Times New Roman" w:hAnsi="Times New Roman" w:cs="Times New Roman"/>
-          <w:sz w:val="24"/>
-          <w:szCs w:val="24"/>
-        </w:rPr>
-        <w:t xml:space="preserve"> </w:t>
-      </w:r>
-      <w:proofErr w:type="spellStart"/>
-      <w:r>
-        <w:rPr>
-          <w:rFonts w:ascii="Times New Roman" w:hAnsi="Times New Roman" w:cs="Times New Roman"/>
-          <w:sz w:val="24"/>
-          <w:szCs w:val="24"/>
-        </w:rPr>
-        <w:t>merekomendasikan</w:t>
-      </w:r>
-      <w:proofErr w:type="spellEnd"/>
-      <w:r>
-        <w:rPr>
-          <w:rFonts w:ascii="Times New Roman" w:hAnsi="Times New Roman" w:cs="Times New Roman"/>
-          <w:sz w:val="24"/>
-          <w:szCs w:val="24"/>
-        </w:rPr>
-        <w:t xml:space="preserve"> anime-anime yang </w:t>
-      </w:r>
-      <w:proofErr w:type="spellStart"/>
-      <w:r>
-        <w:rPr>
-          <w:rFonts w:ascii="Times New Roman" w:hAnsi="Times New Roman" w:cs="Times New Roman"/>
-          <w:sz w:val="24"/>
-          <w:szCs w:val="24"/>
-        </w:rPr>
-        <w:t>terbaik</w:t>
-      </w:r>
-      <w:proofErr w:type="spellEnd"/>
-      <w:r>
-        <w:rPr>
-          <w:rFonts w:ascii="Times New Roman" w:hAnsi="Times New Roman" w:cs="Times New Roman"/>
-          <w:sz w:val="24"/>
-          <w:szCs w:val="24"/>
-        </w:rPr>
-        <w:t xml:space="preserve"> </w:t>
-      </w:r>
-      <w:proofErr w:type="spellStart"/>
-      <w:r>
-        <w:rPr>
-          <w:rFonts w:ascii="Times New Roman" w:hAnsi="Times New Roman" w:cs="Times New Roman"/>
-          <w:sz w:val="24"/>
-          <w:szCs w:val="24"/>
-        </w:rPr>
-        <w:t>sepanjang</w:t>
-      </w:r>
-      <w:proofErr w:type="spellEnd"/>
-      <w:r>
-        <w:rPr>
-          <w:rFonts w:ascii="Times New Roman" w:hAnsi="Times New Roman" w:cs="Times New Roman"/>
-          <w:sz w:val="24"/>
-          <w:szCs w:val="24"/>
-        </w:rPr>
-        <w:t xml:space="preserve"> masa dan juga </w:t>
-      </w:r>
-      <w:proofErr w:type="spellStart"/>
-      <w:r>
-        <w:rPr>
-          <w:rFonts w:ascii="Times New Roman" w:hAnsi="Times New Roman" w:cs="Times New Roman"/>
-          <w:sz w:val="24"/>
-          <w:szCs w:val="24"/>
-        </w:rPr>
-        <w:t>akan</w:t>
-      </w:r>
-      <w:proofErr w:type="spellEnd"/>
-      <w:r>
-        <w:rPr>
-          <w:rFonts w:ascii="Times New Roman" w:hAnsi="Times New Roman" w:cs="Times New Roman"/>
-          <w:sz w:val="24"/>
-          <w:szCs w:val="24"/>
-        </w:rPr>
-        <w:t xml:space="preserve"> </w:t>
-      </w:r>
-      <w:proofErr w:type="spellStart"/>
-      <w:r>
-        <w:rPr>
-          <w:rFonts w:ascii="Times New Roman" w:hAnsi="Times New Roman" w:cs="Times New Roman"/>
-          <w:sz w:val="24"/>
-          <w:szCs w:val="24"/>
-        </w:rPr>
-        <w:t>menyajikan</w:t>
-      </w:r>
-      <w:proofErr w:type="spellEnd"/>
-      <w:r>
-        <w:rPr>
-          <w:rFonts w:ascii="Times New Roman" w:hAnsi="Times New Roman" w:cs="Times New Roman"/>
-          <w:sz w:val="24"/>
-          <w:szCs w:val="24"/>
-        </w:rPr>
-        <w:t xml:space="preserve"> </w:t>
-      </w:r>
-      <w:proofErr w:type="spellStart"/>
-      <w:r>
-        <w:rPr>
-          <w:rFonts w:ascii="Times New Roman" w:hAnsi="Times New Roman" w:cs="Times New Roman"/>
-          <w:sz w:val="24"/>
-          <w:szCs w:val="24"/>
-        </w:rPr>
-        <w:t>beberapa</w:t>
-      </w:r>
-      <w:proofErr w:type="spellEnd"/>
-      <w:r>
-        <w:rPr>
-          <w:rFonts w:ascii="Times New Roman" w:hAnsi="Times New Roman" w:cs="Times New Roman"/>
-          <w:sz w:val="24"/>
-          <w:szCs w:val="24"/>
-        </w:rPr>
-        <w:t xml:space="preserve"> anime upcoming (yang </w:t>
-      </w:r>
-      <w:proofErr w:type="spellStart"/>
-      <w:r>
-        <w:rPr>
-          <w:rFonts w:ascii="Times New Roman" w:hAnsi="Times New Roman" w:cs="Times New Roman"/>
-          <w:sz w:val="24"/>
-          <w:szCs w:val="24"/>
-        </w:rPr>
-        <w:t>akan</w:t>
-      </w:r>
-      <w:proofErr w:type="spellEnd"/>
-      <w:r>
-        <w:rPr>
-          <w:rFonts w:ascii="Times New Roman" w:hAnsi="Times New Roman" w:cs="Times New Roman"/>
-          <w:sz w:val="24"/>
-          <w:szCs w:val="24"/>
-        </w:rPr>
-        <w:t xml:space="preserve"> </w:t>
-      </w:r>
-      <w:proofErr w:type="spellStart"/>
-      <w:r>
-        <w:rPr>
-          <w:rFonts w:ascii="Times New Roman" w:hAnsi="Times New Roman" w:cs="Times New Roman"/>
-          <w:sz w:val="24"/>
-          <w:szCs w:val="24"/>
-        </w:rPr>
-        <w:t>tayang</w:t>
-      </w:r>
-      <w:proofErr w:type="spellEnd"/>
-      <w:r>
-        <w:rPr>
-          <w:rFonts w:ascii="Times New Roman" w:hAnsi="Times New Roman" w:cs="Times New Roman"/>
-          <w:sz w:val="24"/>
-          <w:szCs w:val="24"/>
-        </w:rPr>
-        <w:t xml:space="preserve">), </w:t>
-      </w:r>
-      <w:proofErr w:type="spellStart"/>
-      <w:r>
-        <w:rPr>
-          <w:rFonts w:ascii="Times New Roman" w:hAnsi="Times New Roman" w:cs="Times New Roman"/>
-          <w:sz w:val="24"/>
-          <w:szCs w:val="24"/>
-        </w:rPr>
-        <w:t>tapi</w:t>
-      </w:r>
-      <w:proofErr w:type="spellEnd"/>
-      <w:r>
-        <w:rPr>
-          <w:rFonts w:ascii="Times New Roman" w:hAnsi="Times New Roman" w:cs="Times New Roman"/>
-          <w:sz w:val="24"/>
-          <w:szCs w:val="24"/>
-        </w:rPr>
-        <w:t xml:space="preserve"> </w:t>
-      </w:r>
-      <w:proofErr w:type="spellStart"/>
-      <w:r>
-        <w:rPr>
-          <w:rFonts w:ascii="Times New Roman" w:hAnsi="Times New Roman" w:cs="Times New Roman"/>
-          <w:sz w:val="24"/>
-          <w:szCs w:val="24"/>
-        </w:rPr>
-        <w:t>penyajiannya</w:t>
-      </w:r>
-      <w:proofErr w:type="spellEnd"/>
-      <w:r>
-        <w:rPr>
-          <w:rFonts w:ascii="Times New Roman" w:hAnsi="Times New Roman" w:cs="Times New Roman"/>
-          <w:sz w:val="24"/>
-          <w:szCs w:val="24"/>
-        </w:rPr>
-        <w:t xml:space="preserve"> </w:t>
-      </w:r>
-      <w:proofErr w:type="spellStart"/>
-      <w:r>
-        <w:rPr>
-          <w:rFonts w:ascii="Times New Roman" w:hAnsi="Times New Roman" w:cs="Times New Roman"/>
-          <w:sz w:val="24"/>
-          <w:szCs w:val="24"/>
-        </w:rPr>
-        <w:t>akan</w:t>
-      </w:r>
-      <w:proofErr w:type="spellEnd"/>
-      <w:r>
-        <w:rPr>
-          <w:rFonts w:ascii="Times New Roman" w:hAnsi="Times New Roman" w:cs="Times New Roman"/>
-          <w:sz w:val="24"/>
-          <w:szCs w:val="24"/>
-        </w:rPr>
-        <w:t xml:space="preserve"> </w:t>
-      </w:r>
-      <w:proofErr w:type="spellStart"/>
-      <w:r>
-        <w:rPr>
-          <w:rFonts w:ascii="Times New Roman" w:hAnsi="Times New Roman" w:cs="Times New Roman"/>
-          <w:sz w:val="24"/>
-          <w:szCs w:val="24"/>
-        </w:rPr>
-        <w:t>berbeda</w:t>
-      </w:r>
-      <w:proofErr w:type="spellEnd"/>
-      <w:r>
-        <w:rPr>
-          <w:rFonts w:ascii="Times New Roman" w:hAnsi="Times New Roman" w:cs="Times New Roman"/>
-          <w:sz w:val="24"/>
-          <w:szCs w:val="24"/>
-        </w:rPr>
-        <w:t xml:space="preserve"> </w:t>
-      </w:r>
-      <w:proofErr w:type="spellStart"/>
-      <w:r>
-        <w:rPr>
-          <w:rFonts w:ascii="Times New Roman" w:hAnsi="Times New Roman" w:cs="Times New Roman"/>
-          <w:sz w:val="24"/>
-          <w:szCs w:val="24"/>
-        </w:rPr>
-        <w:t>dari</w:t>
-      </w:r>
-      <w:proofErr w:type="spellEnd"/>
-      <w:r>
-        <w:rPr>
-          <w:rFonts w:ascii="Times New Roman" w:hAnsi="Times New Roman" w:cs="Times New Roman"/>
-          <w:sz w:val="24"/>
-          <w:szCs w:val="24"/>
-        </w:rPr>
-        <w:t xml:space="preserve"> </w:t>
-      </w:r>
-      <w:proofErr w:type="spellStart"/>
-      <w:r>
-        <w:rPr>
-          <w:rFonts w:ascii="Times New Roman" w:hAnsi="Times New Roman" w:cs="Times New Roman"/>
-          <w:sz w:val="24"/>
-          <w:szCs w:val="24"/>
-        </w:rPr>
-        <w:t>rekomendasi</w:t>
-      </w:r>
-      <w:proofErr w:type="spellEnd"/>
-      <w:r>
-        <w:rPr>
-          <w:rFonts w:ascii="Times New Roman" w:hAnsi="Times New Roman" w:cs="Times New Roman"/>
-          <w:sz w:val="24"/>
-          <w:szCs w:val="24"/>
-        </w:rPr>
-        <w:t xml:space="preserve"> anime.</w:t>
-      </w:r>
-      <w:r>
-        <w:rPr>
-          <w:rFonts w:ascii="Times New Roman" w:hAnsi="Times New Roman" w:cs="Times New Roman"/>
-          <w:sz w:val="24"/>
-          <w:szCs w:val="24"/>
-        </w:rPr>
-        <w:t xml:space="preserve"> </w:t>
-      </w:r>
-      <w:proofErr w:type="spellStart"/>
-      <w:r>
-        <w:rPr>
-          <w:rFonts w:ascii="Times New Roman" w:hAnsi="Times New Roman" w:cs="Times New Roman"/>
-          <w:sz w:val="24"/>
-          <w:szCs w:val="24"/>
-        </w:rPr>
-        <w:t>Aplikasi</w:t>
-      </w:r>
-      <w:proofErr w:type="spellEnd"/>
-      <w:r>
-        <w:rPr>
-          <w:rFonts w:ascii="Times New Roman" w:hAnsi="Times New Roman" w:cs="Times New Roman"/>
-          <w:sz w:val="24"/>
-          <w:szCs w:val="24"/>
-        </w:rPr>
-        <w:t xml:space="preserve"> kami </w:t>
-      </w:r>
-      <w:proofErr w:type="spellStart"/>
-      <w:r>
-        <w:rPr>
-          <w:rFonts w:ascii="Times New Roman" w:hAnsi="Times New Roman" w:cs="Times New Roman"/>
-          <w:sz w:val="24"/>
-          <w:szCs w:val="24"/>
-        </w:rPr>
-        <w:t>akan</w:t>
-      </w:r>
-      <w:proofErr w:type="spellEnd"/>
-      <w:r>
-        <w:rPr>
-          <w:rFonts w:ascii="Times New Roman" w:hAnsi="Times New Roman" w:cs="Times New Roman"/>
-          <w:sz w:val="24"/>
-          <w:szCs w:val="24"/>
-        </w:rPr>
-        <w:t xml:space="preserve"> </w:t>
-      </w:r>
-      <w:proofErr w:type="spellStart"/>
-      <w:r>
-        <w:rPr>
-          <w:rFonts w:ascii="Times New Roman" w:hAnsi="Times New Roman" w:cs="Times New Roman"/>
-          <w:sz w:val="24"/>
-          <w:szCs w:val="24"/>
-        </w:rPr>
-        <w:t>dirancang</w:t>
-      </w:r>
-      <w:proofErr w:type="spellEnd"/>
-      <w:r>
-        <w:rPr>
-          <w:rFonts w:ascii="Times New Roman" w:hAnsi="Times New Roman" w:cs="Times New Roman"/>
-          <w:sz w:val="24"/>
-          <w:szCs w:val="24"/>
-        </w:rPr>
-        <w:t xml:space="preserve"> </w:t>
-      </w:r>
-      <w:proofErr w:type="spellStart"/>
-      <w:r>
-        <w:rPr>
-          <w:rFonts w:ascii="Times New Roman" w:hAnsi="Times New Roman" w:cs="Times New Roman"/>
-          <w:sz w:val="24"/>
-          <w:szCs w:val="24"/>
-        </w:rPr>
-        <w:t>dengan</w:t>
-      </w:r>
-      <w:proofErr w:type="spellEnd"/>
-      <w:r>
-        <w:rPr>
-          <w:rFonts w:ascii="Times New Roman" w:hAnsi="Times New Roman" w:cs="Times New Roman"/>
-          <w:sz w:val="24"/>
-          <w:szCs w:val="24"/>
-        </w:rPr>
-        <w:t xml:space="preserve"> </w:t>
-      </w:r>
-      <w:proofErr w:type="spellStart"/>
-      <w:r>
-        <w:rPr>
-          <w:rFonts w:ascii="Times New Roman" w:hAnsi="Times New Roman" w:cs="Times New Roman"/>
-          <w:sz w:val="24"/>
-          <w:szCs w:val="24"/>
-        </w:rPr>
-        <w:t>menggunakan</w:t>
-      </w:r>
-      <w:proofErr w:type="spellEnd"/>
-      <w:r>
-        <w:rPr>
-          <w:rFonts w:ascii="Times New Roman" w:hAnsi="Times New Roman" w:cs="Times New Roman"/>
-          <w:sz w:val="24"/>
-          <w:szCs w:val="24"/>
-        </w:rPr>
-        <w:t xml:space="preserve"> Flutter.</w:t>
-      </w:r>
-    </w:p>
-    <w:p>
-      <w:pPr>
-        <w:rPr>
-          <w:rFonts w:ascii="Times New Roman" w:hAnsi="Times New Roman" w:cs="Times New Roman"/>
-          <w:b/>
-          <w:bCs/>
-          <w:sz w:val="24"/>
-          <w:szCs w:val="24"/>
           <w:u w:val="single"/>
         </w:rPr>
-      </w:pPr>
-      <w:r>
-        <w:rPr>
-          <w:rFonts w:ascii="Times New Roman" w:hAnsi="Times New Roman" w:cs="Times New Roman"/>
-          <w:b/>
-          <w:bCs/>
-          <w:sz w:val="24"/>
-          <w:szCs w:val="24"/>
-          <w:u w:val="single"/>
-        </w:rPr>
-        <w:t xml:space="preserve">C. </w:t>
-      </w:r>
-      <w:proofErr w:type="spellStart"/>
-      <w:r>
-        <w:rPr>
-          <w:rFonts w:ascii="Times New Roman" w:hAnsi="Times New Roman" w:cs="Times New Roman"/>
-          <w:b/>
-          <w:bCs/>
-          <w:sz w:val="24"/>
-          <w:szCs w:val="24"/>
-          <w:u w:val="single"/>
-        </w:rPr>
-        <w:t>Tabel</w:t>
-      </w:r>
-      <w:proofErr w:type="spellEnd"/>
-      <w:r>
-        <w:rPr>
-          <w:rFonts w:ascii="Times New Roman" w:hAnsi="Times New Roman" w:cs="Times New Roman"/>
-          <w:b/>
-          <w:bCs/>
-          <w:sz w:val="24"/>
-          <w:szCs w:val="24"/>
-          <w:u w:val="single"/>
-        </w:rPr>
-        <w:t xml:space="preserve"> User Story dan Product Backlog</w:t>
+        <w:t>Tabel User Story dan Product Backlog</w:t>
       </w:r>
     </w:p>
     <w:p>
@@ -1340,18 +570,6 @@
           </wp:inline>
         </w:drawing>
       </w:r>
-    </w:p>
-    <w:p>
-      <w:pPr>
-        <w:rPr>
-          <w:rFonts w:ascii="Times New Roman" w:hAnsi="Times New Roman" w:cs="Times New Roman"/>
-          <w:b/>
-          <w:bCs/>
-          <w:sz w:val="24"/>
-          <w:szCs w:val="24"/>
-          <w:u w:val="single"/>
-        </w:rPr>
-      </w:pPr>
       <w:r>
         <w:rPr>
           <w:rFonts w:ascii="Times New Roman" w:hAnsi="Times New Roman" w:cs="Times New Roman"/>
@@ -1398,23 +616,12 @@
           </wp:inline>
         </w:drawing>
       </w:r>
-    </w:p>
-    <w:p>
-      <w:pPr>
+      <w:r>
         <w:rPr>
           <w:rFonts w:ascii="Times New Roman" w:hAnsi="Times New Roman" w:cs="Times New Roman"/>
           <w:b/>
           <w:bCs/>
-          <w:sz w:val="24"/>
-          <w:szCs w:val="24"/>
-          <w:u w:val="single"/>
-        </w:rPr>
-      </w:pPr>
-      <w:r>
-        <w:rPr>
-          <w:rFonts w:ascii="Times New Roman" w:hAnsi="Times New Roman" w:cs="Times New Roman"/>
-          <w:b/>
-          <w:bCs/>
+          <w:noProof/>
           <w:sz w:val="24"/>
           <w:szCs w:val="24"/>
           <w:u w:val="single"/>
@@ -1456,6 +663,51 @@
           </wp:inline>
         </w:drawing>
       </w:r>
+      <w:r>
+        <w:rPr>
+          <w:rFonts w:ascii="Times New Roman" w:hAnsi="Times New Roman" w:cs="Times New Roman"/>
+          <w:b/>
+          <w:bCs/>
+          <w:sz w:val="24"/>
+          <w:szCs w:val="24"/>
+          <w:u w:val="single"/>
+        </w:rPr>
+        <w:drawing>
+          <wp:inline distT="0" distB="0" distL="0" distR="0" wp14:anchorId="1CC4FC95" wp14:editId="7E813C30">
+            <wp:extent cx="5731510" cy="2169160"/>
+            <wp:effectExtent l="0" t="0" r="2540" b="2540"/>
+            <wp:docPr id="620579042" name="Picture 1"/>
+            <wp:cNvGraphicFramePr>
+              <a:graphicFrameLocks xmlns:a="http://schemas.openxmlformats.org/drawingml/2006/main" noChangeAspect="1"/>
+            </wp:cNvGraphicFramePr>
+            <a:graphic xmlns:a="http://schemas.openxmlformats.org/drawingml/2006/main">
+              <a:graphicData uri="http://schemas.openxmlformats.org/drawingml/2006/picture">
+                <pic:pic xmlns:pic="http://schemas.openxmlformats.org/drawingml/2006/picture">
+                  <pic:nvPicPr>
+                    <pic:cNvPr id="620579042" name=""/>
+                    <pic:cNvPicPr/>
+                  </pic:nvPicPr>
+                  <pic:blipFill>
+                    <a:blip r:embed="rId12"/>
+                    <a:stretch>
+                      <a:fillRect/>
+                    </a:stretch>
+                  </pic:blipFill>
+                  <pic:spPr>
+                    <a:xfrm>
+                      <a:off x="0" y="0"/>
+                      <a:ext cx="5731510" cy="2169160"/>
+                    </a:xfrm>
+                    <a:prstGeom prst="rect">
+                      <a:avLst/>
+                    </a:prstGeom>
+                  </pic:spPr>
+                </pic:pic>
+              </a:graphicData>
+            </a:graphic>
+          </wp:inline>
+        </w:drawing>
+      </w:r>
     </w:p>
     <w:p>
       <w:pPr>
@@ -1518,7 +770,7 @@
                     <pic:cNvPicPr/>
                   </pic:nvPicPr>
                   <pic:blipFill>
-                    <a:blip r:embed="rId12" cstate="print">
+                    <a:blip r:embed="rId13" cstate="print">
                       <a:extLst>
                         <a:ext uri="{28A0092B-C50C-407E-A947-70E740481C1C}">
                           <a14:useLocalDpi xmlns:a14="http://schemas.microsoft.com/office/drawing/2010/main" val="0"/>
@@ -1570,7 +822,7 @@
                     <pic:cNvPicPr/>
                   </pic:nvPicPr>
                   <pic:blipFill>
-                    <a:blip r:embed="rId13" cstate="print">
+                    <a:blip r:embed="rId14" cstate="print">
                       <a:extLst>
                         <a:ext uri="{28A0092B-C50C-407E-A947-70E740481C1C}">
                           <a14:useLocalDpi xmlns:a14="http://schemas.microsoft.com/office/drawing/2010/main" val="0"/>
@@ -1623,7 +875,7 @@
                     <pic:cNvPicPr/>
                   </pic:nvPicPr>
                   <pic:blipFill>
-                    <a:blip r:embed="rId14" cstate="print">
+                    <a:blip r:embed="rId15" cstate="print">
                       <a:extLst>
                         <a:ext uri="{28A0092B-C50C-407E-A947-70E740481C1C}">
                           <a14:useLocalDpi xmlns:a14="http://schemas.microsoft.com/office/drawing/2010/main" val="0"/>
@@ -1675,7 +927,7 @@
                     <pic:cNvPicPr/>
                   </pic:nvPicPr>
                   <pic:blipFill>
-                    <a:blip r:embed="rId15" cstate="print">
+                    <a:blip r:embed="rId16" cstate="print">
                       <a:extLst>
                         <a:ext uri="{28A0092B-C50C-407E-A947-70E740481C1C}">
                           <a14:useLocalDpi xmlns:a14="http://schemas.microsoft.com/office/drawing/2010/main" val="0"/>

</xml_diff>

<commit_message>
Menambahkan tabel daily scrum meeting report 5-8
</commit_message>
<xml_diff>
--- a/VVibu_Tugas2.docx
+++ b/VVibu_Tugas2.docx
@@ -668,6 +668,7 @@
           <w:rFonts w:ascii="Times New Roman" w:hAnsi="Times New Roman" w:cs="Times New Roman"/>
           <w:b/>
           <w:bCs/>
+          <w:noProof/>
           <w:sz w:val="24"/>
           <w:szCs w:val="24"/>
           <w:u w:val="single"/>
@@ -729,8 +730,179 @@
           <w:szCs w:val="24"/>
           <w:u w:val="single"/>
         </w:rPr>
-        <w:t>E. Hasil Screenshots Board Trello</w:t>
-      </w:r>
+        <w:t xml:space="preserve">E. </w:t>
+      </w:r>
+      <w:r>
+        <w:rPr>
+          <w:rFonts w:ascii="Times New Roman" w:hAnsi="Times New Roman" w:cs="Times New Roman"/>
+          <w:b/>
+          <w:bCs/>
+          <w:sz w:val="24"/>
+          <w:szCs w:val="24"/>
+          <w:u w:val="single"/>
+        </w:rPr>
+        <w:t>Daily Scrum Meeting Report</w:t>
+      </w:r>
+    </w:p>
+    <w:p>
+      <w:pPr>
+        <w:rPr>
+          <w:rFonts w:ascii="Times New Roman" w:hAnsi="Times New Roman" w:cs="Times New Roman"/>
+          <w:b/>
+          <w:bCs/>
+          <w:sz w:val="24"/>
+          <w:szCs w:val="24"/>
+          <w:u w:val="single"/>
+        </w:rPr>
+      </w:pPr>
+      <w:r>
+        <w:rPr>
+          <w:rFonts w:ascii="Times New Roman" w:hAnsi="Times New Roman" w:cs="Times New Roman"/>
+          <w:b/>
+          <w:bCs/>
+          <w:sz w:val="24"/>
+          <w:szCs w:val="24"/>
+          <w:u w:val="single"/>
+        </w:rPr>
+        <w:drawing>
+          <wp:inline distT="0" distB="0" distL="0" distR="0" wp14:anchorId="0978C05F" wp14:editId="695D633F">
+            <wp:extent cx="5731510" cy="2380615"/>
+            <wp:effectExtent l="0" t="0" r="2540" b="635"/>
+            <wp:docPr id="1136478480" name="Picture 1"/>
+            <wp:cNvGraphicFramePr>
+              <a:graphicFrameLocks xmlns:a="http://schemas.openxmlformats.org/drawingml/2006/main" noChangeAspect="1"/>
+            </wp:cNvGraphicFramePr>
+            <a:graphic xmlns:a="http://schemas.openxmlformats.org/drawingml/2006/main">
+              <a:graphicData uri="http://schemas.openxmlformats.org/drawingml/2006/picture">
+                <pic:pic xmlns:pic="http://schemas.openxmlformats.org/drawingml/2006/picture">
+                  <pic:nvPicPr>
+                    <pic:cNvPr id="1136478480" name=""/>
+                    <pic:cNvPicPr/>
+                  </pic:nvPicPr>
+                  <pic:blipFill>
+                    <a:blip r:embed="rId13"/>
+                    <a:stretch>
+                      <a:fillRect/>
+                    </a:stretch>
+                  </pic:blipFill>
+                  <pic:spPr>
+                    <a:xfrm>
+                      <a:off x="0" y="0"/>
+                      <a:ext cx="5731510" cy="2380615"/>
+                    </a:xfrm>
+                    <a:prstGeom prst="rect">
+                      <a:avLst/>
+                    </a:prstGeom>
+                  </pic:spPr>
+                </pic:pic>
+              </a:graphicData>
+            </a:graphic>
+          </wp:inline>
+        </w:drawing>
+      </w:r>
+      <w:r>
+        <w:rPr>
+          <w:rFonts w:ascii="Times New Roman" w:hAnsi="Times New Roman" w:cs="Times New Roman"/>
+          <w:b/>
+          <w:bCs/>
+          <w:sz w:val="24"/>
+          <w:szCs w:val="24"/>
+          <w:u w:val="single"/>
+        </w:rPr>
+        <w:drawing>
+          <wp:inline distT="0" distB="0" distL="0" distR="0" wp14:anchorId="0C3DA45C" wp14:editId="2865208E">
+            <wp:extent cx="5731510" cy="1675765"/>
+            <wp:effectExtent l="0" t="0" r="2540" b="635"/>
+            <wp:docPr id="1238880207" name="Picture 1"/>
+            <wp:cNvGraphicFramePr>
+              <a:graphicFrameLocks xmlns:a="http://schemas.openxmlformats.org/drawingml/2006/main" noChangeAspect="1"/>
+            </wp:cNvGraphicFramePr>
+            <a:graphic xmlns:a="http://schemas.openxmlformats.org/drawingml/2006/main">
+              <a:graphicData uri="http://schemas.openxmlformats.org/drawingml/2006/picture">
+                <pic:pic xmlns:pic="http://schemas.openxmlformats.org/drawingml/2006/picture">
+                  <pic:nvPicPr>
+                    <pic:cNvPr id="1238880207" name=""/>
+                    <pic:cNvPicPr/>
+                  </pic:nvPicPr>
+                  <pic:blipFill>
+                    <a:blip r:embed="rId14"/>
+                    <a:stretch>
+                      <a:fillRect/>
+                    </a:stretch>
+                  </pic:blipFill>
+                  <pic:spPr>
+                    <a:xfrm>
+                      <a:off x="0" y="0"/>
+                      <a:ext cx="5731510" cy="1675765"/>
+                    </a:xfrm>
+                    <a:prstGeom prst="rect">
+                      <a:avLst/>
+                    </a:prstGeom>
+                  </pic:spPr>
+                </pic:pic>
+              </a:graphicData>
+            </a:graphic>
+          </wp:inline>
+        </w:drawing>
+      </w:r>
+    </w:p>
+    <w:p>
+      <w:pPr>
+        <w:rPr>
+          <w:rFonts w:ascii="Times New Roman" w:hAnsi="Times New Roman" w:cs="Times New Roman"/>
+          <w:b/>
+          <w:bCs/>
+          <w:sz w:val="24"/>
+          <w:szCs w:val="24"/>
+          <w:u w:val="single"/>
+        </w:rPr>
+      </w:pPr>
+    </w:p>
+    <w:p>
+      <w:pPr>
+        <w:rPr>
+          <w:rFonts w:ascii="Times New Roman" w:hAnsi="Times New Roman" w:cs="Times New Roman"/>
+          <w:b/>
+          <w:bCs/>
+          <w:sz w:val="24"/>
+          <w:szCs w:val="24"/>
+          <w:u w:val="single"/>
+        </w:rPr>
+      </w:pPr>
+      <w:r>
+        <w:rPr>
+          <w:rFonts w:ascii="Times New Roman" w:hAnsi="Times New Roman" w:cs="Times New Roman"/>
+          <w:b/>
+          <w:bCs/>
+          <w:sz w:val="24"/>
+          <w:szCs w:val="24"/>
+          <w:u w:val="single"/>
+        </w:rPr>
+        <w:t>F</w:t>
+      </w:r>
+      <w:r>
+        <w:rPr>
+          <w:rFonts w:ascii="Times New Roman" w:hAnsi="Times New Roman" w:cs="Times New Roman"/>
+          <w:b/>
+          <w:bCs/>
+          <w:sz w:val="24"/>
+          <w:szCs w:val="24"/>
+          <w:u w:val="single"/>
+        </w:rPr>
+        <w:t>. Hasil Screenshots Board Trello</w:t>
+      </w:r>
+    </w:p>
+    <w:p>
+      <w:pPr>
+        <w:rPr>
+          <w:rFonts w:ascii="Times New Roman" w:hAnsi="Times New Roman" w:cs="Times New Roman"/>
+          <w:b/>
+          <w:bCs/>
+          <w:sz w:val="24"/>
+          <w:szCs w:val="24"/>
+          <w:u w:val="single"/>
+        </w:rPr>
+      </w:pPr>
     </w:p>
     <w:p>
       <w:pPr>
@@ -770,7 +942,7 @@
                     <pic:cNvPicPr/>
                   </pic:nvPicPr>
                   <pic:blipFill>
-                    <a:blip r:embed="rId13" cstate="print">
+                    <a:blip r:embed="rId15" cstate="print">
                       <a:extLst>
                         <a:ext uri="{28A0092B-C50C-407E-A947-70E740481C1C}">
                           <a14:useLocalDpi xmlns:a14="http://schemas.microsoft.com/office/drawing/2010/main" val="0"/>
@@ -822,7 +994,7 @@
                     <pic:cNvPicPr/>
                   </pic:nvPicPr>
                   <pic:blipFill>
-                    <a:blip r:embed="rId14" cstate="print">
+                    <a:blip r:embed="rId16" cstate="print">
                       <a:extLst>
                         <a:ext uri="{28A0092B-C50C-407E-A947-70E740481C1C}">
                           <a14:useLocalDpi xmlns:a14="http://schemas.microsoft.com/office/drawing/2010/main" val="0"/>
@@ -875,7 +1047,7 @@
                     <pic:cNvPicPr/>
                   </pic:nvPicPr>
                   <pic:blipFill>
-                    <a:blip r:embed="rId15" cstate="print">
+                    <a:blip r:embed="rId17" cstate="print">
                       <a:extLst>
                         <a:ext uri="{28A0092B-C50C-407E-A947-70E740481C1C}">
                           <a14:useLocalDpi xmlns:a14="http://schemas.microsoft.com/office/drawing/2010/main" val="0"/>
@@ -927,7 +1099,7 @@
                     <pic:cNvPicPr/>
                   </pic:nvPicPr>
                   <pic:blipFill>
-                    <a:blip r:embed="rId16" cstate="print">
+                    <a:blip r:embed="rId18" cstate="print">
                       <a:extLst>
                         <a:ext uri="{28A0092B-C50C-407E-A947-70E740481C1C}">
                           <a14:useLocalDpi xmlns:a14="http://schemas.microsoft.com/office/drawing/2010/main" val="0"/>

</xml_diff>

<commit_message>
Menambahkan tabel daily scrum meeting report 9-10
</commit_message>
<xml_diff>
--- a/VVibu_Tugas2.docx
+++ b/VVibu_Tugas2.docx
@@ -764,6 +764,7 @@
           <w:szCs w:val="24"/>
           <w:u w:val="single"/>
         </w:rPr>
+        <w:lastRenderedPageBreak/>
         <w:drawing>
           <wp:inline distT="0" distB="0" distL="0" distR="0" wp14:anchorId="0978C05F" wp14:editId="695D633F">
             <wp:extent cx="5731510" cy="2380615"/>
@@ -845,9 +846,13 @@
           </wp:inline>
         </w:drawing>
       </w:r>
-    </w:p>
-    <w:p>
-      <w:pPr>
+      <w:r>
+        <w:rPr>
+          <w:noProof/>
+        </w:rPr>
+        <w:t xml:space="preserve"> </w:t>
+      </w:r>
+      <w:r>
         <w:rPr>
           <w:rFonts w:ascii="Times New Roman" w:hAnsi="Times New Roman" w:cs="Times New Roman"/>
           <w:b/>
@@ -856,7 +861,42 @@
           <w:szCs w:val="24"/>
           <w:u w:val="single"/>
         </w:rPr>
-      </w:pPr>
+        <w:drawing>
+          <wp:inline distT="0" distB="0" distL="0" distR="0" wp14:anchorId="65D4DBD0" wp14:editId="3201AD94">
+            <wp:extent cx="5067560" cy="2336920"/>
+            <wp:effectExtent l="0" t="0" r="0" b="6350"/>
+            <wp:docPr id="2025907208" name="Picture 1"/>
+            <wp:cNvGraphicFramePr>
+              <a:graphicFrameLocks xmlns:a="http://schemas.openxmlformats.org/drawingml/2006/main" noChangeAspect="1"/>
+            </wp:cNvGraphicFramePr>
+            <a:graphic xmlns:a="http://schemas.openxmlformats.org/drawingml/2006/main">
+              <a:graphicData uri="http://schemas.openxmlformats.org/drawingml/2006/picture">
+                <pic:pic xmlns:pic="http://schemas.openxmlformats.org/drawingml/2006/picture">
+                  <pic:nvPicPr>
+                    <pic:cNvPr id="2025907208" name=""/>
+                    <pic:cNvPicPr/>
+                  </pic:nvPicPr>
+                  <pic:blipFill>
+                    <a:blip r:embed="rId15"/>
+                    <a:stretch>
+                      <a:fillRect/>
+                    </a:stretch>
+                  </pic:blipFill>
+                  <pic:spPr>
+                    <a:xfrm>
+                      <a:off x="0" y="0"/>
+                      <a:ext cx="5067560" cy="2336920"/>
+                    </a:xfrm>
+                    <a:prstGeom prst="rect">
+                      <a:avLst/>
+                    </a:prstGeom>
+                  </pic:spPr>
+                </pic:pic>
+              </a:graphicData>
+            </a:graphic>
+          </wp:inline>
+        </w:drawing>
+      </w:r>
     </w:p>
     <w:p>
       <w:pPr>
@@ -942,7 +982,7 @@
                     <pic:cNvPicPr/>
                   </pic:nvPicPr>
                   <pic:blipFill>
-                    <a:blip r:embed="rId15" cstate="print">
+                    <a:blip r:embed="rId16" cstate="print">
                       <a:extLst>
                         <a:ext uri="{28A0092B-C50C-407E-A947-70E740481C1C}">
                           <a14:useLocalDpi xmlns:a14="http://schemas.microsoft.com/office/drawing/2010/main" val="0"/>
@@ -994,7 +1034,7 @@
                     <pic:cNvPicPr/>
                   </pic:nvPicPr>
                   <pic:blipFill>
-                    <a:blip r:embed="rId16" cstate="print">
+                    <a:blip r:embed="rId17" cstate="print">
                       <a:extLst>
                         <a:ext uri="{28A0092B-C50C-407E-A947-70E740481C1C}">
                           <a14:useLocalDpi xmlns:a14="http://schemas.microsoft.com/office/drawing/2010/main" val="0"/>
@@ -1047,7 +1087,7 @@
                     <pic:cNvPicPr/>
                   </pic:nvPicPr>
                   <pic:blipFill>
-                    <a:blip r:embed="rId17" cstate="print">
+                    <a:blip r:embed="rId18" cstate="print">
                       <a:extLst>
                         <a:ext uri="{28A0092B-C50C-407E-A947-70E740481C1C}">
                           <a14:useLocalDpi xmlns:a14="http://schemas.microsoft.com/office/drawing/2010/main" val="0"/>
@@ -1099,7 +1139,7 @@
                     <pic:cNvPicPr/>
                   </pic:nvPicPr>
                   <pic:blipFill>
-                    <a:blip r:embed="rId18" cstate="print">
+                    <a:blip r:embed="rId19" cstate="print">
                       <a:extLst>
                         <a:ext uri="{28A0092B-C50C-407E-A947-70E740481C1C}">
                           <a14:useLocalDpi xmlns:a14="http://schemas.microsoft.com/office/drawing/2010/main" val="0"/>

</xml_diff>

<commit_message>
Menambahkan "Sprint Review 3"
</commit_message>
<xml_diff>
--- a/VVibu_Tugas2.docx
+++ b/VVibu_Tugas2.docx
@@ -760,6 +760,7 @@
           <w:rFonts w:ascii="Times New Roman" w:hAnsi="Times New Roman" w:cs="Times New Roman"/>
           <w:b/>
           <w:bCs/>
+          <w:noProof/>
           <w:sz w:val="24"/>
           <w:szCs w:val="24"/>
           <w:u w:val="single"/>
@@ -806,6 +807,7 @@
           <w:rFonts w:ascii="Times New Roman" w:hAnsi="Times New Roman" w:cs="Times New Roman"/>
           <w:b/>
           <w:bCs/>
+          <w:noProof/>
           <w:sz w:val="24"/>
           <w:szCs w:val="24"/>
           <w:u w:val="single"/>
@@ -857,6 +859,7 @@
           <w:rFonts w:ascii="Times New Roman" w:hAnsi="Times New Roman" w:cs="Times New Roman"/>
           <w:b/>
           <w:bCs/>
+          <w:noProof/>
           <w:sz w:val="24"/>
           <w:szCs w:val="24"/>
           <w:u w:val="single"/>
@@ -929,8 +932,168 @@
           <w:szCs w:val="24"/>
           <w:u w:val="single"/>
         </w:rPr>
+        <w:t xml:space="preserve">. </w:t>
+      </w:r>
+      <w:r>
+        <w:rPr>
+          <w:rFonts w:ascii="Times New Roman" w:hAnsi="Times New Roman" w:cs="Times New Roman"/>
+          <w:b/>
+          <w:bCs/>
+          <w:sz w:val="24"/>
+          <w:szCs w:val="24"/>
+          <w:u w:val="single"/>
+        </w:rPr>
+        <w:t>Sprint Review</w:t>
+      </w:r>
+    </w:p>
+    <w:p>
+      <w:pPr>
+        <w:rPr>
+          <w:rFonts w:ascii="Times New Roman" w:hAnsi="Times New Roman" w:cs="Times New Roman"/>
+          <w:b/>
+          <w:bCs/>
+          <w:sz w:val="24"/>
+          <w:szCs w:val="24"/>
+          <w:u w:val="single"/>
+        </w:rPr>
+      </w:pPr>
+      <w:r>
+        <w:rPr>
+          <w:rFonts w:ascii="Times New Roman" w:hAnsi="Times New Roman" w:cs="Times New Roman"/>
+          <w:b/>
+          <w:bCs/>
+          <w:sz w:val="24"/>
+          <w:szCs w:val="24"/>
+          <w:u w:val="single"/>
+        </w:rPr>
+        <w:lastRenderedPageBreak/>
+        <w:drawing>
+          <wp:inline distT="0" distB="0" distL="0" distR="0" wp14:anchorId="49FA3FB3" wp14:editId="41074B2D">
+            <wp:extent cx="5731510" cy="2724150"/>
+            <wp:effectExtent l="0" t="0" r="2540" b="0"/>
+            <wp:docPr id="173321563" name="Picture 1"/>
+            <wp:cNvGraphicFramePr>
+              <a:graphicFrameLocks xmlns:a="http://schemas.openxmlformats.org/drawingml/2006/main" noChangeAspect="1"/>
+            </wp:cNvGraphicFramePr>
+            <a:graphic xmlns:a="http://schemas.openxmlformats.org/drawingml/2006/main">
+              <a:graphicData uri="http://schemas.openxmlformats.org/drawingml/2006/picture">
+                <pic:pic xmlns:pic="http://schemas.openxmlformats.org/drawingml/2006/picture">
+                  <pic:nvPicPr>
+                    <pic:cNvPr id="173321563" name=""/>
+                    <pic:cNvPicPr/>
+                  </pic:nvPicPr>
+                  <pic:blipFill>
+                    <a:blip r:embed="rId16"/>
+                    <a:stretch>
+                      <a:fillRect/>
+                    </a:stretch>
+                  </pic:blipFill>
+                  <pic:spPr>
+                    <a:xfrm>
+                      <a:off x="0" y="0"/>
+                      <a:ext cx="5731510" cy="2724150"/>
+                    </a:xfrm>
+                    <a:prstGeom prst="rect">
+                      <a:avLst/>
+                    </a:prstGeom>
+                  </pic:spPr>
+                </pic:pic>
+              </a:graphicData>
+            </a:graphic>
+          </wp:inline>
+        </w:drawing>
+      </w:r>
+      <w:r>
+        <w:rPr>
+          <w:rFonts w:ascii="Times New Roman" w:hAnsi="Times New Roman" w:cs="Times New Roman"/>
+          <w:b/>
+          <w:bCs/>
+          <w:sz w:val="24"/>
+          <w:szCs w:val="24"/>
+          <w:u w:val="single"/>
+        </w:rPr>
+        <w:drawing>
+          <wp:inline distT="0" distB="0" distL="0" distR="0" wp14:anchorId="4D61572A" wp14:editId="705B7F2F">
+            <wp:extent cx="5731510" cy="1630045"/>
+            <wp:effectExtent l="0" t="0" r="2540" b="8255"/>
+            <wp:docPr id="2024359224" name="Picture 1"/>
+            <wp:cNvGraphicFramePr>
+              <a:graphicFrameLocks xmlns:a="http://schemas.openxmlformats.org/drawingml/2006/main" noChangeAspect="1"/>
+            </wp:cNvGraphicFramePr>
+            <a:graphic xmlns:a="http://schemas.openxmlformats.org/drawingml/2006/main">
+              <a:graphicData uri="http://schemas.openxmlformats.org/drawingml/2006/picture">
+                <pic:pic xmlns:pic="http://schemas.openxmlformats.org/drawingml/2006/picture">
+                  <pic:nvPicPr>
+                    <pic:cNvPr id="2024359224" name=""/>
+                    <pic:cNvPicPr/>
+                  </pic:nvPicPr>
+                  <pic:blipFill>
+                    <a:blip r:embed="rId17"/>
+                    <a:stretch>
+                      <a:fillRect/>
+                    </a:stretch>
+                  </pic:blipFill>
+                  <pic:spPr>
+                    <a:xfrm>
+                      <a:off x="0" y="0"/>
+                      <a:ext cx="5731510" cy="1630045"/>
+                    </a:xfrm>
+                    <a:prstGeom prst="rect">
+                      <a:avLst/>
+                    </a:prstGeom>
+                  </pic:spPr>
+                </pic:pic>
+              </a:graphicData>
+            </a:graphic>
+          </wp:inline>
+        </w:drawing>
+      </w:r>
+    </w:p>
+    <w:p>
+      <w:pPr>
+        <w:rPr>
+          <w:rFonts w:ascii="Times New Roman" w:hAnsi="Times New Roman" w:cs="Times New Roman"/>
+          <w:b/>
+          <w:bCs/>
+          <w:sz w:val="24"/>
+          <w:szCs w:val="24"/>
+          <w:u w:val="single"/>
+        </w:rPr>
+      </w:pPr>
+      <w:r>
+        <w:rPr>
+          <w:rFonts w:ascii="Times New Roman" w:hAnsi="Times New Roman" w:cs="Times New Roman"/>
+          <w:b/>
+          <w:bCs/>
+          <w:sz w:val="24"/>
+          <w:szCs w:val="24"/>
+          <w:u w:val="single"/>
+        </w:rPr>
+        <w:t>G</w:t>
+      </w:r>
+      <w:r>
+        <w:rPr>
+          <w:rFonts w:ascii="Times New Roman" w:hAnsi="Times New Roman" w:cs="Times New Roman"/>
+          <w:b/>
+          <w:bCs/>
+          <w:sz w:val="24"/>
+          <w:szCs w:val="24"/>
+          <w:u w:val="single"/>
+        </w:rPr>
         <w:t>. Hasil Screenshots Board Trello</w:t>
       </w:r>
+    </w:p>
+    <w:p>
+      <w:pPr>
+        <w:rPr>
+          <w:rFonts w:ascii="Times New Roman" w:hAnsi="Times New Roman" w:cs="Times New Roman"/>
+          <w:b/>
+          <w:bCs/>
+          <w:sz w:val="24"/>
+          <w:szCs w:val="24"/>
+          <w:u w:val="single"/>
+        </w:rPr>
+      </w:pPr>
     </w:p>
     <w:p>
       <w:pPr>
@@ -982,7 +1145,7 @@
                     <pic:cNvPicPr/>
                   </pic:nvPicPr>
                   <pic:blipFill>
-                    <a:blip r:embed="rId16" cstate="print">
+                    <a:blip r:embed="rId18" cstate="print">
                       <a:extLst>
                         <a:ext uri="{28A0092B-C50C-407E-A947-70E740481C1C}">
                           <a14:useLocalDpi xmlns:a14="http://schemas.microsoft.com/office/drawing/2010/main" val="0"/>
@@ -1034,7 +1197,7 @@
                     <pic:cNvPicPr/>
                   </pic:nvPicPr>
                   <pic:blipFill>
-                    <a:blip r:embed="rId17" cstate="print">
+                    <a:blip r:embed="rId19" cstate="print">
                       <a:extLst>
                         <a:ext uri="{28A0092B-C50C-407E-A947-70E740481C1C}">
                           <a14:useLocalDpi xmlns:a14="http://schemas.microsoft.com/office/drawing/2010/main" val="0"/>
@@ -1087,7 +1250,7 @@
                     <pic:cNvPicPr/>
                   </pic:nvPicPr>
                   <pic:blipFill>
-                    <a:blip r:embed="rId18" cstate="print">
+                    <a:blip r:embed="rId20" cstate="print">
                       <a:extLst>
                         <a:ext uri="{28A0092B-C50C-407E-A947-70E740481C1C}">
                           <a14:useLocalDpi xmlns:a14="http://schemas.microsoft.com/office/drawing/2010/main" val="0"/>
@@ -1139,7 +1302,7 @@
                     <pic:cNvPicPr/>
                   </pic:nvPicPr>
                   <pic:blipFill>
-                    <a:blip r:embed="rId19" cstate="print">
+                    <a:blip r:embed="rId21" cstate="print">
                       <a:extLst>
                         <a:ext uri="{28A0092B-C50C-407E-A947-70E740481C1C}">
                           <a14:useLocalDpi xmlns:a14="http://schemas.microsoft.com/office/drawing/2010/main" val="0"/>

</xml_diff>

<commit_message>
Menambahkan "Sprint Review 4"
</commit_message>
<xml_diff>
--- a/VVibu_Tugas2.docx
+++ b/VVibu_Tugas2.docx
@@ -962,6 +962,7 @@
           <w:rFonts w:ascii="Times New Roman" w:hAnsi="Times New Roman" w:cs="Times New Roman"/>
           <w:b/>
           <w:bCs/>
+          <w:noProof/>
           <w:sz w:val="24"/>
           <w:szCs w:val="24"/>
           <w:u w:val="single"/>
@@ -1008,6 +1009,7 @@
           <w:rFonts w:ascii="Times New Roman" w:hAnsi="Times New Roman" w:cs="Times New Roman"/>
           <w:b/>
           <w:bCs/>
+          <w:noProof/>
           <w:sz w:val="24"/>
           <w:szCs w:val="24"/>
           <w:u w:val="single"/>
@@ -1048,6 +1050,51 @@
           </wp:inline>
         </w:drawing>
       </w:r>
+      <w:r>
+        <w:rPr>
+          <w:rFonts w:ascii="Times New Roman" w:hAnsi="Times New Roman" w:cs="Times New Roman"/>
+          <w:b/>
+          <w:bCs/>
+          <w:sz w:val="24"/>
+          <w:szCs w:val="24"/>
+          <w:u w:val="single"/>
+        </w:rPr>
+        <w:drawing>
+          <wp:inline distT="0" distB="0" distL="0" distR="0" wp14:anchorId="0D557245" wp14:editId="233F5B34">
+            <wp:extent cx="5731510" cy="1473835"/>
+            <wp:effectExtent l="0" t="0" r="2540" b="0"/>
+            <wp:docPr id="1076319499" name="Picture 1"/>
+            <wp:cNvGraphicFramePr>
+              <a:graphicFrameLocks xmlns:a="http://schemas.openxmlformats.org/drawingml/2006/main" noChangeAspect="1"/>
+            </wp:cNvGraphicFramePr>
+            <a:graphic xmlns:a="http://schemas.openxmlformats.org/drawingml/2006/main">
+              <a:graphicData uri="http://schemas.openxmlformats.org/drawingml/2006/picture">
+                <pic:pic xmlns:pic="http://schemas.openxmlformats.org/drawingml/2006/picture">
+                  <pic:nvPicPr>
+                    <pic:cNvPr id="1076319499" name=""/>
+                    <pic:cNvPicPr/>
+                  </pic:nvPicPr>
+                  <pic:blipFill>
+                    <a:blip r:embed="rId18"/>
+                    <a:stretch>
+                      <a:fillRect/>
+                    </a:stretch>
+                  </pic:blipFill>
+                  <pic:spPr>
+                    <a:xfrm>
+                      <a:off x="0" y="0"/>
+                      <a:ext cx="5731510" cy="1473835"/>
+                    </a:xfrm>
+                    <a:prstGeom prst="rect">
+                      <a:avLst/>
+                    </a:prstGeom>
+                  </pic:spPr>
+                </pic:pic>
+              </a:graphicData>
+            </a:graphic>
+          </wp:inline>
+        </w:drawing>
+      </w:r>
     </w:p>
     <w:p>
       <w:pPr>
@@ -1069,18 +1116,29 @@
           <w:szCs w:val="24"/>
           <w:u w:val="single"/>
         </w:rPr>
-        <w:t>G</w:t>
-      </w:r>
-      <w:r>
-        <w:rPr>
-          <w:rFonts w:ascii="Times New Roman" w:hAnsi="Times New Roman" w:cs="Times New Roman"/>
-          <w:b/>
-          <w:bCs/>
-          <w:sz w:val="24"/>
-          <w:szCs w:val="24"/>
-          <w:u w:val="single"/>
-        </w:rPr>
-        <w:t>. Hasil Screenshots Board Trello</w:t>
+        <w:t>G. Hasil Screenshots Board Tr</w:t>
+      </w:r>
+      <w:r>
+        <w:rPr>
+          <w:rFonts w:ascii="Times New Roman" w:hAnsi="Times New Roman" w:cs="Times New Roman"/>
+          <w:b/>
+          <w:bCs/>
+          <w:sz w:val="24"/>
+          <w:szCs w:val="24"/>
+          <w:u w:val="single"/>
+        </w:rPr>
+        <w:t>e</w:t>
+      </w:r>
+      <w:r>
+        <w:rPr>
+          <w:rFonts w:ascii="Times New Roman" w:hAnsi="Times New Roman" w:cs="Times New Roman"/>
+          <w:b/>
+          <w:bCs/>
+          <w:sz w:val="24"/>
+          <w:szCs w:val="24"/>
+          <w:u w:val="single"/>
+        </w:rPr>
+        <w:t>llo</w:t>
       </w:r>
     </w:p>
     <w:p>
@@ -1145,7 +1203,7 @@
                     <pic:cNvPicPr/>
                   </pic:nvPicPr>
                   <pic:blipFill>
-                    <a:blip r:embed="rId18" cstate="print">
+                    <a:blip r:embed="rId19" cstate="print">
                       <a:extLst>
                         <a:ext uri="{28A0092B-C50C-407E-A947-70E740481C1C}">
                           <a14:useLocalDpi xmlns:a14="http://schemas.microsoft.com/office/drawing/2010/main" val="0"/>
@@ -1197,7 +1255,7 @@
                     <pic:cNvPicPr/>
                   </pic:nvPicPr>
                   <pic:blipFill>
-                    <a:blip r:embed="rId19" cstate="print">
+                    <a:blip r:embed="rId20" cstate="print">
                       <a:extLst>
                         <a:ext uri="{28A0092B-C50C-407E-A947-70E740481C1C}">
                           <a14:useLocalDpi xmlns:a14="http://schemas.microsoft.com/office/drawing/2010/main" val="0"/>
@@ -1250,7 +1308,7 @@
                     <pic:cNvPicPr/>
                   </pic:nvPicPr>
                   <pic:blipFill>
-                    <a:blip r:embed="rId20" cstate="print">
+                    <a:blip r:embed="rId21" cstate="print">
                       <a:extLst>
                         <a:ext uri="{28A0092B-C50C-407E-A947-70E740481C1C}">
                           <a14:useLocalDpi xmlns:a14="http://schemas.microsoft.com/office/drawing/2010/main" val="0"/>
@@ -1302,7 +1360,7 @@
                     <pic:cNvPicPr/>
                   </pic:nvPicPr>
                   <pic:blipFill>
-                    <a:blip r:embed="rId21" cstate="print">
+                    <a:blip r:embed="rId22" cstate="print">
                       <a:extLst>
                         <a:ext uri="{28A0092B-C50C-407E-A947-70E740481C1C}">
                           <a14:useLocalDpi xmlns:a14="http://schemas.microsoft.com/office/drawing/2010/main" val="0"/>

</xml_diff>

<commit_message>
Menambahkan "Sprint Review 5"
</commit_message>
<xml_diff>
--- a/VVibu_Tugas2.docx
+++ b/VVibu_Tugas2.docx
@@ -1055,6 +1055,7 @@
           <w:rFonts w:ascii="Times New Roman" w:hAnsi="Times New Roman" w:cs="Times New Roman"/>
           <w:b/>
           <w:bCs/>
+          <w:noProof/>
           <w:sz w:val="24"/>
           <w:szCs w:val="24"/>
           <w:u w:val="single"/>
@@ -1095,6 +1096,51 @@
           </wp:inline>
         </w:drawing>
       </w:r>
+      <w:r>
+        <w:rPr>
+          <w:rFonts w:ascii="Times New Roman" w:hAnsi="Times New Roman" w:cs="Times New Roman"/>
+          <w:b/>
+          <w:bCs/>
+          <w:sz w:val="24"/>
+          <w:szCs w:val="24"/>
+          <w:u w:val="single"/>
+        </w:rPr>
+        <w:drawing>
+          <wp:inline distT="0" distB="0" distL="0" distR="0" wp14:anchorId="0564940D" wp14:editId="0A195E3B">
+            <wp:extent cx="5731510" cy="1840865"/>
+            <wp:effectExtent l="0" t="0" r="2540" b="6985"/>
+            <wp:docPr id="897651690" name="Picture 1"/>
+            <wp:cNvGraphicFramePr>
+              <a:graphicFrameLocks xmlns:a="http://schemas.openxmlformats.org/drawingml/2006/main" noChangeAspect="1"/>
+            </wp:cNvGraphicFramePr>
+            <a:graphic xmlns:a="http://schemas.openxmlformats.org/drawingml/2006/main">
+              <a:graphicData uri="http://schemas.openxmlformats.org/drawingml/2006/picture">
+                <pic:pic xmlns:pic="http://schemas.openxmlformats.org/drawingml/2006/picture">
+                  <pic:nvPicPr>
+                    <pic:cNvPr id="897651690" name=""/>
+                    <pic:cNvPicPr/>
+                  </pic:nvPicPr>
+                  <pic:blipFill>
+                    <a:blip r:embed="rId19"/>
+                    <a:stretch>
+                      <a:fillRect/>
+                    </a:stretch>
+                  </pic:blipFill>
+                  <pic:spPr>
+                    <a:xfrm>
+                      <a:off x="0" y="0"/>
+                      <a:ext cx="5731510" cy="1840865"/>
+                    </a:xfrm>
+                    <a:prstGeom prst="rect">
+                      <a:avLst/>
+                    </a:prstGeom>
+                  </pic:spPr>
+                </pic:pic>
+              </a:graphicData>
+            </a:graphic>
+          </wp:inline>
+        </w:drawing>
+      </w:r>
     </w:p>
     <w:p>
       <w:pPr>
@@ -1203,7 +1249,7 @@
                     <pic:cNvPicPr/>
                   </pic:nvPicPr>
                   <pic:blipFill>
-                    <a:blip r:embed="rId19" cstate="print">
+                    <a:blip r:embed="rId20" cstate="print">
                       <a:extLst>
                         <a:ext uri="{28A0092B-C50C-407E-A947-70E740481C1C}">
                           <a14:useLocalDpi xmlns:a14="http://schemas.microsoft.com/office/drawing/2010/main" val="0"/>
@@ -1255,7 +1301,7 @@
                     <pic:cNvPicPr/>
                   </pic:nvPicPr>
                   <pic:blipFill>
-                    <a:blip r:embed="rId20" cstate="print">
+                    <a:blip r:embed="rId21" cstate="print">
                       <a:extLst>
                         <a:ext uri="{28A0092B-C50C-407E-A947-70E740481C1C}">
                           <a14:useLocalDpi xmlns:a14="http://schemas.microsoft.com/office/drawing/2010/main" val="0"/>
@@ -1308,7 +1354,7 @@
                     <pic:cNvPicPr/>
                   </pic:nvPicPr>
                   <pic:blipFill>
-                    <a:blip r:embed="rId21" cstate="print">
+                    <a:blip r:embed="rId22" cstate="print">
                       <a:extLst>
                         <a:ext uri="{28A0092B-C50C-407E-A947-70E740481C1C}">
                           <a14:useLocalDpi xmlns:a14="http://schemas.microsoft.com/office/drawing/2010/main" val="0"/>
@@ -1360,7 +1406,7 @@
                     <pic:cNvPicPr/>
                   </pic:nvPicPr>
                   <pic:blipFill>
-                    <a:blip r:embed="rId22" cstate="print">
+                    <a:blip r:embed="rId23" cstate="print">
                       <a:extLst>
                         <a:ext uri="{28A0092B-C50C-407E-A947-70E740481C1C}">
                           <a14:useLocalDpi xmlns:a14="http://schemas.microsoft.com/office/drawing/2010/main" val="0"/>

</xml_diff>

<commit_message>
Menambahkan "Sprint Retrospective 3"
</commit_message>
<xml_diff>
--- a/VVibu_Tugas2.docx
+++ b/VVibu_Tugas2.docx
@@ -14,6 +14,7 @@
           <w:u w:val="single"/>
         </w:rPr>
       </w:pPr>
+      <w:proofErr w:type="spellStart"/>
       <w:r>
         <w:rPr>
           <w:rFonts w:ascii="Times New Roman" w:hAnsi="Times New Roman" w:cs="Times New Roman"/>
@@ -23,8 +24,9 @@
           <w:szCs w:val="40"/>
           <w:u w:val="single"/>
         </w:rPr>
-        <w:t>Tugas 0</w:t>
-      </w:r>
+        <w:t>Tugas</w:t>
+      </w:r>
+      <w:proofErr w:type="spellEnd"/>
       <w:r>
         <w:rPr>
           <w:rFonts w:ascii="Times New Roman" w:hAnsi="Times New Roman" w:cs="Times New Roman"/>
@@ -34,7 +36,7 @@
           <w:szCs w:val="40"/>
           <w:u w:val="single"/>
         </w:rPr>
-        <w:t>2</w:t>
+        <w:t xml:space="preserve"> 0</w:t>
       </w:r>
       <w:r>
         <w:rPr>
@@ -45,7 +47,42 @@
           <w:szCs w:val="40"/>
           <w:u w:val="single"/>
         </w:rPr>
-        <w:t xml:space="preserve"> Mata Kuliah Agile</w:t>
+        <w:t>2</w:t>
+      </w:r>
+      <w:r>
+        <w:rPr>
+          <w:rFonts w:ascii="Times New Roman" w:hAnsi="Times New Roman" w:cs="Times New Roman"/>
+          <w:b/>
+          <w:bCs/>
+          <w:sz w:val="40"/>
+          <w:szCs w:val="40"/>
+          <w:u w:val="single"/>
+        </w:rPr>
+        <w:t xml:space="preserve"> Mata </w:t>
+      </w:r>
+      <w:proofErr w:type="spellStart"/>
+      <w:r>
+        <w:rPr>
+          <w:rFonts w:ascii="Times New Roman" w:hAnsi="Times New Roman" w:cs="Times New Roman"/>
+          <w:b/>
+          <w:bCs/>
+          <w:sz w:val="40"/>
+          <w:szCs w:val="40"/>
+          <w:u w:val="single"/>
+        </w:rPr>
+        <w:t>Kuliah</w:t>
+      </w:r>
+      <w:proofErr w:type="spellEnd"/>
+      <w:r>
+        <w:rPr>
+          <w:rFonts w:ascii="Times New Roman" w:hAnsi="Times New Roman" w:cs="Times New Roman"/>
+          <w:b/>
+          <w:bCs/>
+          <w:sz w:val="40"/>
+          <w:szCs w:val="40"/>
+          <w:u w:val="single"/>
+        </w:rPr>
+        <w:t xml:space="preserve"> Agile</w:t>
       </w:r>
     </w:p>
     <w:p>
@@ -68,8 +105,21 @@
           <w:szCs w:val="24"/>
           <w:u w:val="single"/>
         </w:rPr>
-        <w:t>A. Nama Kelompok</w:t>
-      </w:r>
+        <w:t xml:space="preserve">A. Nama </w:t>
+      </w:r>
+      <w:proofErr w:type="spellStart"/>
+      <w:r>
+        <w:rPr>
+          <w:rFonts w:ascii="Times New Roman" w:hAnsi="Times New Roman" w:cs="Times New Roman"/>
+          <w:b/>
+          <w:bCs/>
+          <w:sz w:val="24"/>
+          <w:szCs w:val="24"/>
+          <w:u w:val="single"/>
+        </w:rPr>
+        <w:t>Kelompok</w:t>
+      </w:r>
+      <w:proofErr w:type="spellEnd"/>
     </w:p>
     <w:p>
       <w:pPr>
@@ -86,8 +136,45 @@
           <w:sz w:val="24"/>
           <w:szCs w:val="24"/>
         </w:rPr>
-        <w:t xml:space="preserve">Nama Kelompok kami ialah </w:t>
-      </w:r>
+        <w:t xml:space="preserve">Nama </w:t>
+      </w:r>
+      <w:proofErr w:type="spellStart"/>
+      <w:r>
+        <w:rPr>
+          <w:rFonts w:ascii="Times New Roman" w:hAnsi="Times New Roman" w:cs="Times New Roman"/>
+          <w:sz w:val="24"/>
+          <w:szCs w:val="24"/>
+        </w:rPr>
+        <w:t>Kelompok</w:t>
+      </w:r>
+      <w:proofErr w:type="spellEnd"/>
+      <w:r>
+        <w:rPr>
+          <w:rFonts w:ascii="Times New Roman" w:hAnsi="Times New Roman" w:cs="Times New Roman"/>
+          <w:sz w:val="24"/>
+          <w:szCs w:val="24"/>
+        </w:rPr>
+        <w:t xml:space="preserve"> kami </w:t>
+      </w:r>
+      <w:proofErr w:type="spellStart"/>
+      <w:r>
+        <w:rPr>
+          <w:rFonts w:ascii="Times New Roman" w:hAnsi="Times New Roman" w:cs="Times New Roman"/>
+          <w:sz w:val="24"/>
+          <w:szCs w:val="24"/>
+        </w:rPr>
+        <w:t>ialah</w:t>
+      </w:r>
+      <w:proofErr w:type="spellEnd"/>
+      <w:r>
+        <w:rPr>
+          <w:rFonts w:ascii="Times New Roman" w:hAnsi="Times New Roman" w:cs="Times New Roman"/>
+          <w:sz w:val="24"/>
+          <w:szCs w:val="24"/>
+        </w:rPr>
+        <w:t xml:space="preserve"> </w:t>
+      </w:r>
+      <w:proofErr w:type="spellStart"/>
       <w:r>
         <w:rPr>
           <w:rFonts w:ascii="Times New Roman" w:hAnsi="Times New Roman" w:cs="Times New Roman"/>
@@ -98,13 +185,122 @@
         </w:rPr>
         <w:t>VVibu</w:t>
       </w:r>
-      <w:r>
-        <w:rPr>
-          <w:rFonts w:ascii="Times New Roman" w:hAnsi="Times New Roman" w:cs="Times New Roman"/>
-          <w:sz w:val="24"/>
-          <w:szCs w:val="24"/>
-        </w:rPr>
-        <w:t xml:space="preserve"> yang terinspirasi dari pelesetan kaum wibu (pecinta anime)</w:t>
+      <w:proofErr w:type="spellEnd"/>
+      <w:r>
+        <w:rPr>
+          <w:rFonts w:ascii="Times New Roman" w:hAnsi="Times New Roman" w:cs="Times New Roman"/>
+          <w:sz w:val="24"/>
+          <w:szCs w:val="24"/>
+        </w:rPr>
+        <w:t xml:space="preserve"> yang </w:t>
+      </w:r>
+      <w:proofErr w:type="spellStart"/>
+      <w:r>
+        <w:rPr>
+          <w:rFonts w:ascii="Times New Roman" w:hAnsi="Times New Roman" w:cs="Times New Roman"/>
+          <w:sz w:val="24"/>
+          <w:szCs w:val="24"/>
+        </w:rPr>
+        <w:t>terinspirasi</w:t>
+      </w:r>
+      <w:proofErr w:type="spellEnd"/>
+      <w:r>
+        <w:rPr>
+          <w:rFonts w:ascii="Times New Roman" w:hAnsi="Times New Roman" w:cs="Times New Roman"/>
+          <w:sz w:val="24"/>
+          <w:szCs w:val="24"/>
+        </w:rPr>
+        <w:t xml:space="preserve"> </w:t>
+      </w:r>
+      <w:proofErr w:type="spellStart"/>
+      <w:r>
+        <w:rPr>
+          <w:rFonts w:ascii="Times New Roman" w:hAnsi="Times New Roman" w:cs="Times New Roman"/>
+          <w:sz w:val="24"/>
+          <w:szCs w:val="24"/>
+        </w:rPr>
+        <w:t>dari</w:t>
+      </w:r>
+      <w:proofErr w:type="spellEnd"/>
+      <w:r>
+        <w:rPr>
+          <w:rFonts w:ascii="Times New Roman" w:hAnsi="Times New Roman" w:cs="Times New Roman"/>
+          <w:sz w:val="24"/>
+          <w:szCs w:val="24"/>
+        </w:rPr>
+        <w:t xml:space="preserve"> </w:t>
+      </w:r>
+      <w:proofErr w:type="spellStart"/>
+      <w:r>
+        <w:rPr>
+          <w:rFonts w:ascii="Times New Roman" w:hAnsi="Times New Roman" w:cs="Times New Roman"/>
+          <w:sz w:val="24"/>
+          <w:szCs w:val="24"/>
+        </w:rPr>
+        <w:t>pelesetan</w:t>
+      </w:r>
+      <w:proofErr w:type="spellEnd"/>
+      <w:r>
+        <w:rPr>
+          <w:rFonts w:ascii="Times New Roman" w:hAnsi="Times New Roman" w:cs="Times New Roman"/>
+          <w:sz w:val="24"/>
+          <w:szCs w:val="24"/>
+        </w:rPr>
+        <w:t xml:space="preserve"> </w:t>
+      </w:r>
+      <w:proofErr w:type="spellStart"/>
+      <w:r>
+        <w:rPr>
+          <w:rFonts w:ascii="Times New Roman" w:hAnsi="Times New Roman" w:cs="Times New Roman"/>
+          <w:sz w:val="24"/>
+          <w:szCs w:val="24"/>
+        </w:rPr>
+        <w:t>kaum</w:t>
+      </w:r>
+      <w:proofErr w:type="spellEnd"/>
+      <w:r>
+        <w:rPr>
+          <w:rFonts w:ascii="Times New Roman" w:hAnsi="Times New Roman" w:cs="Times New Roman"/>
+          <w:sz w:val="24"/>
+          <w:szCs w:val="24"/>
+        </w:rPr>
+        <w:t xml:space="preserve"> </w:t>
+      </w:r>
+      <w:proofErr w:type="spellStart"/>
+      <w:r>
+        <w:rPr>
+          <w:rFonts w:ascii="Times New Roman" w:hAnsi="Times New Roman" w:cs="Times New Roman"/>
+          <w:sz w:val="24"/>
+          <w:szCs w:val="24"/>
+        </w:rPr>
+        <w:t>wibu</w:t>
+      </w:r>
+      <w:proofErr w:type="spellEnd"/>
+      <w:r>
+        <w:rPr>
+          <w:rFonts w:ascii="Times New Roman" w:hAnsi="Times New Roman" w:cs="Times New Roman"/>
+          <w:sz w:val="24"/>
+          <w:szCs w:val="24"/>
+        </w:rPr>
+        <w:t xml:space="preserve"> (</w:t>
+      </w:r>
+      <w:proofErr w:type="spellStart"/>
+      <w:r>
+        <w:rPr>
+          <w:rFonts w:ascii="Times New Roman" w:hAnsi="Times New Roman" w:cs="Times New Roman"/>
+          <w:sz w:val="24"/>
+          <w:szCs w:val="24"/>
+        </w:rPr>
+        <w:t>pecinta</w:t>
+      </w:r>
+      <w:proofErr w:type="spellEnd"/>
+      <w:r>
+        <w:rPr>
+          <w:rFonts w:ascii="Times New Roman" w:hAnsi="Times New Roman" w:cs="Times New Roman"/>
+          <w:sz w:val="24"/>
+          <w:szCs w:val="24"/>
+        </w:rPr>
+        <w:t xml:space="preserve"> anime)</w:t>
       </w:r>
     </w:p>
     <w:p>
@@ -122,7 +318,43 @@
           <w:sz w:val="24"/>
           <w:szCs w:val="24"/>
         </w:rPr>
-        <w:t xml:space="preserve">Member Kelompok VVibu: </w:t>
+        <w:t xml:space="preserve">Member </w:t>
+      </w:r>
+      <w:proofErr w:type="spellStart"/>
+      <w:r>
+        <w:rPr>
+          <w:rFonts w:ascii="Times New Roman" w:hAnsi="Times New Roman" w:cs="Times New Roman"/>
+          <w:sz w:val="24"/>
+          <w:szCs w:val="24"/>
+        </w:rPr>
+        <w:t>Kelompok</w:t>
+      </w:r>
+      <w:proofErr w:type="spellEnd"/>
+      <w:r>
+        <w:rPr>
+          <w:rFonts w:ascii="Times New Roman" w:hAnsi="Times New Roman" w:cs="Times New Roman"/>
+          <w:sz w:val="24"/>
+          <w:szCs w:val="24"/>
+        </w:rPr>
+        <w:t xml:space="preserve"> </w:t>
+      </w:r>
+      <w:proofErr w:type="spellStart"/>
+      <w:r>
+        <w:rPr>
+          <w:rFonts w:ascii="Times New Roman" w:hAnsi="Times New Roman" w:cs="Times New Roman"/>
+          <w:sz w:val="24"/>
+          <w:szCs w:val="24"/>
+        </w:rPr>
+        <w:t>VVibu</w:t>
+      </w:r>
+      <w:proofErr w:type="spellEnd"/>
+      <w:r>
+        <w:rPr>
+          <w:rFonts w:ascii="Times New Roman" w:hAnsi="Times New Roman" w:cs="Times New Roman"/>
+          <w:sz w:val="24"/>
+          <w:szCs w:val="24"/>
+        </w:rPr>
+        <w:t xml:space="preserve">: </w:t>
       </w:r>
     </w:p>
     <w:p>
@@ -145,8 +377,18 @@
           <w:sz w:val="24"/>
           <w:szCs w:val="24"/>
         </w:rPr>
-        <w:t>Bryan Febrian</w:t>
-      </w:r>
+        <w:t xml:space="preserve">Bryan </w:t>
+      </w:r>
+      <w:proofErr w:type="spellStart"/>
+      <w:r>
+        <w:rPr>
+          <w:rFonts w:ascii="Times New Roman" w:hAnsi="Times New Roman" w:cs="Times New Roman"/>
+          <w:sz w:val="24"/>
+          <w:szCs w:val="24"/>
+        </w:rPr>
+        <w:t>Febrian</w:t>
+      </w:r>
+      <w:proofErr w:type="spellEnd"/>
       <w:r>
         <w:rPr>
           <w:rFonts w:ascii="Times New Roman" w:hAnsi="Times New Roman" w:cs="Times New Roman"/>
@@ -336,8 +578,45 @@
           <w:szCs w:val="24"/>
           <w:u w:val="single"/>
         </w:rPr>
-        <w:t>B. Topik Pengerjaan</w:t>
-      </w:r>
+        <w:t xml:space="preserve">B. </w:t>
+      </w:r>
+      <w:proofErr w:type="spellStart"/>
+      <w:r>
+        <w:rPr>
+          <w:rFonts w:ascii="Times New Roman" w:hAnsi="Times New Roman" w:cs="Times New Roman"/>
+          <w:b/>
+          <w:bCs/>
+          <w:sz w:val="24"/>
+          <w:szCs w:val="24"/>
+          <w:u w:val="single"/>
+        </w:rPr>
+        <w:t>Topik</w:t>
+      </w:r>
+      <w:proofErr w:type="spellEnd"/>
+      <w:r>
+        <w:rPr>
+          <w:rFonts w:ascii="Times New Roman" w:hAnsi="Times New Roman" w:cs="Times New Roman"/>
+          <w:b/>
+          <w:bCs/>
+          <w:sz w:val="24"/>
+          <w:szCs w:val="24"/>
+          <w:u w:val="single"/>
+        </w:rPr>
+        <w:t xml:space="preserve"> </w:t>
+      </w:r>
+      <w:proofErr w:type="spellStart"/>
+      <w:r>
+        <w:rPr>
+          <w:rFonts w:ascii="Times New Roman" w:hAnsi="Times New Roman" w:cs="Times New Roman"/>
+          <w:b/>
+          <w:bCs/>
+          <w:sz w:val="24"/>
+          <w:szCs w:val="24"/>
+          <w:u w:val="single"/>
+        </w:rPr>
+        <w:t>Pengerjaan</w:t>
+      </w:r>
+      <w:proofErr w:type="spellEnd"/>
     </w:p>
     <w:p>
       <w:pPr>
@@ -357,21 +636,499 @@
         </w:rPr>
         <w:tab/>
       </w:r>
-      <w:r>
-        <w:rPr>
-          <w:rFonts w:ascii="Times New Roman" w:hAnsi="Times New Roman" w:cs="Times New Roman"/>
-          <w:sz w:val="24"/>
-          <w:szCs w:val="24"/>
-        </w:rPr>
-        <w:t>Topik dari aplikasi yang kami kerjakan adalah sebuah aplikasi yang akan merekomendasikan anime-anime yang terbaik sepanjang masa dan juga akan menyajikan beberapa anime upcoming (yang akan tayang), tapi penyajiannya akan berbeda dari rekomendasi anime.</w:t>
-      </w:r>
-      <w:r>
-        <w:rPr>
-          <w:rFonts w:ascii="Times New Roman" w:hAnsi="Times New Roman" w:cs="Times New Roman"/>
-          <w:sz w:val="24"/>
-          <w:szCs w:val="24"/>
-        </w:rPr>
-        <w:t xml:space="preserve"> Aplikasi kami akan dirancang dengan menggunakan Flutter.</w:t>
+      <w:proofErr w:type="spellStart"/>
+      <w:r>
+        <w:rPr>
+          <w:rFonts w:ascii="Times New Roman" w:hAnsi="Times New Roman" w:cs="Times New Roman"/>
+          <w:sz w:val="24"/>
+          <w:szCs w:val="24"/>
+        </w:rPr>
+        <w:t>Topik</w:t>
+      </w:r>
+      <w:proofErr w:type="spellEnd"/>
+      <w:r>
+        <w:rPr>
+          <w:rFonts w:ascii="Times New Roman" w:hAnsi="Times New Roman" w:cs="Times New Roman"/>
+          <w:sz w:val="24"/>
+          <w:szCs w:val="24"/>
+        </w:rPr>
+        <w:t xml:space="preserve"> </w:t>
+      </w:r>
+      <w:proofErr w:type="spellStart"/>
+      <w:r>
+        <w:rPr>
+          <w:rFonts w:ascii="Times New Roman" w:hAnsi="Times New Roman" w:cs="Times New Roman"/>
+          <w:sz w:val="24"/>
+          <w:szCs w:val="24"/>
+        </w:rPr>
+        <w:t>dari</w:t>
+      </w:r>
+      <w:proofErr w:type="spellEnd"/>
+      <w:r>
+        <w:rPr>
+          <w:rFonts w:ascii="Times New Roman" w:hAnsi="Times New Roman" w:cs="Times New Roman"/>
+          <w:sz w:val="24"/>
+          <w:szCs w:val="24"/>
+        </w:rPr>
+        <w:t xml:space="preserve"> </w:t>
+      </w:r>
+      <w:proofErr w:type="spellStart"/>
+      <w:r>
+        <w:rPr>
+          <w:rFonts w:ascii="Times New Roman" w:hAnsi="Times New Roman" w:cs="Times New Roman"/>
+          <w:sz w:val="24"/>
+          <w:szCs w:val="24"/>
+        </w:rPr>
+        <w:t>aplikasi</w:t>
+      </w:r>
+      <w:proofErr w:type="spellEnd"/>
+      <w:r>
+        <w:rPr>
+          <w:rFonts w:ascii="Times New Roman" w:hAnsi="Times New Roman" w:cs="Times New Roman"/>
+          <w:sz w:val="24"/>
+          <w:szCs w:val="24"/>
+        </w:rPr>
+        <w:t xml:space="preserve"> yang kami </w:t>
+      </w:r>
+      <w:proofErr w:type="spellStart"/>
+      <w:r>
+        <w:rPr>
+          <w:rFonts w:ascii="Times New Roman" w:hAnsi="Times New Roman" w:cs="Times New Roman"/>
+          <w:sz w:val="24"/>
+          <w:szCs w:val="24"/>
+        </w:rPr>
+        <w:t>kerjakan</w:t>
+      </w:r>
+      <w:proofErr w:type="spellEnd"/>
+      <w:r>
+        <w:rPr>
+          <w:rFonts w:ascii="Times New Roman" w:hAnsi="Times New Roman" w:cs="Times New Roman"/>
+          <w:sz w:val="24"/>
+          <w:szCs w:val="24"/>
+        </w:rPr>
+        <w:t xml:space="preserve"> </w:t>
+      </w:r>
+      <w:proofErr w:type="spellStart"/>
+      <w:r>
+        <w:rPr>
+          <w:rFonts w:ascii="Times New Roman" w:hAnsi="Times New Roman" w:cs="Times New Roman"/>
+          <w:sz w:val="24"/>
+          <w:szCs w:val="24"/>
+        </w:rPr>
+        <w:t>adalah</w:t>
+      </w:r>
+      <w:proofErr w:type="spellEnd"/>
+      <w:r>
+        <w:rPr>
+          <w:rFonts w:ascii="Times New Roman" w:hAnsi="Times New Roman" w:cs="Times New Roman"/>
+          <w:sz w:val="24"/>
+          <w:szCs w:val="24"/>
+        </w:rPr>
+        <w:t xml:space="preserve"> </w:t>
+      </w:r>
+      <w:proofErr w:type="spellStart"/>
+      <w:r>
+        <w:rPr>
+          <w:rFonts w:ascii="Times New Roman" w:hAnsi="Times New Roman" w:cs="Times New Roman"/>
+          <w:sz w:val="24"/>
+          <w:szCs w:val="24"/>
+        </w:rPr>
+        <w:t>sebuah</w:t>
+      </w:r>
+      <w:proofErr w:type="spellEnd"/>
+      <w:r>
+        <w:rPr>
+          <w:rFonts w:ascii="Times New Roman" w:hAnsi="Times New Roman" w:cs="Times New Roman"/>
+          <w:sz w:val="24"/>
+          <w:szCs w:val="24"/>
+        </w:rPr>
+        <w:t xml:space="preserve"> </w:t>
+      </w:r>
+      <w:proofErr w:type="spellStart"/>
+      <w:r>
+        <w:rPr>
+          <w:rFonts w:ascii="Times New Roman" w:hAnsi="Times New Roman" w:cs="Times New Roman"/>
+          <w:sz w:val="24"/>
+          <w:szCs w:val="24"/>
+        </w:rPr>
+        <w:t>aplikasi</w:t>
+      </w:r>
+      <w:proofErr w:type="spellEnd"/>
+      <w:r>
+        <w:rPr>
+          <w:rFonts w:ascii="Times New Roman" w:hAnsi="Times New Roman" w:cs="Times New Roman"/>
+          <w:sz w:val="24"/>
+          <w:szCs w:val="24"/>
+        </w:rPr>
+        <w:t xml:space="preserve"> yang </w:t>
+      </w:r>
+      <w:proofErr w:type="spellStart"/>
+      <w:r>
+        <w:rPr>
+          <w:rFonts w:ascii="Times New Roman" w:hAnsi="Times New Roman" w:cs="Times New Roman"/>
+          <w:sz w:val="24"/>
+          <w:szCs w:val="24"/>
+        </w:rPr>
+        <w:t>akan</w:t>
+      </w:r>
+      <w:proofErr w:type="spellEnd"/>
+      <w:r>
+        <w:rPr>
+          <w:rFonts w:ascii="Times New Roman" w:hAnsi="Times New Roman" w:cs="Times New Roman"/>
+          <w:sz w:val="24"/>
+          <w:szCs w:val="24"/>
+        </w:rPr>
+        <w:t xml:space="preserve"> </w:t>
+      </w:r>
+      <w:proofErr w:type="spellStart"/>
+      <w:r>
+        <w:rPr>
+          <w:rFonts w:ascii="Times New Roman" w:hAnsi="Times New Roman" w:cs="Times New Roman"/>
+          <w:sz w:val="24"/>
+          <w:szCs w:val="24"/>
+        </w:rPr>
+        <w:t>merekomendasikan</w:t>
+      </w:r>
+      <w:proofErr w:type="spellEnd"/>
+      <w:r>
+        <w:rPr>
+          <w:rFonts w:ascii="Times New Roman" w:hAnsi="Times New Roman" w:cs="Times New Roman"/>
+          <w:sz w:val="24"/>
+          <w:szCs w:val="24"/>
+        </w:rPr>
+        <w:t xml:space="preserve"> anime-anime yang </w:t>
+      </w:r>
+      <w:proofErr w:type="spellStart"/>
+      <w:r>
+        <w:rPr>
+          <w:rFonts w:ascii="Times New Roman" w:hAnsi="Times New Roman" w:cs="Times New Roman"/>
+          <w:sz w:val="24"/>
+          <w:szCs w:val="24"/>
+        </w:rPr>
+        <w:t>terbaik</w:t>
+      </w:r>
+      <w:proofErr w:type="spellEnd"/>
+      <w:r>
+        <w:rPr>
+          <w:rFonts w:ascii="Times New Roman" w:hAnsi="Times New Roman" w:cs="Times New Roman"/>
+          <w:sz w:val="24"/>
+          <w:szCs w:val="24"/>
+        </w:rPr>
+        <w:t xml:space="preserve"> </w:t>
+      </w:r>
+      <w:proofErr w:type="spellStart"/>
+      <w:r>
+        <w:rPr>
+          <w:rFonts w:ascii="Times New Roman" w:hAnsi="Times New Roman" w:cs="Times New Roman"/>
+          <w:sz w:val="24"/>
+          <w:szCs w:val="24"/>
+        </w:rPr>
+        <w:t>sepanjang</w:t>
+      </w:r>
+      <w:proofErr w:type="spellEnd"/>
+      <w:r>
+        <w:rPr>
+          <w:rFonts w:ascii="Times New Roman" w:hAnsi="Times New Roman" w:cs="Times New Roman"/>
+          <w:sz w:val="24"/>
+          <w:szCs w:val="24"/>
+        </w:rPr>
+        <w:t xml:space="preserve"> masa dan juga </w:t>
+      </w:r>
+      <w:proofErr w:type="spellStart"/>
+      <w:r>
+        <w:rPr>
+          <w:rFonts w:ascii="Times New Roman" w:hAnsi="Times New Roman" w:cs="Times New Roman"/>
+          <w:sz w:val="24"/>
+          <w:szCs w:val="24"/>
+        </w:rPr>
+        <w:t>akan</w:t>
+      </w:r>
+      <w:proofErr w:type="spellEnd"/>
+      <w:r>
+        <w:rPr>
+          <w:rFonts w:ascii="Times New Roman" w:hAnsi="Times New Roman" w:cs="Times New Roman"/>
+          <w:sz w:val="24"/>
+          <w:szCs w:val="24"/>
+        </w:rPr>
+        <w:t xml:space="preserve"> </w:t>
+      </w:r>
+      <w:proofErr w:type="spellStart"/>
+      <w:r>
+        <w:rPr>
+          <w:rFonts w:ascii="Times New Roman" w:hAnsi="Times New Roman" w:cs="Times New Roman"/>
+          <w:sz w:val="24"/>
+          <w:szCs w:val="24"/>
+        </w:rPr>
+        <w:t>menyajikan</w:t>
+      </w:r>
+      <w:proofErr w:type="spellEnd"/>
+      <w:r>
+        <w:rPr>
+          <w:rFonts w:ascii="Times New Roman" w:hAnsi="Times New Roman" w:cs="Times New Roman"/>
+          <w:sz w:val="24"/>
+          <w:szCs w:val="24"/>
+        </w:rPr>
+        <w:t xml:space="preserve"> </w:t>
+      </w:r>
+      <w:proofErr w:type="spellStart"/>
+      <w:r>
+        <w:rPr>
+          <w:rFonts w:ascii="Times New Roman" w:hAnsi="Times New Roman" w:cs="Times New Roman"/>
+          <w:sz w:val="24"/>
+          <w:szCs w:val="24"/>
+        </w:rPr>
+        <w:t>beberapa</w:t>
+      </w:r>
+      <w:proofErr w:type="spellEnd"/>
+      <w:r>
+        <w:rPr>
+          <w:rFonts w:ascii="Times New Roman" w:hAnsi="Times New Roman" w:cs="Times New Roman"/>
+          <w:sz w:val="24"/>
+          <w:szCs w:val="24"/>
+        </w:rPr>
+        <w:t xml:space="preserve"> anime upcoming (yang </w:t>
+      </w:r>
+      <w:proofErr w:type="spellStart"/>
+      <w:r>
+        <w:rPr>
+          <w:rFonts w:ascii="Times New Roman" w:hAnsi="Times New Roman" w:cs="Times New Roman"/>
+          <w:sz w:val="24"/>
+          <w:szCs w:val="24"/>
+        </w:rPr>
+        <w:t>akan</w:t>
+      </w:r>
+      <w:proofErr w:type="spellEnd"/>
+      <w:r>
+        <w:rPr>
+          <w:rFonts w:ascii="Times New Roman" w:hAnsi="Times New Roman" w:cs="Times New Roman"/>
+          <w:sz w:val="24"/>
+          <w:szCs w:val="24"/>
+        </w:rPr>
+        <w:t xml:space="preserve"> </w:t>
+      </w:r>
+      <w:proofErr w:type="spellStart"/>
+      <w:r>
+        <w:rPr>
+          <w:rFonts w:ascii="Times New Roman" w:hAnsi="Times New Roman" w:cs="Times New Roman"/>
+          <w:sz w:val="24"/>
+          <w:szCs w:val="24"/>
+        </w:rPr>
+        <w:t>tayang</w:t>
+      </w:r>
+      <w:proofErr w:type="spellEnd"/>
+      <w:r>
+        <w:rPr>
+          <w:rFonts w:ascii="Times New Roman" w:hAnsi="Times New Roman" w:cs="Times New Roman"/>
+          <w:sz w:val="24"/>
+          <w:szCs w:val="24"/>
+        </w:rPr>
+        <w:t xml:space="preserve">), </w:t>
+      </w:r>
+      <w:proofErr w:type="spellStart"/>
+      <w:r>
+        <w:rPr>
+          <w:rFonts w:ascii="Times New Roman" w:hAnsi="Times New Roman" w:cs="Times New Roman"/>
+          <w:sz w:val="24"/>
+          <w:szCs w:val="24"/>
+        </w:rPr>
+        <w:t>tapi</w:t>
+      </w:r>
+      <w:proofErr w:type="spellEnd"/>
+      <w:r>
+        <w:rPr>
+          <w:rFonts w:ascii="Times New Roman" w:hAnsi="Times New Roman" w:cs="Times New Roman"/>
+          <w:sz w:val="24"/>
+          <w:szCs w:val="24"/>
+        </w:rPr>
+        <w:t xml:space="preserve"> </w:t>
+      </w:r>
+      <w:proofErr w:type="spellStart"/>
+      <w:r>
+        <w:rPr>
+          <w:rFonts w:ascii="Times New Roman" w:hAnsi="Times New Roman" w:cs="Times New Roman"/>
+          <w:sz w:val="24"/>
+          <w:szCs w:val="24"/>
+        </w:rPr>
+        <w:t>penyajiannya</w:t>
+      </w:r>
+      <w:proofErr w:type="spellEnd"/>
+      <w:r>
+        <w:rPr>
+          <w:rFonts w:ascii="Times New Roman" w:hAnsi="Times New Roman" w:cs="Times New Roman"/>
+          <w:sz w:val="24"/>
+          <w:szCs w:val="24"/>
+        </w:rPr>
+        <w:t xml:space="preserve"> </w:t>
+      </w:r>
+      <w:proofErr w:type="spellStart"/>
+      <w:r>
+        <w:rPr>
+          <w:rFonts w:ascii="Times New Roman" w:hAnsi="Times New Roman" w:cs="Times New Roman"/>
+          <w:sz w:val="24"/>
+          <w:szCs w:val="24"/>
+        </w:rPr>
+        <w:t>akan</w:t>
+      </w:r>
+      <w:proofErr w:type="spellEnd"/>
+      <w:r>
+        <w:rPr>
+          <w:rFonts w:ascii="Times New Roman" w:hAnsi="Times New Roman" w:cs="Times New Roman"/>
+          <w:sz w:val="24"/>
+          <w:szCs w:val="24"/>
+        </w:rPr>
+        <w:t xml:space="preserve"> </w:t>
+      </w:r>
+      <w:proofErr w:type="spellStart"/>
+      <w:r>
+        <w:rPr>
+          <w:rFonts w:ascii="Times New Roman" w:hAnsi="Times New Roman" w:cs="Times New Roman"/>
+          <w:sz w:val="24"/>
+          <w:szCs w:val="24"/>
+        </w:rPr>
+        <w:t>berbeda</w:t>
+      </w:r>
+      <w:proofErr w:type="spellEnd"/>
+      <w:r>
+        <w:rPr>
+          <w:rFonts w:ascii="Times New Roman" w:hAnsi="Times New Roman" w:cs="Times New Roman"/>
+          <w:sz w:val="24"/>
+          <w:szCs w:val="24"/>
+        </w:rPr>
+        <w:t xml:space="preserve"> </w:t>
+      </w:r>
+      <w:proofErr w:type="spellStart"/>
+      <w:r>
+        <w:rPr>
+          <w:rFonts w:ascii="Times New Roman" w:hAnsi="Times New Roman" w:cs="Times New Roman"/>
+          <w:sz w:val="24"/>
+          <w:szCs w:val="24"/>
+        </w:rPr>
+        <w:t>dari</w:t>
+      </w:r>
+      <w:proofErr w:type="spellEnd"/>
+      <w:r>
+        <w:rPr>
+          <w:rFonts w:ascii="Times New Roman" w:hAnsi="Times New Roman" w:cs="Times New Roman"/>
+          <w:sz w:val="24"/>
+          <w:szCs w:val="24"/>
+        </w:rPr>
+        <w:t xml:space="preserve"> </w:t>
+      </w:r>
+      <w:proofErr w:type="spellStart"/>
+      <w:r>
+        <w:rPr>
+          <w:rFonts w:ascii="Times New Roman" w:hAnsi="Times New Roman" w:cs="Times New Roman"/>
+          <w:sz w:val="24"/>
+          <w:szCs w:val="24"/>
+        </w:rPr>
+        <w:t>rekomendasi</w:t>
+      </w:r>
+      <w:proofErr w:type="spellEnd"/>
+      <w:r>
+        <w:rPr>
+          <w:rFonts w:ascii="Times New Roman" w:hAnsi="Times New Roman" w:cs="Times New Roman"/>
+          <w:sz w:val="24"/>
+          <w:szCs w:val="24"/>
+        </w:rPr>
+        <w:t xml:space="preserve"> anime.</w:t>
+      </w:r>
+      <w:r>
+        <w:rPr>
+          <w:rFonts w:ascii="Times New Roman" w:hAnsi="Times New Roman" w:cs="Times New Roman"/>
+          <w:sz w:val="24"/>
+          <w:szCs w:val="24"/>
+        </w:rPr>
+        <w:t xml:space="preserve"> </w:t>
+      </w:r>
+      <w:proofErr w:type="spellStart"/>
+      <w:r>
+        <w:rPr>
+          <w:rFonts w:ascii="Times New Roman" w:hAnsi="Times New Roman" w:cs="Times New Roman"/>
+          <w:sz w:val="24"/>
+          <w:szCs w:val="24"/>
+        </w:rPr>
+        <w:t>Aplikasi</w:t>
+      </w:r>
+      <w:proofErr w:type="spellEnd"/>
+      <w:r>
+        <w:rPr>
+          <w:rFonts w:ascii="Times New Roman" w:hAnsi="Times New Roman" w:cs="Times New Roman"/>
+          <w:sz w:val="24"/>
+          <w:szCs w:val="24"/>
+        </w:rPr>
+        <w:t xml:space="preserve"> kami </w:t>
+      </w:r>
+      <w:proofErr w:type="spellStart"/>
+      <w:r>
+        <w:rPr>
+          <w:rFonts w:ascii="Times New Roman" w:hAnsi="Times New Roman" w:cs="Times New Roman"/>
+          <w:sz w:val="24"/>
+          <w:szCs w:val="24"/>
+        </w:rPr>
+        <w:t>akan</w:t>
+      </w:r>
+      <w:proofErr w:type="spellEnd"/>
+      <w:r>
+        <w:rPr>
+          <w:rFonts w:ascii="Times New Roman" w:hAnsi="Times New Roman" w:cs="Times New Roman"/>
+          <w:sz w:val="24"/>
+          <w:szCs w:val="24"/>
+        </w:rPr>
+        <w:t xml:space="preserve"> </w:t>
+      </w:r>
+      <w:proofErr w:type="spellStart"/>
+      <w:r>
+        <w:rPr>
+          <w:rFonts w:ascii="Times New Roman" w:hAnsi="Times New Roman" w:cs="Times New Roman"/>
+          <w:sz w:val="24"/>
+          <w:szCs w:val="24"/>
+        </w:rPr>
+        <w:t>dirancang</w:t>
+      </w:r>
+      <w:proofErr w:type="spellEnd"/>
+      <w:r>
+        <w:rPr>
+          <w:rFonts w:ascii="Times New Roman" w:hAnsi="Times New Roman" w:cs="Times New Roman"/>
+          <w:sz w:val="24"/>
+          <w:szCs w:val="24"/>
+        </w:rPr>
+        <w:t xml:space="preserve"> </w:t>
+      </w:r>
+      <w:proofErr w:type="spellStart"/>
+      <w:r>
+        <w:rPr>
+          <w:rFonts w:ascii="Times New Roman" w:hAnsi="Times New Roman" w:cs="Times New Roman"/>
+          <w:sz w:val="24"/>
+          <w:szCs w:val="24"/>
+        </w:rPr>
+        <w:t>dengan</w:t>
+      </w:r>
+      <w:proofErr w:type="spellEnd"/>
+      <w:r>
+        <w:rPr>
+          <w:rFonts w:ascii="Times New Roman" w:hAnsi="Times New Roman" w:cs="Times New Roman"/>
+          <w:sz w:val="24"/>
+          <w:szCs w:val="24"/>
+        </w:rPr>
+        <w:t xml:space="preserve"> </w:t>
+      </w:r>
+      <w:proofErr w:type="spellStart"/>
+      <w:r>
+        <w:rPr>
+          <w:rFonts w:ascii="Times New Roman" w:hAnsi="Times New Roman" w:cs="Times New Roman"/>
+          <w:sz w:val="24"/>
+          <w:szCs w:val="24"/>
+        </w:rPr>
+        <w:t>menggunakan</w:t>
+      </w:r>
+      <w:proofErr w:type="spellEnd"/>
+      <w:r>
+        <w:rPr>
+          <w:rFonts w:ascii="Times New Roman" w:hAnsi="Times New Roman" w:cs="Times New Roman"/>
+          <w:sz w:val="24"/>
+          <w:szCs w:val="24"/>
+        </w:rPr>
+        <w:t xml:space="preserve"> Flutter.</w:t>
       </w:r>
     </w:p>
     <w:p>
@@ -396,16 +1153,29 @@
         </w:rPr>
         <w:t xml:space="preserve">C. </w:t>
       </w:r>
-      <w:r>
-        <w:rPr>
-          <w:rFonts w:ascii="Times New Roman" w:hAnsi="Times New Roman" w:cs="Times New Roman"/>
-          <w:b/>
-          <w:bCs/>
-          <w:sz w:val="24"/>
-          <w:szCs w:val="24"/>
-          <w:u w:val="single"/>
-        </w:rPr>
-        <w:t>Tabel User Story dan Product Backlog</w:t>
+      <w:proofErr w:type="spellStart"/>
+      <w:r>
+        <w:rPr>
+          <w:rFonts w:ascii="Times New Roman" w:hAnsi="Times New Roman" w:cs="Times New Roman"/>
+          <w:b/>
+          <w:bCs/>
+          <w:sz w:val="24"/>
+          <w:szCs w:val="24"/>
+          <w:u w:val="single"/>
+        </w:rPr>
+        <w:t>Tabel</w:t>
+      </w:r>
+      <w:proofErr w:type="spellEnd"/>
+      <w:r>
+        <w:rPr>
+          <w:rFonts w:ascii="Times New Roman" w:hAnsi="Times New Roman" w:cs="Times New Roman"/>
+          <w:b/>
+          <w:bCs/>
+          <w:sz w:val="24"/>
+          <w:szCs w:val="24"/>
+          <w:u w:val="single"/>
+        </w:rPr>
+        <w:t xml:space="preserve"> User Story dan Product Backlog</w:t>
       </w:r>
     </w:p>
     <w:p>
@@ -1101,6 +1871,7 @@
           <w:rFonts w:ascii="Times New Roman" w:hAnsi="Times New Roman" w:cs="Times New Roman"/>
           <w:b/>
           <w:bCs/>
+          <w:noProof/>
           <w:sz w:val="24"/>
           <w:szCs w:val="24"/>
           <w:u w:val="single"/>
@@ -1162,30 +1933,185 @@
           <w:szCs w:val="24"/>
           <w:u w:val="single"/>
         </w:rPr>
-        <w:t>G. Hasil Screenshots Board Tr</w:t>
-      </w:r>
-      <w:r>
-        <w:rPr>
-          <w:rFonts w:ascii="Times New Roman" w:hAnsi="Times New Roman" w:cs="Times New Roman"/>
-          <w:b/>
-          <w:bCs/>
-          <w:sz w:val="24"/>
-          <w:szCs w:val="24"/>
-          <w:u w:val="single"/>
-        </w:rPr>
-        <w:t>e</w:t>
-      </w:r>
-      <w:r>
-        <w:rPr>
-          <w:rFonts w:ascii="Times New Roman" w:hAnsi="Times New Roman" w:cs="Times New Roman"/>
-          <w:b/>
-          <w:bCs/>
-          <w:sz w:val="24"/>
-          <w:szCs w:val="24"/>
-          <w:u w:val="single"/>
-        </w:rPr>
-        <w:t>llo</w:t>
-      </w:r>
+        <w:t>G</w:t>
+      </w:r>
+      <w:r>
+        <w:rPr>
+          <w:rFonts w:ascii="Times New Roman" w:hAnsi="Times New Roman" w:cs="Times New Roman"/>
+          <w:b/>
+          <w:bCs/>
+          <w:sz w:val="24"/>
+          <w:szCs w:val="24"/>
+          <w:u w:val="single"/>
+        </w:rPr>
+        <w:t xml:space="preserve">. </w:t>
+      </w:r>
+      <w:r>
+        <w:rPr>
+          <w:rFonts w:ascii="Times New Roman" w:hAnsi="Times New Roman" w:cs="Times New Roman"/>
+          <w:b/>
+          <w:bCs/>
+          <w:sz w:val="24"/>
+          <w:szCs w:val="24"/>
+          <w:u w:val="single"/>
+        </w:rPr>
+        <w:t>Sprint Retrospective</w:t>
+      </w:r>
+    </w:p>
+    <w:p>
+      <w:pPr>
+        <w:rPr>
+          <w:rFonts w:ascii="Times New Roman" w:hAnsi="Times New Roman" w:cs="Times New Roman"/>
+          <w:b/>
+          <w:bCs/>
+          <w:sz w:val="24"/>
+          <w:szCs w:val="24"/>
+          <w:u w:val="single"/>
+        </w:rPr>
+      </w:pPr>
+      <w:r>
+        <w:rPr>
+          <w:rFonts w:ascii="Times New Roman" w:hAnsi="Times New Roman" w:cs="Times New Roman"/>
+          <w:b/>
+          <w:bCs/>
+          <w:sz w:val="24"/>
+          <w:szCs w:val="24"/>
+          <w:u w:val="single"/>
+        </w:rPr>
+        <w:lastRenderedPageBreak/>
+        <w:drawing>
+          <wp:inline distT="0" distB="0" distL="0" distR="0" wp14:anchorId="180AF209" wp14:editId="30C636C5">
+            <wp:extent cx="5731510" cy="2065655"/>
+            <wp:effectExtent l="0" t="0" r="2540" b="0"/>
+            <wp:docPr id="1130448289" name="Picture 1"/>
+            <wp:cNvGraphicFramePr>
+              <a:graphicFrameLocks xmlns:a="http://schemas.openxmlformats.org/drawingml/2006/main" noChangeAspect="1"/>
+            </wp:cNvGraphicFramePr>
+            <a:graphic xmlns:a="http://schemas.openxmlformats.org/drawingml/2006/main">
+              <a:graphicData uri="http://schemas.openxmlformats.org/drawingml/2006/picture">
+                <pic:pic xmlns:pic="http://schemas.openxmlformats.org/drawingml/2006/picture">
+                  <pic:nvPicPr>
+                    <pic:cNvPr id="1130448289" name=""/>
+                    <pic:cNvPicPr/>
+                  </pic:nvPicPr>
+                  <pic:blipFill>
+                    <a:blip r:embed="rId20"/>
+                    <a:stretch>
+                      <a:fillRect/>
+                    </a:stretch>
+                  </pic:blipFill>
+                  <pic:spPr>
+                    <a:xfrm>
+                      <a:off x="0" y="0"/>
+                      <a:ext cx="5731510" cy="2065655"/>
+                    </a:xfrm>
+                    <a:prstGeom prst="rect">
+                      <a:avLst/>
+                    </a:prstGeom>
+                  </pic:spPr>
+                </pic:pic>
+              </a:graphicData>
+            </a:graphic>
+          </wp:inline>
+        </w:drawing>
+      </w:r>
+      <w:r>
+        <w:rPr>
+          <w:noProof/>
+        </w:rPr>
+        <w:t xml:space="preserve"> </w:t>
+      </w:r>
+      <w:r>
+        <w:rPr>
+          <w:rFonts w:ascii="Times New Roman" w:hAnsi="Times New Roman" w:cs="Times New Roman"/>
+          <w:b/>
+          <w:bCs/>
+          <w:sz w:val="24"/>
+          <w:szCs w:val="24"/>
+          <w:u w:val="single"/>
+        </w:rPr>
+        <w:drawing>
+          <wp:inline distT="0" distB="0" distL="0" distR="0" wp14:anchorId="5B73887E" wp14:editId="0CF2792E">
+            <wp:extent cx="5731510" cy="1132205"/>
+            <wp:effectExtent l="0" t="0" r="2540" b="0"/>
+            <wp:docPr id="712167163" name="Picture 1"/>
+            <wp:cNvGraphicFramePr>
+              <a:graphicFrameLocks xmlns:a="http://schemas.openxmlformats.org/drawingml/2006/main" noChangeAspect="1"/>
+            </wp:cNvGraphicFramePr>
+            <a:graphic xmlns:a="http://schemas.openxmlformats.org/drawingml/2006/main">
+              <a:graphicData uri="http://schemas.openxmlformats.org/drawingml/2006/picture">
+                <pic:pic xmlns:pic="http://schemas.openxmlformats.org/drawingml/2006/picture">
+                  <pic:nvPicPr>
+                    <pic:cNvPr id="712167163" name=""/>
+                    <pic:cNvPicPr/>
+                  </pic:nvPicPr>
+                  <pic:blipFill>
+                    <a:blip r:embed="rId21"/>
+                    <a:stretch>
+                      <a:fillRect/>
+                    </a:stretch>
+                  </pic:blipFill>
+                  <pic:spPr>
+                    <a:xfrm>
+                      <a:off x="0" y="0"/>
+                      <a:ext cx="5731510" cy="1132205"/>
+                    </a:xfrm>
+                    <a:prstGeom prst="rect">
+                      <a:avLst/>
+                    </a:prstGeom>
+                  </pic:spPr>
+                </pic:pic>
+              </a:graphicData>
+            </a:graphic>
+          </wp:inline>
+        </w:drawing>
+      </w:r>
+    </w:p>
+    <w:p>
+      <w:pPr>
+        <w:rPr>
+          <w:rFonts w:ascii="Times New Roman" w:hAnsi="Times New Roman" w:cs="Times New Roman"/>
+          <w:b/>
+          <w:bCs/>
+          <w:sz w:val="24"/>
+          <w:szCs w:val="24"/>
+          <w:u w:val="single"/>
+        </w:rPr>
+      </w:pPr>
+      <w:r>
+        <w:rPr>
+          <w:rFonts w:ascii="Times New Roman" w:hAnsi="Times New Roman" w:cs="Times New Roman"/>
+          <w:b/>
+          <w:bCs/>
+          <w:sz w:val="24"/>
+          <w:szCs w:val="24"/>
+          <w:u w:val="single"/>
+        </w:rPr>
+        <w:t>H</w:t>
+      </w:r>
+      <w:r>
+        <w:rPr>
+          <w:rFonts w:ascii="Times New Roman" w:hAnsi="Times New Roman" w:cs="Times New Roman"/>
+          <w:b/>
+          <w:bCs/>
+          <w:sz w:val="24"/>
+          <w:szCs w:val="24"/>
+          <w:u w:val="single"/>
+        </w:rPr>
+        <w:t>. Hasil Screenshots Board Trello</w:t>
+      </w:r>
+    </w:p>
+    <w:p>
+      <w:pPr>
+        <w:rPr>
+          <w:rFonts w:ascii="Times New Roman" w:hAnsi="Times New Roman" w:cs="Times New Roman"/>
+          <w:b/>
+          <w:bCs/>
+          <w:sz w:val="24"/>
+          <w:szCs w:val="24"/>
+          <w:u w:val="single"/>
+        </w:rPr>
+      </w:pPr>
     </w:p>
     <w:p>
       <w:pPr>
@@ -1249,7 +2175,7 @@
                     <pic:cNvPicPr/>
                   </pic:nvPicPr>
                   <pic:blipFill>
-                    <a:blip r:embed="rId20" cstate="print">
+                    <a:blip r:embed="rId22" cstate="print">
                       <a:extLst>
                         <a:ext uri="{28A0092B-C50C-407E-A947-70E740481C1C}">
                           <a14:useLocalDpi xmlns:a14="http://schemas.microsoft.com/office/drawing/2010/main" val="0"/>
@@ -1301,7 +2227,7 @@
                     <pic:cNvPicPr/>
                   </pic:nvPicPr>
                   <pic:blipFill>
-                    <a:blip r:embed="rId21" cstate="print">
+                    <a:blip r:embed="rId23" cstate="print">
                       <a:extLst>
                         <a:ext uri="{28A0092B-C50C-407E-A947-70E740481C1C}">
                           <a14:useLocalDpi xmlns:a14="http://schemas.microsoft.com/office/drawing/2010/main" val="0"/>
@@ -1354,7 +2280,7 @@
                     <pic:cNvPicPr/>
                   </pic:nvPicPr>
                   <pic:blipFill>
-                    <a:blip r:embed="rId22" cstate="print">
+                    <a:blip r:embed="rId24" cstate="print">
                       <a:extLst>
                         <a:ext uri="{28A0092B-C50C-407E-A947-70E740481C1C}">
                           <a14:useLocalDpi xmlns:a14="http://schemas.microsoft.com/office/drawing/2010/main" val="0"/>
@@ -1406,7 +2332,7 @@
                     <pic:cNvPicPr/>
                   </pic:nvPicPr>
                   <pic:blipFill>
-                    <a:blip r:embed="rId23" cstate="print">
+                    <a:blip r:embed="rId25" cstate="print">
                       <a:extLst>
                         <a:ext uri="{28A0092B-C50C-407E-A947-70E740481C1C}">
                           <a14:useLocalDpi xmlns:a14="http://schemas.microsoft.com/office/drawing/2010/main" val="0"/>

</xml_diff>

<commit_message>
Menambahkan "Sprint Retrospective 4"
</commit_message>
<xml_diff>
--- a/VVibu_Tugas2.docx
+++ b/VVibu_Tugas2.docx
@@ -14,7 +14,6 @@
           <w:u w:val="single"/>
         </w:rPr>
       </w:pPr>
-      <w:proofErr w:type="spellStart"/>
       <w:r>
         <w:rPr>
           <w:rFonts w:ascii="Times New Roman" w:hAnsi="Times New Roman" w:cs="Times New Roman"/>
@@ -24,9 +23,8 @@
           <w:szCs w:val="40"/>
           <w:u w:val="single"/>
         </w:rPr>
-        <w:t>Tugas</w:t>
-      </w:r>
-      <w:proofErr w:type="spellEnd"/>
+        <w:t>Tugas 0</w:t>
+      </w:r>
       <w:r>
         <w:rPr>
           <w:rFonts w:ascii="Times New Roman" w:hAnsi="Times New Roman" w:cs="Times New Roman"/>
@@ -36,7 +34,7 @@
           <w:szCs w:val="40"/>
           <w:u w:val="single"/>
         </w:rPr>
-        <w:t xml:space="preserve"> 0</w:t>
+        <w:t>2</w:t>
       </w:r>
       <w:r>
         <w:rPr>
@@ -47,42 +45,7 @@
           <w:szCs w:val="40"/>
           <w:u w:val="single"/>
         </w:rPr>
-        <w:t>2</w:t>
-      </w:r>
-      <w:r>
-        <w:rPr>
-          <w:rFonts w:ascii="Times New Roman" w:hAnsi="Times New Roman" w:cs="Times New Roman"/>
-          <w:b/>
-          <w:bCs/>
-          <w:sz w:val="40"/>
-          <w:szCs w:val="40"/>
-          <w:u w:val="single"/>
-        </w:rPr>
-        <w:t xml:space="preserve"> Mata </w:t>
-      </w:r>
-      <w:proofErr w:type="spellStart"/>
-      <w:r>
-        <w:rPr>
-          <w:rFonts w:ascii="Times New Roman" w:hAnsi="Times New Roman" w:cs="Times New Roman"/>
-          <w:b/>
-          <w:bCs/>
-          <w:sz w:val="40"/>
-          <w:szCs w:val="40"/>
-          <w:u w:val="single"/>
-        </w:rPr>
-        <w:t>Kuliah</w:t>
-      </w:r>
-      <w:proofErr w:type="spellEnd"/>
-      <w:r>
-        <w:rPr>
-          <w:rFonts w:ascii="Times New Roman" w:hAnsi="Times New Roman" w:cs="Times New Roman"/>
-          <w:b/>
-          <w:bCs/>
-          <w:sz w:val="40"/>
-          <w:szCs w:val="40"/>
-          <w:u w:val="single"/>
-        </w:rPr>
-        <w:t xml:space="preserve"> Agile</w:t>
+        <w:t xml:space="preserve"> Mata Kuliah Agile</w:t>
       </w:r>
     </w:p>
     <w:p>
@@ -105,21 +68,8 @@
           <w:szCs w:val="24"/>
           <w:u w:val="single"/>
         </w:rPr>
-        <w:t xml:space="preserve">A. Nama </w:t>
-      </w:r>
-      <w:proofErr w:type="spellStart"/>
-      <w:r>
-        <w:rPr>
-          <w:rFonts w:ascii="Times New Roman" w:hAnsi="Times New Roman" w:cs="Times New Roman"/>
-          <w:b/>
-          <w:bCs/>
-          <w:sz w:val="24"/>
-          <w:szCs w:val="24"/>
-          <w:u w:val="single"/>
-        </w:rPr>
-        <w:t>Kelompok</w:t>
-      </w:r>
-      <w:proofErr w:type="spellEnd"/>
+        <w:t>A. Nama Kelompok</w:t>
+      </w:r>
     </w:p>
     <w:p>
       <w:pPr>
@@ -136,45 +86,8 @@
           <w:sz w:val="24"/>
           <w:szCs w:val="24"/>
         </w:rPr>
-        <w:t xml:space="preserve">Nama </w:t>
-      </w:r>
-      <w:proofErr w:type="spellStart"/>
-      <w:r>
-        <w:rPr>
-          <w:rFonts w:ascii="Times New Roman" w:hAnsi="Times New Roman" w:cs="Times New Roman"/>
-          <w:sz w:val="24"/>
-          <w:szCs w:val="24"/>
-        </w:rPr>
-        <w:t>Kelompok</w:t>
-      </w:r>
-      <w:proofErr w:type="spellEnd"/>
-      <w:r>
-        <w:rPr>
-          <w:rFonts w:ascii="Times New Roman" w:hAnsi="Times New Roman" w:cs="Times New Roman"/>
-          <w:sz w:val="24"/>
-          <w:szCs w:val="24"/>
-        </w:rPr>
-        <w:t xml:space="preserve"> kami </w:t>
-      </w:r>
-      <w:proofErr w:type="spellStart"/>
-      <w:r>
-        <w:rPr>
-          <w:rFonts w:ascii="Times New Roman" w:hAnsi="Times New Roman" w:cs="Times New Roman"/>
-          <w:sz w:val="24"/>
-          <w:szCs w:val="24"/>
-        </w:rPr>
-        <w:t>ialah</w:t>
-      </w:r>
-      <w:proofErr w:type="spellEnd"/>
-      <w:r>
-        <w:rPr>
-          <w:rFonts w:ascii="Times New Roman" w:hAnsi="Times New Roman" w:cs="Times New Roman"/>
-          <w:sz w:val="24"/>
-          <w:szCs w:val="24"/>
-        </w:rPr>
-        <w:t xml:space="preserve"> </w:t>
-      </w:r>
-      <w:proofErr w:type="spellStart"/>
+        <w:t xml:space="preserve">Nama Kelompok kami ialah </w:t>
+      </w:r>
       <w:r>
         <w:rPr>
           <w:rFonts w:ascii="Times New Roman" w:hAnsi="Times New Roman" w:cs="Times New Roman"/>
@@ -185,122 +98,13 @@
         </w:rPr>
         <w:t>VVibu</w:t>
       </w:r>
-      <w:proofErr w:type="spellEnd"/>
-      <w:r>
-        <w:rPr>
-          <w:rFonts w:ascii="Times New Roman" w:hAnsi="Times New Roman" w:cs="Times New Roman"/>
-          <w:sz w:val="24"/>
-          <w:szCs w:val="24"/>
-        </w:rPr>
-        <w:t xml:space="preserve"> yang </w:t>
-      </w:r>
-      <w:proofErr w:type="spellStart"/>
-      <w:r>
-        <w:rPr>
-          <w:rFonts w:ascii="Times New Roman" w:hAnsi="Times New Roman" w:cs="Times New Roman"/>
-          <w:sz w:val="24"/>
-          <w:szCs w:val="24"/>
-        </w:rPr>
-        <w:t>terinspirasi</w:t>
-      </w:r>
-      <w:proofErr w:type="spellEnd"/>
-      <w:r>
-        <w:rPr>
-          <w:rFonts w:ascii="Times New Roman" w:hAnsi="Times New Roman" w:cs="Times New Roman"/>
-          <w:sz w:val="24"/>
-          <w:szCs w:val="24"/>
-        </w:rPr>
-        <w:t xml:space="preserve"> </w:t>
-      </w:r>
-      <w:proofErr w:type="spellStart"/>
-      <w:r>
-        <w:rPr>
-          <w:rFonts w:ascii="Times New Roman" w:hAnsi="Times New Roman" w:cs="Times New Roman"/>
-          <w:sz w:val="24"/>
-          <w:szCs w:val="24"/>
-        </w:rPr>
-        <w:t>dari</w:t>
-      </w:r>
-      <w:proofErr w:type="spellEnd"/>
-      <w:r>
-        <w:rPr>
-          <w:rFonts w:ascii="Times New Roman" w:hAnsi="Times New Roman" w:cs="Times New Roman"/>
-          <w:sz w:val="24"/>
-          <w:szCs w:val="24"/>
-        </w:rPr>
-        <w:t xml:space="preserve"> </w:t>
-      </w:r>
-      <w:proofErr w:type="spellStart"/>
-      <w:r>
-        <w:rPr>
-          <w:rFonts w:ascii="Times New Roman" w:hAnsi="Times New Roman" w:cs="Times New Roman"/>
-          <w:sz w:val="24"/>
-          <w:szCs w:val="24"/>
-        </w:rPr>
-        <w:t>pelesetan</w:t>
-      </w:r>
-      <w:proofErr w:type="spellEnd"/>
-      <w:r>
-        <w:rPr>
-          <w:rFonts w:ascii="Times New Roman" w:hAnsi="Times New Roman" w:cs="Times New Roman"/>
-          <w:sz w:val="24"/>
-          <w:szCs w:val="24"/>
-        </w:rPr>
-        <w:t xml:space="preserve"> </w:t>
-      </w:r>
-      <w:proofErr w:type="spellStart"/>
-      <w:r>
-        <w:rPr>
-          <w:rFonts w:ascii="Times New Roman" w:hAnsi="Times New Roman" w:cs="Times New Roman"/>
-          <w:sz w:val="24"/>
-          <w:szCs w:val="24"/>
-        </w:rPr>
-        <w:t>kaum</w:t>
-      </w:r>
-      <w:proofErr w:type="spellEnd"/>
-      <w:r>
-        <w:rPr>
-          <w:rFonts w:ascii="Times New Roman" w:hAnsi="Times New Roman" w:cs="Times New Roman"/>
-          <w:sz w:val="24"/>
-          <w:szCs w:val="24"/>
-        </w:rPr>
-        <w:t xml:space="preserve"> </w:t>
-      </w:r>
-      <w:proofErr w:type="spellStart"/>
-      <w:r>
-        <w:rPr>
-          <w:rFonts w:ascii="Times New Roman" w:hAnsi="Times New Roman" w:cs="Times New Roman"/>
-          <w:sz w:val="24"/>
-          <w:szCs w:val="24"/>
-        </w:rPr>
-        <w:t>wibu</w:t>
-      </w:r>
-      <w:proofErr w:type="spellEnd"/>
-      <w:r>
-        <w:rPr>
-          <w:rFonts w:ascii="Times New Roman" w:hAnsi="Times New Roman" w:cs="Times New Roman"/>
-          <w:sz w:val="24"/>
-          <w:szCs w:val="24"/>
-        </w:rPr>
-        <w:t xml:space="preserve"> (</w:t>
-      </w:r>
-      <w:proofErr w:type="spellStart"/>
-      <w:r>
-        <w:rPr>
-          <w:rFonts w:ascii="Times New Roman" w:hAnsi="Times New Roman" w:cs="Times New Roman"/>
-          <w:sz w:val="24"/>
-          <w:szCs w:val="24"/>
-        </w:rPr>
-        <w:t>pecinta</w:t>
-      </w:r>
-      <w:proofErr w:type="spellEnd"/>
-      <w:r>
-        <w:rPr>
-          <w:rFonts w:ascii="Times New Roman" w:hAnsi="Times New Roman" w:cs="Times New Roman"/>
-          <w:sz w:val="24"/>
-          <w:szCs w:val="24"/>
-        </w:rPr>
-        <w:t xml:space="preserve"> anime)</w:t>
+      <w:r>
+        <w:rPr>
+          <w:rFonts w:ascii="Times New Roman" w:hAnsi="Times New Roman" w:cs="Times New Roman"/>
+          <w:sz w:val="24"/>
+          <w:szCs w:val="24"/>
+        </w:rPr>
+        <w:t xml:space="preserve"> yang terinspirasi dari pelesetan kaum wibu (pecinta anime)</w:t>
       </w:r>
     </w:p>
     <w:p>
@@ -318,43 +122,7 @@
           <w:sz w:val="24"/>
           <w:szCs w:val="24"/>
         </w:rPr>
-        <w:t xml:space="preserve">Member </w:t>
-      </w:r>
-      <w:proofErr w:type="spellStart"/>
-      <w:r>
-        <w:rPr>
-          <w:rFonts w:ascii="Times New Roman" w:hAnsi="Times New Roman" w:cs="Times New Roman"/>
-          <w:sz w:val="24"/>
-          <w:szCs w:val="24"/>
-        </w:rPr>
-        <w:t>Kelompok</w:t>
-      </w:r>
-      <w:proofErr w:type="spellEnd"/>
-      <w:r>
-        <w:rPr>
-          <w:rFonts w:ascii="Times New Roman" w:hAnsi="Times New Roman" w:cs="Times New Roman"/>
-          <w:sz w:val="24"/>
-          <w:szCs w:val="24"/>
-        </w:rPr>
-        <w:t xml:space="preserve"> </w:t>
-      </w:r>
-      <w:proofErr w:type="spellStart"/>
-      <w:r>
-        <w:rPr>
-          <w:rFonts w:ascii="Times New Roman" w:hAnsi="Times New Roman" w:cs="Times New Roman"/>
-          <w:sz w:val="24"/>
-          <w:szCs w:val="24"/>
-        </w:rPr>
-        <w:t>VVibu</w:t>
-      </w:r>
-      <w:proofErr w:type="spellEnd"/>
-      <w:r>
-        <w:rPr>
-          <w:rFonts w:ascii="Times New Roman" w:hAnsi="Times New Roman" w:cs="Times New Roman"/>
-          <w:sz w:val="24"/>
-          <w:szCs w:val="24"/>
-        </w:rPr>
-        <w:t xml:space="preserve">: </w:t>
+        <w:t xml:space="preserve">Member Kelompok VVibu: </w:t>
       </w:r>
     </w:p>
     <w:p>
@@ -377,18 +145,8 @@
           <w:sz w:val="24"/>
           <w:szCs w:val="24"/>
         </w:rPr>
-        <w:t xml:space="preserve">Bryan </w:t>
-      </w:r>
-      <w:proofErr w:type="spellStart"/>
-      <w:r>
-        <w:rPr>
-          <w:rFonts w:ascii="Times New Roman" w:hAnsi="Times New Roman" w:cs="Times New Roman"/>
-          <w:sz w:val="24"/>
-          <w:szCs w:val="24"/>
-        </w:rPr>
-        <w:t>Febrian</w:t>
-      </w:r>
-      <w:proofErr w:type="spellEnd"/>
+        <w:t>Bryan Febrian</w:t>
+      </w:r>
       <w:r>
         <w:rPr>
           <w:rFonts w:ascii="Times New Roman" w:hAnsi="Times New Roman" w:cs="Times New Roman"/>
@@ -578,45 +336,8 @@
           <w:szCs w:val="24"/>
           <w:u w:val="single"/>
         </w:rPr>
-        <w:t xml:space="preserve">B. </w:t>
-      </w:r>
-      <w:proofErr w:type="spellStart"/>
-      <w:r>
-        <w:rPr>
-          <w:rFonts w:ascii="Times New Roman" w:hAnsi="Times New Roman" w:cs="Times New Roman"/>
-          <w:b/>
-          <w:bCs/>
-          <w:sz w:val="24"/>
-          <w:szCs w:val="24"/>
-          <w:u w:val="single"/>
-        </w:rPr>
-        <w:t>Topik</w:t>
-      </w:r>
-      <w:proofErr w:type="spellEnd"/>
-      <w:r>
-        <w:rPr>
-          <w:rFonts w:ascii="Times New Roman" w:hAnsi="Times New Roman" w:cs="Times New Roman"/>
-          <w:b/>
-          <w:bCs/>
-          <w:sz w:val="24"/>
-          <w:szCs w:val="24"/>
-          <w:u w:val="single"/>
-        </w:rPr>
-        <w:t xml:space="preserve"> </w:t>
-      </w:r>
-      <w:proofErr w:type="spellStart"/>
-      <w:r>
-        <w:rPr>
-          <w:rFonts w:ascii="Times New Roman" w:hAnsi="Times New Roman" w:cs="Times New Roman"/>
-          <w:b/>
-          <w:bCs/>
-          <w:sz w:val="24"/>
-          <w:szCs w:val="24"/>
-          <w:u w:val="single"/>
-        </w:rPr>
-        <w:t>Pengerjaan</w:t>
-      </w:r>
-      <w:proofErr w:type="spellEnd"/>
+        <w:t>B. Topik Pengerjaan</w:t>
+      </w:r>
     </w:p>
     <w:p>
       <w:pPr>
@@ -636,499 +357,21 @@
         </w:rPr>
         <w:tab/>
       </w:r>
-      <w:proofErr w:type="spellStart"/>
-      <w:r>
-        <w:rPr>
-          <w:rFonts w:ascii="Times New Roman" w:hAnsi="Times New Roman" w:cs="Times New Roman"/>
-          <w:sz w:val="24"/>
-          <w:szCs w:val="24"/>
-        </w:rPr>
-        <w:t>Topik</w:t>
-      </w:r>
-      <w:proofErr w:type="spellEnd"/>
-      <w:r>
-        <w:rPr>
-          <w:rFonts w:ascii="Times New Roman" w:hAnsi="Times New Roman" w:cs="Times New Roman"/>
-          <w:sz w:val="24"/>
-          <w:szCs w:val="24"/>
-        </w:rPr>
-        <w:t xml:space="preserve"> </w:t>
-      </w:r>
-      <w:proofErr w:type="spellStart"/>
-      <w:r>
-        <w:rPr>
-          <w:rFonts w:ascii="Times New Roman" w:hAnsi="Times New Roman" w:cs="Times New Roman"/>
-          <w:sz w:val="24"/>
-          <w:szCs w:val="24"/>
-        </w:rPr>
-        <w:t>dari</w:t>
-      </w:r>
-      <w:proofErr w:type="spellEnd"/>
-      <w:r>
-        <w:rPr>
-          <w:rFonts w:ascii="Times New Roman" w:hAnsi="Times New Roman" w:cs="Times New Roman"/>
-          <w:sz w:val="24"/>
-          <w:szCs w:val="24"/>
-        </w:rPr>
-        <w:t xml:space="preserve"> </w:t>
-      </w:r>
-      <w:proofErr w:type="spellStart"/>
-      <w:r>
-        <w:rPr>
-          <w:rFonts w:ascii="Times New Roman" w:hAnsi="Times New Roman" w:cs="Times New Roman"/>
-          <w:sz w:val="24"/>
-          <w:szCs w:val="24"/>
-        </w:rPr>
-        <w:t>aplikasi</w:t>
-      </w:r>
-      <w:proofErr w:type="spellEnd"/>
-      <w:r>
-        <w:rPr>
-          <w:rFonts w:ascii="Times New Roman" w:hAnsi="Times New Roman" w:cs="Times New Roman"/>
-          <w:sz w:val="24"/>
-          <w:szCs w:val="24"/>
-        </w:rPr>
-        <w:t xml:space="preserve"> yang kami </w:t>
-      </w:r>
-      <w:proofErr w:type="spellStart"/>
-      <w:r>
-        <w:rPr>
-          <w:rFonts w:ascii="Times New Roman" w:hAnsi="Times New Roman" w:cs="Times New Roman"/>
-          <w:sz w:val="24"/>
-          <w:szCs w:val="24"/>
-        </w:rPr>
-        <w:t>kerjakan</w:t>
-      </w:r>
-      <w:proofErr w:type="spellEnd"/>
-      <w:r>
-        <w:rPr>
-          <w:rFonts w:ascii="Times New Roman" w:hAnsi="Times New Roman" w:cs="Times New Roman"/>
-          <w:sz w:val="24"/>
-          <w:szCs w:val="24"/>
-        </w:rPr>
-        <w:t xml:space="preserve"> </w:t>
-      </w:r>
-      <w:proofErr w:type="spellStart"/>
-      <w:r>
-        <w:rPr>
-          <w:rFonts w:ascii="Times New Roman" w:hAnsi="Times New Roman" w:cs="Times New Roman"/>
-          <w:sz w:val="24"/>
-          <w:szCs w:val="24"/>
-        </w:rPr>
-        <w:t>adalah</w:t>
-      </w:r>
-      <w:proofErr w:type="spellEnd"/>
-      <w:r>
-        <w:rPr>
-          <w:rFonts w:ascii="Times New Roman" w:hAnsi="Times New Roman" w:cs="Times New Roman"/>
-          <w:sz w:val="24"/>
-          <w:szCs w:val="24"/>
-        </w:rPr>
-        <w:t xml:space="preserve"> </w:t>
-      </w:r>
-      <w:proofErr w:type="spellStart"/>
-      <w:r>
-        <w:rPr>
-          <w:rFonts w:ascii="Times New Roman" w:hAnsi="Times New Roman" w:cs="Times New Roman"/>
-          <w:sz w:val="24"/>
-          <w:szCs w:val="24"/>
-        </w:rPr>
-        <w:t>sebuah</w:t>
-      </w:r>
-      <w:proofErr w:type="spellEnd"/>
-      <w:r>
-        <w:rPr>
-          <w:rFonts w:ascii="Times New Roman" w:hAnsi="Times New Roman" w:cs="Times New Roman"/>
-          <w:sz w:val="24"/>
-          <w:szCs w:val="24"/>
-        </w:rPr>
-        <w:t xml:space="preserve"> </w:t>
-      </w:r>
-      <w:proofErr w:type="spellStart"/>
-      <w:r>
-        <w:rPr>
-          <w:rFonts w:ascii="Times New Roman" w:hAnsi="Times New Roman" w:cs="Times New Roman"/>
-          <w:sz w:val="24"/>
-          <w:szCs w:val="24"/>
-        </w:rPr>
-        <w:t>aplikasi</w:t>
-      </w:r>
-      <w:proofErr w:type="spellEnd"/>
-      <w:r>
-        <w:rPr>
-          <w:rFonts w:ascii="Times New Roman" w:hAnsi="Times New Roman" w:cs="Times New Roman"/>
-          <w:sz w:val="24"/>
-          <w:szCs w:val="24"/>
-        </w:rPr>
-        <w:t xml:space="preserve"> yang </w:t>
-      </w:r>
-      <w:proofErr w:type="spellStart"/>
-      <w:r>
-        <w:rPr>
-          <w:rFonts w:ascii="Times New Roman" w:hAnsi="Times New Roman" w:cs="Times New Roman"/>
-          <w:sz w:val="24"/>
-          <w:szCs w:val="24"/>
-        </w:rPr>
-        <w:t>akan</w:t>
-      </w:r>
-      <w:proofErr w:type="spellEnd"/>
-      <w:r>
-        <w:rPr>
-          <w:rFonts w:ascii="Times New Roman" w:hAnsi="Times New Roman" w:cs="Times New Roman"/>
-          <w:sz w:val="24"/>
-          <w:szCs w:val="24"/>
-        </w:rPr>
-        <w:t xml:space="preserve"> </w:t>
-      </w:r>
-      <w:proofErr w:type="spellStart"/>
-      <w:r>
-        <w:rPr>
-          <w:rFonts w:ascii="Times New Roman" w:hAnsi="Times New Roman" w:cs="Times New Roman"/>
-          <w:sz w:val="24"/>
-          <w:szCs w:val="24"/>
-        </w:rPr>
-        <w:t>merekomendasikan</w:t>
-      </w:r>
-      <w:proofErr w:type="spellEnd"/>
-      <w:r>
-        <w:rPr>
-          <w:rFonts w:ascii="Times New Roman" w:hAnsi="Times New Roman" w:cs="Times New Roman"/>
-          <w:sz w:val="24"/>
-          <w:szCs w:val="24"/>
-        </w:rPr>
-        <w:t xml:space="preserve"> anime-anime yang </w:t>
-      </w:r>
-      <w:proofErr w:type="spellStart"/>
-      <w:r>
-        <w:rPr>
-          <w:rFonts w:ascii="Times New Roman" w:hAnsi="Times New Roman" w:cs="Times New Roman"/>
-          <w:sz w:val="24"/>
-          <w:szCs w:val="24"/>
-        </w:rPr>
-        <w:t>terbaik</w:t>
-      </w:r>
-      <w:proofErr w:type="spellEnd"/>
-      <w:r>
-        <w:rPr>
-          <w:rFonts w:ascii="Times New Roman" w:hAnsi="Times New Roman" w:cs="Times New Roman"/>
-          <w:sz w:val="24"/>
-          <w:szCs w:val="24"/>
-        </w:rPr>
-        <w:t xml:space="preserve"> </w:t>
-      </w:r>
-      <w:proofErr w:type="spellStart"/>
-      <w:r>
-        <w:rPr>
-          <w:rFonts w:ascii="Times New Roman" w:hAnsi="Times New Roman" w:cs="Times New Roman"/>
-          <w:sz w:val="24"/>
-          <w:szCs w:val="24"/>
-        </w:rPr>
-        <w:t>sepanjang</w:t>
-      </w:r>
-      <w:proofErr w:type="spellEnd"/>
-      <w:r>
-        <w:rPr>
-          <w:rFonts w:ascii="Times New Roman" w:hAnsi="Times New Roman" w:cs="Times New Roman"/>
-          <w:sz w:val="24"/>
-          <w:szCs w:val="24"/>
-        </w:rPr>
-        <w:t xml:space="preserve"> masa dan juga </w:t>
-      </w:r>
-      <w:proofErr w:type="spellStart"/>
-      <w:r>
-        <w:rPr>
-          <w:rFonts w:ascii="Times New Roman" w:hAnsi="Times New Roman" w:cs="Times New Roman"/>
-          <w:sz w:val="24"/>
-          <w:szCs w:val="24"/>
-        </w:rPr>
-        <w:t>akan</w:t>
-      </w:r>
-      <w:proofErr w:type="spellEnd"/>
-      <w:r>
-        <w:rPr>
-          <w:rFonts w:ascii="Times New Roman" w:hAnsi="Times New Roman" w:cs="Times New Roman"/>
-          <w:sz w:val="24"/>
-          <w:szCs w:val="24"/>
-        </w:rPr>
-        <w:t xml:space="preserve"> </w:t>
-      </w:r>
-      <w:proofErr w:type="spellStart"/>
-      <w:r>
-        <w:rPr>
-          <w:rFonts w:ascii="Times New Roman" w:hAnsi="Times New Roman" w:cs="Times New Roman"/>
-          <w:sz w:val="24"/>
-          <w:szCs w:val="24"/>
-        </w:rPr>
-        <w:t>menyajikan</w:t>
-      </w:r>
-      <w:proofErr w:type="spellEnd"/>
-      <w:r>
-        <w:rPr>
-          <w:rFonts w:ascii="Times New Roman" w:hAnsi="Times New Roman" w:cs="Times New Roman"/>
-          <w:sz w:val="24"/>
-          <w:szCs w:val="24"/>
-        </w:rPr>
-        <w:t xml:space="preserve"> </w:t>
-      </w:r>
-      <w:proofErr w:type="spellStart"/>
-      <w:r>
-        <w:rPr>
-          <w:rFonts w:ascii="Times New Roman" w:hAnsi="Times New Roman" w:cs="Times New Roman"/>
-          <w:sz w:val="24"/>
-          <w:szCs w:val="24"/>
-        </w:rPr>
-        <w:t>beberapa</w:t>
-      </w:r>
-      <w:proofErr w:type="spellEnd"/>
-      <w:r>
-        <w:rPr>
-          <w:rFonts w:ascii="Times New Roman" w:hAnsi="Times New Roman" w:cs="Times New Roman"/>
-          <w:sz w:val="24"/>
-          <w:szCs w:val="24"/>
-        </w:rPr>
-        <w:t xml:space="preserve"> anime upcoming (yang </w:t>
-      </w:r>
-      <w:proofErr w:type="spellStart"/>
-      <w:r>
-        <w:rPr>
-          <w:rFonts w:ascii="Times New Roman" w:hAnsi="Times New Roman" w:cs="Times New Roman"/>
-          <w:sz w:val="24"/>
-          <w:szCs w:val="24"/>
-        </w:rPr>
-        <w:t>akan</w:t>
-      </w:r>
-      <w:proofErr w:type="spellEnd"/>
-      <w:r>
-        <w:rPr>
-          <w:rFonts w:ascii="Times New Roman" w:hAnsi="Times New Roman" w:cs="Times New Roman"/>
-          <w:sz w:val="24"/>
-          <w:szCs w:val="24"/>
-        </w:rPr>
-        <w:t xml:space="preserve"> </w:t>
-      </w:r>
-      <w:proofErr w:type="spellStart"/>
-      <w:r>
-        <w:rPr>
-          <w:rFonts w:ascii="Times New Roman" w:hAnsi="Times New Roman" w:cs="Times New Roman"/>
-          <w:sz w:val="24"/>
-          <w:szCs w:val="24"/>
-        </w:rPr>
-        <w:t>tayang</w:t>
-      </w:r>
-      <w:proofErr w:type="spellEnd"/>
-      <w:r>
-        <w:rPr>
-          <w:rFonts w:ascii="Times New Roman" w:hAnsi="Times New Roman" w:cs="Times New Roman"/>
-          <w:sz w:val="24"/>
-          <w:szCs w:val="24"/>
-        </w:rPr>
-        <w:t xml:space="preserve">), </w:t>
-      </w:r>
-      <w:proofErr w:type="spellStart"/>
-      <w:r>
-        <w:rPr>
-          <w:rFonts w:ascii="Times New Roman" w:hAnsi="Times New Roman" w:cs="Times New Roman"/>
-          <w:sz w:val="24"/>
-          <w:szCs w:val="24"/>
-        </w:rPr>
-        <w:t>tapi</w:t>
-      </w:r>
-      <w:proofErr w:type="spellEnd"/>
-      <w:r>
-        <w:rPr>
-          <w:rFonts w:ascii="Times New Roman" w:hAnsi="Times New Roman" w:cs="Times New Roman"/>
-          <w:sz w:val="24"/>
-          <w:szCs w:val="24"/>
-        </w:rPr>
-        <w:t xml:space="preserve"> </w:t>
-      </w:r>
-      <w:proofErr w:type="spellStart"/>
-      <w:r>
-        <w:rPr>
-          <w:rFonts w:ascii="Times New Roman" w:hAnsi="Times New Roman" w:cs="Times New Roman"/>
-          <w:sz w:val="24"/>
-          <w:szCs w:val="24"/>
-        </w:rPr>
-        <w:t>penyajiannya</w:t>
-      </w:r>
-      <w:proofErr w:type="spellEnd"/>
-      <w:r>
-        <w:rPr>
-          <w:rFonts w:ascii="Times New Roman" w:hAnsi="Times New Roman" w:cs="Times New Roman"/>
-          <w:sz w:val="24"/>
-          <w:szCs w:val="24"/>
-        </w:rPr>
-        <w:t xml:space="preserve"> </w:t>
-      </w:r>
-      <w:proofErr w:type="spellStart"/>
-      <w:r>
-        <w:rPr>
-          <w:rFonts w:ascii="Times New Roman" w:hAnsi="Times New Roman" w:cs="Times New Roman"/>
-          <w:sz w:val="24"/>
-          <w:szCs w:val="24"/>
-        </w:rPr>
-        <w:t>akan</w:t>
-      </w:r>
-      <w:proofErr w:type="spellEnd"/>
-      <w:r>
-        <w:rPr>
-          <w:rFonts w:ascii="Times New Roman" w:hAnsi="Times New Roman" w:cs="Times New Roman"/>
-          <w:sz w:val="24"/>
-          <w:szCs w:val="24"/>
-        </w:rPr>
-        <w:t xml:space="preserve"> </w:t>
-      </w:r>
-      <w:proofErr w:type="spellStart"/>
-      <w:r>
-        <w:rPr>
-          <w:rFonts w:ascii="Times New Roman" w:hAnsi="Times New Roman" w:cs="Times New Roman"/>
-          <w:sz w:val="24"/>
-          <w:szCs w:val="24"/>
-        </w:rPr>
-        <w:t>berbeda</w:t>
-      </w:r>
-      <w:proofErr w:type="spellEnd"/>
-      <w:r>
-        <w:rPr>
-          <w:rFonts w:ascii="Times New Roman" w:hAnsi="Times New Roman" w:cs="Times New Roman"/>
-          <w:sz w:val="24"/>
-          <w:szCs w:val="24"/>
-        </w:rPr>
-        <w:t xml:space="preserve"> </w:t>
-      </w:r>
-      <w:proofErr w:type="spellStart"/>
-      <w:r>
-        <w:rPr>
-          <w:rFonts w:ascii="Times New Roman" w:hAnsi="Times New Roman" w:cs="Times New Roman"/>
-          <w:sz w:val="24"/>
-          <w:szCs w:val="24"/>
-        </w:rPr>
-        <w:t>dari</w:t>
-      </w:r>
-      <w:proofErr w:type="spellEnd"/>
-      <w:r>
-        <w:rPr>
-          <w:rFonts w:ascii="Times New Roman" w:hAnsi="Times New Roman" w:cs="Times New Roman"/>
-          <w:sz w:val="24"/>
-          <w:szCs w:val="24"/>
-        </w:rPr>
-        <w:t xml:space="preserve"> </w:t>
-      </w:r>
-      <w:proofErr w:type="spellStart"/>
-      <w:r>
-        <w:rPr>
-          <w:rFonts w:ascii="Times New Roman" w:hAnsi="Times New Roman" w:cs="Times New Roman"/>
-          <w:sz w:val="24"/>
-          <w:szCs w:val="24"/>
-        </w:rPr>
-        <w:t>rekomendasi</w:t>
-      </w:r>
-      <w:proofErr w:type="spellEnd"/>
-      <w:r>
-        <w:rPr>
-          <w:rFonts w:ascii="Times New Roman" w:hAnsi="Times New Roman" w:cs="Times New Roman"/>
-          <w:sz w:val="24"/>
-          <w:szCs w:val="24"/>
-        </w:rPr>
-        <w:t xml:space="preserve"> anime.</w:t>
-      </w:r>
-      <w:r>
-        <w:rPr>
-          <w:rFonts w:ascii="Times New Roman" w:hAnsi="Times New Roman" w:cs="Times New Roman"/>
-          <w:sz w:val="24"/>
-          <w:szCs w:val="24"/>
-        </w:rPr>
-        <w:t xml:space="preserve"> </w:t>
-      </w:r>
-      <w:proofErr w:type="spellStart"/>
-      <w:r>
-        <w:rPr>
-          <w:rFonts w:ascii="Times New Roman" w:hAnsi="Times New Roman" w:cs="Times New Roman"/>
-          <w:sz w:val="24"/>
-          <w:szCs w:val="24"/>
-        </w:rPr>
-        <w:t>Aplikasi</w:t>
-      </w:r>
-      <w:proofErr w:type="spellEnd"/>
-      <w:r>
-        <w:rPr>
-          <w:rFonts w:ascii="Times New Roman" w:hAnsi="Times New Roman" w:cs="Times New Roman"/>
-          <w:sz w:val="24"/>
-          <w:szCs w:val="24"/>
-        </w:rPr>
-        <w:t xml:space="preserve"> kami </w:t>
-      </w:r>
-      <w:proofErr w:type="spellStart"/>
-      <w:r>
-        <w:rPr>
-          <w:rFonts w:ascii="Times New Roman" w:hAnsi="Times New Roman" w:cs="Times New Roman"/>
-          <w:sz w:val="24"/>
-          <w:szCs w:val="24"/>
-        </w:rPr>
-        <w:t>akan</w:t>
-      </w:r>
-      <w:proofErr w:type="spellEnd"/>
-      <w:r>
-        <w:rPr>
-          <w:rFonts w:ascii="Times New Roman" w:hAnsi="Times New Roman" w:cs="Times New Roman"/>
-          <w:sz w:val="24"/>
-          <w:szCs w:val="24"/>
-        </w:rPr>
-        <w:t xml:space="preserve"> </w:t>
-      </w:r>
-      <w:proofErr w:type="spellStart"/>
-      <w:r>
-        <w:rPr>
-          <w:rFonts w:ascii="Times New Roman" w:hAnsi="Times New Roman" w:cs="Times New Roman"/>
-          <w:sz w:val="24"/>
-          <w:szCs w:val="24"/>
-        </w:rPr>
-        <w:t>dirancang</w:t>
-      </w:r>
-      <w:proofErr w:type="spellEnd"/>
-      <w:r>
-        <w:rPr>
-          <w:rFonts w:ascii="Times New Roman" w:hAnsi="Times New Roman" w:cs="Times New Roman"/>
-          <w:sz w:val="24"/>
-          <w:szCs w:val="24"/>
-        </w:rPr>
-        <w:t xml:space="preserve"> </w:t>
-      </w:r>
-      <w:proofErr w:type="spellStart"/>
-      <w:r>
-        <w:rPr>
-          <w:rFonts w:ascii="Times New Roman" w:hAnsi="Times New Roman" w:cs="Times New Roman"/>
-          <w:sz w:val="24"/>
-          <w:szCs w:val="24"/>
-        </w:rPr>
-        <w:t>dengan</w:t>
-      </w:r>
-      <w:proofErr w:type="spellEnd"/>
-      <w:r>
-        <w:rPr>
-          <w:rFonts w:ascii="Times New Roman" w:hAnsi="Times New Roman" w:cs="Times New Roman"/>
-          <w:sz w:val="24"/>
-          <w:szCs w:val="24"/>
-        </w:rPr>
-        <w:t xml:space="preserve"> </w:t>
-      </w:r>
-      <w:proofErr w:type="spellStart"/>
-      <w:r>
-        <w:rPr>
-          <w:rFonts w:ascii="Times New Roman" w:hAnsi="Times New Roman" w:cs="Times New Roman"/>
-          <w:sz w:val="24"/>
-          <w:szCs w:val="24"/>
-        </w:rPr>
-        <w:t>menggunakan</w:t>
-      </w:r>
-      <w:proofErr w:type="spellEnd"/>
-      <w:r>
-        <w:rPr>
-          <w:rFonts w:ascii="Times New Roman" w:hAnsi="Times New Roman" w:cs="Times New Roman"/>
-          <w:sz w:val="24"/>
-          <w:szCs w:val="24"/>
-        </w:rPr>
-        <w:t xml:space="preserve"> Flutter.</w:t>
+      <w:r>
+        <w:rPr>
+          <w:rFonts w:ascii="Times New Roman" w:hAnsi="Times New Roman" w:cs="Times New Roman"/>
+          <w:sz w:val="24"/>
+          <w:szCs w:val="24"/>
+        </w:rPr>
+        <w:t>Topik dari aplikasi yang kami kerjakan adalah sebuah aplikasi yang akan merekomendasikan anime-anime yang terbaik sepanjang masa dan juga akan menyajikan beberapa anime upcoming (yang akan tayang), tapi penyajiannya akan berbeda dari rekomendasi anime.</w:t>
+      </w:r>
+      <w:r>
+        <w:rPr>
+          <w:rFonts w:ascii="Times New Roman" w:hAnsi="Times New Roman" w:cs="Times New Roman"/>
+          <w:sz w:val="24"/>
+          <w:szCs w:val="24"/>
+        </w:rPr>
+        <w:t xml:space="preserve"> Aplikasi kami akan dirancang dengan menggunakan Flutter.</w:t>
       </w:r>
     </w:p>
     <w:p>
@@ -1153,29 +396,16 @@
         </w:rPr>
         <w:t xml:space="preserve">C. </w:t>
       </w:r>
-      <w:proofErr w:type="spellStart"/>
-      <w:r>
-        <w:rPr>
-          <w:rFonts w:ascii="Times New Roman" w:hAnsi="Times New Roman" w:cs="Times New Roman"/>
-          <w:b/>
-          <w:bCs/>
-          <w:sz w:val="24"/>
-          <w:szCs w:val="24"/>
-          <w:u w:val="single"/>
-        </w:rPr>
-        <w:t>Tabel</w:t>
-      </w:r>
-      <w:proofErr w:type="spellEnd"/>
-      <w:r>
-        <w:rPr>
-          <w:rFonts w:ascii="Times New Roman" w:hAnsi="Times New Roman" w:cs="Times New Roman"/>
-          <w:b/>
-          <w:bCs/>
-          <w:sz w:val="24"/>
-          <w:szCs w:val="24"/>
-          <w:u w:val="single"/>
-        </w:rPr>
-        <w:t xml:space="preserve"> User Story dan Product Backlog</w:t>
+      <w:r>
+        <w:rPr>
+          <w:rFonts w:ascii="Times New Roman" w:hAnsi="Times New Roman" w:cs="Times New Roman"/>
+          <w:b/>
+          <w:bCs/>
+          <w:sz w:val="24"/>
+          <w:szCs w:val="24"/>
+          <w:u w:val="single"/>
+        </w:rPr>
+        <w:t>Tabel User Story dan Product Backlog</w:t>
       </w:r>
     </w:p>
     <w:p>
@@ -1974,6 +1204,7 @@
           <w:rFonts w:ascii="Times New Roman" w:hAnsi="Times New Roman" w:cs="Times New Roman"/>
           <w:b/>
           <w:bCs/>
+          <w:noProof/>
           <w:sz w:val="24"/>
           <w:szCs w:val="24"/>
           <w:u w:val="single"/>
@@ -2026,6 +1257,7 @@
           <w:rFonts w:ascii="Times New Roman" w:hAnsi="Times New Roman" w:cs="Times New Roman"/>
           <w:b/>
           <w:bCs/>
+          <w:noProof/>
           <w:sz w:val="24"/>
           <w:szCs w:val="24"/>
           <w:u w:val="single"/>
@@ -2066,6 +1298,46 @@
           </wp:inline>
         </w:drawing>
       </w:r>
+      <w:r>
+        <w:rPr>
+          <w:noProof/>
+        </w:rPr>
+        <w:drawing>
+          <wp:inline distT="0" distB="0" distL="0" distR="0" wp14:anchorId="5D2618CC" wp14:editId="1EF1F803">
+            <wp:extent cx="5731510" cy="1090295"/>
+            <wp:effectExtent l="0" t="0" r="2540" b="0"/>
+            <wp:docPr id="2128587330" name="Picture 1"/>
+            <wp:cNvGraphicFramePr>
+              <a:graphicFrameLocks xmlns:a="http://schemas.openxmlformats.org/drawingml/2006/main" noChangeAspect="1"/>
+            </wp:cNvGraphicFramePr>
+            <a:graphic xmlns:a="http://schemas.openxmlformats.org/drawingml/2006/main">
+              <a:graphicData uri="http://schemas.openxmlformats.org/drawingml/2006/picture">
+                <pic:pic xmlns:pic="http://schemas.openxmlformats.org/drawingml/2006/picture">
+                  <pic:nvPicPr>
+                    <pic:cNvPr id="2128587330" name=""/>
+                    <pic:cNvPicPr/>
+                  </pic:nvPicPr>
+                  <pic:blipFill>
+                    <a:blip r:embed="rId22"/>
+                    <a:stretch>
+                      <a:fillRect/>
+                    </a:stretch>
+                  </pic:blipFill>
+                  <pic:spPr>
+                    <a:xfrm>
+                      <a:off x="0" y="0"/>
+                      <a:ext cx="5731510" cy="1090295"/>
+                    </a:xfrm>
+                    <a:prstGeom prst="rect">
+                      <a:avLst/>
+                    </a:prstGeom>
+                  </pic:spPr>
+                </pic:pic>
+              </a:graphicData>
+            </a:graphic>
+          </wp:inline>
+        </w:drawing>
+      </w:r>
     </w:p>
     <w:p>
       <w:pPr>
@@ -2087,18 +1359,7 @@
           <w:szCs w:val="24"/>
           <w:u w:val="single"/>
         </w:rPr>
-        <w:t>H</w:t>
-      </w:r>
-      <w:r>
-        <w:rPr>
-          <w:rFonts w:ascii="Times New Roman" w:hAnsi="Times New Roman" w:cs="Times New Roman"/>
-          <w:b/>
-          <w:bCs/>
-          <w:sz w:val="24"/>
-          <w:szCs w:val="24"/>
-          <w:u w:val="single"/>
-        </w:rPr>
-        <w:t>. Hasil Screenshots Board Trello</w:t>
+        <w:t>H. Hasil Screenshots Board Trello</w:t>
       </w:r>
     </w:p>
     <w:p>
@@ -2175,7 +1436,7 @@
                     <pic:cNvPicPr/>
                   </pic:nvPicPr>
                   <pic:blipFill>
-                    <a:blip r:embed="rId22" cstate="print">
+                    <a:blip r:embed="rId23" cstate="print">
                       <a:extLst>
                         <a:ext uri="{28A0092B-C50C-407E-A947-70E740481C1C}">
                           <a14:useLocalDpi xmlns:a14="http://schemas.microsoft.com/office/drawing/2010/main" val="0"/>
@@ -2227,7 +1488,7 @@
                     <pic:cNvPicPr/>
                   </pic:nvPicPr>
                   <pic:blipFill>
-                    <a:blip r:embed="rId23" cstate="print">
+                    <a:blip r:embed="rId24" cstate="print">
                       <a:extLst>
                         <a:ext uri="{28A0092B-C50C-407E-A947-70E740481C1C}">
                           <a14:useLocalDpi xmlns:a14="http://schemas.microsoft.com/office/drawing/2010/main" val="0"/>
@@ -2280,7 +1541,7 @@
                     <pic:cNvPicPr/>
                   </pic:nvPicPr>
                   <pic:blipFill>
-                    <a:blip r:embed="rId24" cstate="print">
+                    <a:blip r:embed="rId25" cstate="print">
                       <a:extLst>
                         <a:ext uri="{28A0092B-C50C-407E-A947-70E740481C1C}">
                           <a14:useLocalDpi xmlns:a14="http://schemas.microsoft.com/office/drawing/2010/main" val="0"/>
@@ -2332,7 +1593,7 @@
                     <pic:cNvPicPr/>
                   </pic:nvPicPr>
                   <pic:blipFill>
-                    <a:blip r:embed="rId25" cstate="print">
+                    <a:blip r:embed="rId26" cstate="print">
                       <a:extLst>
                         <a:ext uri="{28A0092B-C50C-407E-A947-70E740481C1C}">
                           <a14:useLocalDpi xmlns:a14="http://schemas.microsoft.com/office/drawing/2010/main" val="0"/>

</xml_diff>

<commit_message>
Menambahkan Sprint Retrospective 5
</commit_message>
<xml_diff>
--- a/VVibu_Tugas2.docx
+++ b/VVibu_Tugas2.docx
@@ -1338,6 +1338,46 @@
           </wp:inline>
         </w:drawing>
       </w:r>
+      <w:r>
+        <w:rPr>
+          <w:noProof/>
+        </w:rPr>
+        <w:drawing>
+          <wp:inline distT="0" distB="0" distL="0" distR="0" wp14:anchorId="5AA9430E" wp14:editId="3E99529C">
+            <wp:extent cx="5731510" cy="983615"/>
+            <wp:effectExtent l="0" t="0" r="2540" b="6985"/>
+            <wp:docPr id="1761121070" name="Picture 1"/>
+            <wp:cNvGraphicFramePr>
+              <a:graphicFrameLocks xmlns:a="http://schemas.openxmlformats.org/drawingml/2006/main" noChangeAspect="1"/>
+            </wp:cNvGraphicFramePr>
+            <a:graphic xmlns:a="http://schemas.openxmlformats.org/drawingml/2006/main">
+              <a:graphicData uri="http://schemas.openxmlformats.org/drawingml/2006/picture">
+                <pic:pic xmlns:pic="http://schemas.openxmlformats.org/drawingml/2006/picture">
+                  <pic:nvPicPr>
+                    <pic:cNvPr id="1761121070" name=""/>
+                    <pic:cNvPicPr/>
+                  </pic:nvPicPr>
+                  <pic:blipFill>
+                    <a:blip r:embed="rId23"/>
+                    <a:stretch>
+                      <a:fillRect/>
+                    </a:stretch>
+                  </pic:blipFill>
+                  <pic:spPr>
+                    <a:xfrm>
+                      <a:off x="0" y="0"/>
+                      <a:ext cx="5731510" cy="983615"/>
+                    </a:xfrm>
+                    <a:prstGeom prst="rect">
+                      <a:avLst/>
+                    </a:prstGeom>
+                  </pic:spPr>
+                </pic:pic>
+              </a:graphicData>
+            </a:graphic>
+          </wp:inline>
+        </w:drawing>
+      </w:r>
     </w:p>
     <w:p>
       <w:pPr>
@@ -1436,7 +1476,7 @@
                     <pic:cNvPicPr/>
                   </pic:nvPicPr>
                   <pic:blipFill>
-                    <a:blip r:embed="rId23" cstate="print">
+                    <a:blip r:embed="rId24" cstate="print">
                       <a:extLst>
                         <a:ext uri="{28A0092B-C50C-407E-A947-70E740481C1C}">
                           <a14:useLocalDpi xmlns:a14="http://schemas.microsoft.com/office/drawing/2010/main" val="0"/>
@@ -1488,7 +1528,7 @@
                     <pic:cNvPicPr/>
                   </pic:nvPicPr>
                   <pic:blipFill>
-                    <a:blip r:embed="rId24" cstate="print">
+                    <a:blip r:embed="rId25" cstate="print">
                       <a:extLst>
                         <a:ext uri="{28A0092B-C50C-407E-A947-70E740481C1C}">
                           <a14:useLocalDpi xmlns:a14="http://schemas.microsoft.com/office/drawing/2010/main" val="0"/>
@@ -1541,7 +1581,7 @@
                     <pic:cNvPicPr/>
                   </pic:nvPicPr>
                   <pic:blipFill>
-                    <a:blip r:embed="rId25" cstate="print">
+                    <a:blip r:embed="rId26" cstate="print">
                       <a:extLst>
                         <a:ext uri="{28A0092B-C50C-407E-A947-70E740481C1C}">
                           <a14:useLocalDpi xmlns:a14="http://schemas.microsoft.com/office/drawing/2010/main" val="0"/>
@@ -1593,7 +1633,7 @@
                     <pic:cNvPicPr/>
                   </pic:nvPicPr>
                   <pic:blipFill>
-                    <a:blip r:embed="rId26" cstate="print">
+                    <a:blip r:embed="rId27" cstate="print">
                       <a:extLst>
                         <a:ext uri="{28A0092B-C50C-407E-A947-70E740481C1C}">
                           <a14:useLocalDpi xmlns:a14="http://schemas.microsoft.com/office/drawing/2010/main" val="0"/>

</xml_diff>

<commit_message>
Mengupdate screenshot board trello
</commit_message>
<xml_diff>
--- a/VVibu_Tugas2.docx
+++ b/VVibu_Tugas2.docx
@@ -584,7 +584,7 @@
           <wp:inline distT="0" distB="0" distL="0" distR="0" wp14:anchorId="054148DA" wp14:editId="5151CB7C">
             <wp:extent cx="5731510" cy="2129790"/>
             <wp:effectExtent l="0" t="0" r="2540" b="3810"/>
-            <wp:docPr id="130965288" name="Picture 1"/>
+            <wp:docPr id="130965288" name="Picture 130965288"/>
             <wp:cNvGraphicFramePr>
               <a:graphicFrameLocks xmlns:a="http://schemas.openxmlformats.org/drawingml/2006/main" noChangeAspect="1"/>
             </wp:cNvGraphicFramePr>
@@ -631,7 +631,7 @@
           <wp:inline distT="0" distB="0" distL="0" distR="0" wp14:anchorId="424E0051" wp14:editId="0B06512D">
             <wp:extent cx="5731510" cy="1159510"/>
             <wp:effectExtent l="0" t="0" r="2540" b="2540"/>
-            <wp:docPr id="1902202731" name="Picture 1"/>
+            <wp:docPr id="1902202731" name="Picture 1902202731"/>
             <wp:cNvGraphicFramePr>
               <a:graphicFrameLocks xmlns:a="http://schemas.openxmlformats.org/drawingml/2006/main" noChangeAspect="1"/>
             </wp:cNvGraphicFramePr>
@@ -677,7 +677,7 @@
           <wp:inline distT="0" distB="0" distL="0" distR="0" wp14:anchorId="1CC4FC95" wp14:editId="7E813C30">
             <wp:extent cx="5731510" cy="2169160"/>
             <wp:effectExtent l="0" t="0" r="2540" b="2540"/>
-            <wp:docPr id="620579042" name="Picture 1"/>
+            <wp:docPr id="620579042" name="Picture 620579042"/>
             <wp:cNvGraphicFramePr>
               <a:graphicFrameLocks xmlns:a="http://schemas.openxmlformats.org/drawingml/2006/main" noChangeAspect="1"/>
             </wp:cNvGraphicFramePr>
@@ -770,7 +770,7 @@
           <wp:inline distT="0" distB="0" distL="0" distR="0" wp14:anchorId="0978C05F" wp14:editId="695D633F">
             <wp:extent cx="5731510" cy="2380615"/>
             <wp:effectExtent l="0" t="0" r="2540" b="635"/>
-            <wp:docPr id="1136478480" name="Picture 1"/>
+            <wp:docPr id="1136478480" name="Picture 1136478480"/>
             <wp:cNvGraphicFramePr>
               <a:graphicFrameLocks xmlns:a="http://schemas.openxmlformats.org/drawingml/2006/main" noChangeAspect="1"/>
             </wp:cNvGraphicFramePr>
@@ -816,7 +816,7 @@
           <wp:inline distT="0" distB="0" distL="0" distR="0" wp14:anchorId="0C3DA45C" wp14:editId="2865208E">
             <wp:extent cx="5731510" cy="1675765"/>
             <wp:effectExtent l="0" t="0" r="2540" b="635"/>
-            <wp:docPr id="1238880207" name="Picture 1"/>
+            <wp:docPr id="1238880207" name="Picture 1238880207"/>
             <wp:cNvGraphicFramePr>
               <a:graphicFrameLocks xmlns:a="http://schemas.openxmlformats.org/drawingml/2006/main" noChangeAspect="1"/>
             </wp:cNvGraphicFramePr>
@@ -868,7 +868,7 @@
           <wp:inline distT="0" distB="0" distL="0" distR="0" wp14:anchorId="65D4DBD0" wp14:editId="3201AD94">
             <wp:extent cx="5067560" cy="2336920"/>
             <wp:effectExtent l="0" t="0" r="0" b="6350"/>
-            <wp:docPr id="2025907208" name="Picture 1"/>
+            <wp:docPr id="2025907208" name="Picture 2025907208"/>
             <wp:cNvGraphicFramePr>
               <a:graphicFrameLocks xmlns:a="http://schemas.openxmlformats.org/drawingml/2006/main" noChangeAspect="1"/>
             </wp:cNvGraphicFramePr>
@@ -972,7 +972,7 @@
           <wp:inline distT="0" distB="0" distL="0" distR="0" wp14:anchorId="49FA3FB3" wp14:editId="41074B2D">
             <wp:extent cx="5731510" cy="2724150"/>
             <wp:effectExtent l="0" t="0" r="2540" b="0"/>
-            <wp:docPr id="173321563" name="Picture 1"/>
+            <wp:docPr id="173321563" name="Picture 173321563"/>
             <wp:cNvGraphicFramePr>
               <a:graphicFrameLocks xmlns:a="http://schemas.openxmlformats.org/drawingml/2006/main" noChangeAspect="1"/>
             </wp:cNvGraphicFramePr>
@@ -1018,7 +1018,7 @@
           <wp:inline distT="0" distB="0" distL="0" distR="0" wp14:anchorId="4D61572A" wp14:editId="705B7F2F">
             <wp:extent cx="5731510" cy="1630045"/>
             <wp:effectExtent l="0" t="0" r="2540" b="8255"/>
-            <wp:docPr id="2024359224" name="Picture 1"/>
+            <wp:docPr id="2024359224" name="Picture 2024359224"/>
             <wp:cNvGraphicFramePr>
               <a:graphicFrameLocks xmlns:a="http://schemas.openxmlformats.org/drawingml/2006/main" noChangeAspect="1"/>
             </wp:cNvGraphicFramePr>
@@ -1064,7 +1064,7 @@
           <wp:inline distT="0" distB="0" distL="0" distR="0" wp14:anchorId="0D557245" wp14:editId="233F5B34">
             <wp:extent cx="5731510" cy="1473835"/>
             <wp:effectExtent l="0" t="0" r="2540" b="0"/>
-            <wp:docPr id="1076319499" name="Picture 1"/>
+            <wp:docPr id="1076319499" name="Picture 1076319499"/>
             <wp:cNvGraphicFramePr>
               <a:graphicFrameLocks xmlns:a="http://schemas.openxmlformats.org/drawingml/2006/main" noChangeAspect="1"/>
             </wp:cNvGraphicFramePr>
@@ -1110,7 +1110,7 @@
           <wp:inline distT="0" distB="0" distL="0" distR="0" wp14:anchorId="0564940D" wp14:editId="0A195E3B">
             <wp:extent cx="5731510" cy="1840865"/>
             <wp:effectExtent l="0" t="0" r="2540" b="6985"/>
-            <wp:docPr id="897651690" name="Picture 1"/>
+            <wp:docPr id="897651690" name="Picture 897651690"/>
             <wp:cNvGraphicFramePr>
               <a:graphicFrameLocks xmlns:a="http://schemas.openxmlformats.org/drawingml/2006/main" noChangeAspect="1"/>
             </wp:cNvGraphicFramePr>
@@ -1214,7 +1214,7 @@
           <wp:inline distT="0" distB="0" distL="0" distR="0" wp14:anchorId="180AF209" wp14:editId="30C636C5">
             <wp:extent cx="5731510" cy="2065655"/>
             <wp:effectExtent l="0" t="0" r="2540" b="0"/>
-            <wp:docPr id="1130448289" name="Picture 1"/>
+            <wp:docPr id="1130448289" name="Picture 1130448289"/>
             <wp:cNvGraphicFramePr>
               <a:graphicFrameLocks xmlns:a="http://schemas.openxmlformats.org/drawingml/2006/main" noChangeAspect="1"/>
             </wp:cNvGraphicFramePr>
@@ -1266,7 +1266,7 @@
           <wp:inline distT="0" distB="0" distL="0" distR="0" wp14:anchorId="5B73887E" wp14:editId="0CF2792E">
             <wp:extent cx="5731510" cy="1132205"/>
             <wp:effectExtent l="0" t="0" r="2540" b="0"/>
-            <wp:docPr id="712167163" name="Picture 1"/>
+            <wp:docPr id="712167163" name="Picture 712167163"/>
             <wp:cNvGraphicFramePr>
               <a:graphicFrameLocks xmlns:a="http://schemas.openxmlformats.org/drawingml/2006/main" noChangeAspect="1"/>
             </wp:cNvGraphicFramePr>
@@ -1306,7 +1306,7 @@
           <wp:inline distT="0" distB="0" distL="0" distR="0" wp14:anchorId="5D2618CC" wp14:editId="1EF1F803">
             <wp:extent cx="5731510" cy="1090295"/>
             <wp:effectExtent l="0" t="0" r="2540" b="0"/>
-            <wp:docPr id="2128587330" name="Picture 1"/>
+            <wp:docPr id="2128587330" name="Picture 2128587330"/>
             <wp:cNvGraphicFramePr>
               <a:graphicFrameLocks xmlns:a="http://schemas.openxmlformats.org/drawingml/2006/main" noChangeAspect="1"/>
             </wp:cNvGraphicFramePr>
@@ -1346,7 +1346,7 @@
           <wp:inline distT="0" distB="0" distL="0" distR="0" wp14:anchorId="5AA9430E" wp14:editId="3E99529C">
             <wp:extent cx="5731510" cy="983615"/>
             <wp:effectExtent l="0" t="0" r="2540" b="6985"/>
-            <wp:docPr id="1761121070" name="Picture 1"/>
+            <wp:docPr id="1761121070" name="Picture 1761121070"/>
             <wp:cNvGraphicFramePr>
               <a:graphicFrameLocks xmlns:a="http://schemas.openxmlformats.org/drawingml/2006/main" noChangeAspect="1"/>
             </wp:cNvGraphicFramePr>
@@ -1413,58 +1413,21 @@
           <w:u w:val="single"/>
         </w:rPr>
       </w:pPr>
-    </w:p>
-    <w:p>
-      <w:pPr>
-        <w:rPr>
-          <w:rFonts w:ascii="Times New Roman" w:hAnsi="Times New Roman" w:cs="Times New Roman"/>
-          <w:b/>
-          <w:bCs/>
-          <w:sz w:val="24"/>
-          <w:szCs w:val="24"/>
-          <w:u w:val="single"/>
-        </w:rPr>
-      </w:pPr>
-    </w:p>
-    <w:p>
-      <w:pPr>
-        <w:rPr>
-          <w:rFonts w:ascii="Times New Roman" w:hAnsi="Times New Roman" w:cs="Times New Roman"/>
-          <w:b/>
-          <w:bCs/>
-          <w:sz w:val="24"/>
-          <w:szCs w:val="24"/>
-          <w:u w:val="single"/>
-        </w:rPr>
-      </w:pPr>
-    </w:p>
-    <w:p>
-      <w:pPr>
-        <w:rPr>
-          <w:rFonts w:ascii="Times New Roman" w:hAnsi="Times New Roman" w:cs="Times New Roman"/>
-          <w:b/>
-          <w:bCs/>
-          <w:sz w:val="24"/>
-          <w:szCs w:val="24"/>
-          <w:u w:val="single"/>
-        </w:rPr>
-      </w:pPr>
-      <w:r>
-        <w:rPr>
-          <w:rFonts w:ascii="Times New Roman" w:hAnsi="Times New Roman" w:cs="Times New Roman"/>
-          <w:b/>
-          <w:bCs/>
-          <w:noProof/>
+      <w:r>
+        <w:rPr>
+          <w:rFonts w:ascii="Times New Roman" w:hAnsi="Times New Roman" w:cs="Times New Roman"/>
+          <w:b/>
+          <w:bCs/>
           <w:sz w:val="24"/>
           <w:szCs w:val="24"/>
           <w:u w:val="single"/>
         </w:rPr>
         <w:lastRenderedPageBreak/>
         <w:drawing>
-          <wp:inline distT="0" distB="0" distL="0" distR="0" wp14:anchorId="70CD25E8" wp14:editId="2470BA96">
-            <wp:extent cx="2716699" cy="5784850"/>
-            <wp:effectExtent l="0" t="0" r="7620" b="6350"/>
-            <wp:docPr id="1" name="Picture 1"/>
+          <wp:inline distT="0" distB="0" distL="0" distR="0" wp14:anchorId="51FA10D9" wp14:editId="6C349888">
+            <wp:extent cx="5731510" cy="3000375"/>
+            <wp:effectExtent l="0" t="0" r="2540" b="9525"/>
+            <wp:docPr id="2000972685" name="Picture 1"/>
             <wp:cNvGraphicFramePr>
               <a:graphicFrameLocks xmlns:a="http://schemas.openxmlformats.org/drawingml/2006/main" noChangeAspect="1"/>
             </wp:cNvGraphicFramePr>
@@ -1472,17 +1435,11 @@
               <a:graphicData uri="http://schemas.openxmlformats.org/drawingml/2006/picture">
                 <pic:pic xmlns:pic="http://schemas.openxmlformats.org/drawingml/2006/picture">
                   <pic:nvPicPr>
-                    <pic:cNvPr id="1" name="Picture 1"/>
+                    <pic:cNvPr id="2000972685" name=""/>
                     <pic:cNvPicPr/>
                   </pic:nvPicPr>
                   <pic:blipFill>
-                    <a:blip r:embed="rId24" cstate="print">
-                      <a:extLst>
-                        <a:ext uri="{28A0092B-C50C-407E-A947-70E740481C1C}">
-                          <a14:useLocalDpi xmlns:a14="http://schemas.microsoft.com/office/drawing/2010/main" val="0"/>
-                        </a:ext>
-                      </a:extLst>
-                    </a:blip>
+                    <a:blip r:embed="rId24"/>
                     <a:stretch>
                       <a:fillRect/>
                     </a:stretch>
@@ -1490,7 +1447,7 @@
                   <pic:spPr>
                     <a:xfrm>
                       <a:off x="0" y="0"/>
-                      <a:ext cx="2731358" cy="5816064"/>
+                      <a:ext cx="5731510" cy="3000375"/>
                     </a:xfrm>
                     <a:prstGeom prst="rect">
                       <a:avLst/>
@@ -1507,16 +1464,15 @@
           <w:rFonts w:ascii="Times New Roman" w:hAnsi="Times New Roman" w:cs="Times New Roman"/>
           <w:b/>
           <w:bCs/>
-          <w:noProof/>
           <w:sz w:val="24"/>
           <w:szCs w:val="24"/>
           <w:u w:val="single"/>
         </w:rPr>
         <w:drawing>
-          <wp:inline distT="0" distB="0" distL="0" distR="0" wp14:anchorId="557DF0DE" wp14:editId="7CD4355B">
-            <wp:extent cx="2420620" cy="5766879"/>
-            <wp:effectExtent l="0" t="0" r="0" b="5715"/>
-            <wp:docPr id="4" name="Picture 4"/>
+          <wp:inline distT="0" distB="0" distL="0" distR="0" wp14:anchorId="1E9EDEC5" wp14:editId="1C18DF72">
+            <wp:extent cx="5731510" cy="3011805"/>
+            <wp:effectExtent l="0" t="0" r="2540" b="0"/>
+            <wp:docPr id="92800094" name="Picture 1"/>
             <wp:cNvGraphicFramePr>
               <a:graphicFrameLocks xmlns:a="http://schemas.openxmlformats.org/drawingml/2006/main" noChangeAspect="1"/>
             </wp:cNvGraphicFramePr>
@@ -1524,17 +1480,11 @@
               <a:graphicData uri="http://schemas.openxmlformats.org/drawingml/2006/picture">
                 <pic:pic xmlns:pic="http://schemas.openxmlformats.org/drawingml/2006/picture">
                   <pic:nvPicPr>
-                    <pic:cNvPr id="4" name="Picture 4"/>
+                    <pic:cNvPr id="92800094" name=""/>
                     <pic:cNvPicPr/>
                   </pic:nvPicPr>
                   <pic:blipFill>
-                    <a:blip r:embed="rId25" cstate="print">
-                      <a:extLst>
-                        <a:ext uri="{28A0092B-C50C-407E-A947-70E740481C1C}">
-                          <a14:useLocalDpi xmlns:a14="http://schemas.microsoft.com/office/drawing/2010/main" val="0"/>
-                        </a:ext>
-                      </a:extLst>
-                    </a:blip>
+                    <a:blip r:embed="rId25"/>
                     <a:stretch>
                       <a:fillRect/>
                     </a:stretch>
@@ -1542,112 +1492,7 @@
                   <pic:spPr>
                     <a:xfrm>
                       <a:off x="0" y="0"/>
-                      <a:ext cx="2422889" cy="5772285"/>
-                    </a:xfrm>
-                    <a:prstGeom prst="rect">
-                      <a:avLst/>
-                    </a:prstGeom>
-                  </pic:spPr>
-                </pic:pic>
-              </a:graphicData>
-            </a:graphic>
-          </wp:inline>
-        </w:drawing>
-      </w:r>
-      <w:r>
-        <w:rPr>
-          <w:rFonts w:ascii="Times New Roman" w:hAnsi="Times New Roman" w:cs="Times New Roman"/>
-          <w:b/>
-          <w:bCs/>
-          <w:noProof/>
-          <w:sz w:val="24"/>
-          <w:szCs w:val="24"/>
-          <w:u w:val="single"/>
-        </w:rPr>
-        <w:lastRenderedPageBreak/>
-        <w:drawing>
-          <wp:inline distT="0" distB="0" distL="0" distR="0" wp14:anchorId="1F21292F" wp14:editId="7313A646">
-            <wp:extent cx="2910465" cy="6057900"/>
-            <wp:effectExtent l="0" t="0" r="4445" b="0"/>
-            <wp:docPr id="5" name="Picture 5"/>
-            <wp:cNvGraphicFramePr>
-              <a:graphicFrameLocks xmlns:a="http://schemas.openxmlformats.org/drawingml/2006/main" noChangeAspect="1"/>
-            </wp:cNvGraphicFramePr>
-            <a:graphic xmlns:a="http://schemas.openxmlformats.org/drawingml/2006/main">
-              <a:graphicData uri="http://schemas.openxmlformats.org/drawingml/2006/picture">
-                <pic:pic xmlns:pic="http://schemas.openxmlformats.org/drawingml/2006/picture">
-                  <pic:nvPicPr>
-                    <pic:cNvPr id="5" name="Picture 5"/>
-                    <pic:cNvPicPr/>
-                  </pic:nvPicPr>
-                  <pic:blipFill>
-                    <a:blip r:embed="rId26" cstate="print">
-                      <a:extLst>
-                        <a:ext uri="{28A0092B-C50C-407E-A947-70E740481C1C}">
-                          <a14:useLocalDpi xmlns:a14="http://schemas.microsoft.com/office/drawing/2010/main" val="0"/>
-                        </a:ext>
-                      </a:extLst>
-                    </a:blip>
-                    <a:stretch>
-                      <a:fillRect/>
-                    </a:stretch>
-                  </pic:blipFill>
-                  <pic:spPr>
-                    <a:xfrm>
-                      <a:off x="0" y="0"/>
-                      <a:ext cx="2910465" cy="6057900"/>
-                    </a:xfrm>
-                    <a:prstGeom prst="rect">
-                      <a:avLst/>
-                    </a:prstGeom>
-                  </pic:spPr>
-                </pic:pic>
-              </a:graphicData>
-            </a:graphic>
-          </wp:inline>
-        </w:drawing>
-      </w:r>
-      <w:r>
-        <w:rPr>
-          <w:rFonts w:ascii="Times New Roman" w:hAnsi="Times New Roman" w:cs="Times New Roman"/>
-          <w:b/>
-          <w:bCs/>
-          <w:noProof/>
-          <w:sz w:val="24"/>
-          <w:szCs w:val="24"/>
-          <w:u w:val="single"/>
-        </w:rPr>
-        <w:drawing>
-          <wp:inline distT="0" distB="0" distL="0" distR="0" wp14:anchorId="337F1436" wp14:editId="649F4697">
-            <wp:extent cx="2491660" cy="6073250"/>
-            <wp:effectExtent l="0" t="0" r="4445" b="3810"/>
-            <wp:docPr id="6" name="Picture 6"/>
-            <wp:cNvGraphicFramePr>
-              <a:graphicFrameLocks xmlns:a="http://schemas.openxmlformats.org/drawingml/2006/main" noChangeAspect="1"/>
-            </wp:cNvGraphicFramePr>
-            <a:graphic xmlns:a="http://schemas.openxmlformats.org/drawingml/2006/main">
-              <a:graphicData uri="http://schemas.openxmlformats.org/drawingml/2006/picture">
-                <pic:pic xmlns:pic="http://schemas.openxmlformats.org/drawingml/2006/picture">
-                  <pic:nvPicPr>
-                    <pic:cNvPr id="6" name="Picture 6"/>
-                    <pic:cNvPicPr/>
-                  </pic:nvPicPr>
-                  <pic:blipFill>
-                    <a:blip r:embed="rId27" cstate="print">
-                      <a:extLst>
-                        <a:ext uri="{28A0092B-C50C-407E-A947-70E740481C1C}">
-                          <a14:useLocalDpi xmlns:a14="http://schemas.microsoft.com/office/drawing/2010/main" val="0"/>
-                        </a:ext>
-                      </a:extLst>
-                    </a:blip>
-                    <a:stretch>
-                      <a:fillRect/>
-                    </a:stretch>
-                  </pic:blipFill>
-                  <pic:spPr>
-                    <a:xfrm>
-                      <a:off x="0" y="0"/>
-                      <a:ext cx="2507462" cy="6111765"/>
+                      <a:ext cx="5731510" cy="3011805"/>
                     </a:xfrm>
                     <a:prstGeom prst="rect">
                       <a:avLst/>
@@ -1692,6 +1537,13 @@
       </w:r>
     </w:p>
   </w:endnote>
+  <w:endnote w:type="continuationNotice" w:id="1">
+    <w:p>
+      <w:pPr>
+        <w:spacing w:after="0" w:line="240" w:lineRule="auto"/>
+      </w:pPr>
+    </w:p>
+  </w:endnote>
 </w:endnotes>
 </file>
 
@@ -1715,6 +1567,13 @@
       <w:r>
         <w:continuationSeparator/>
       </w:r>
+    </w:p>
+  </w:footnote>
+  <w:footnote w:type="continuationNotice" w:id="1">
+    <w:p>
+      <w:pPr>
+        <w:spacing w:after="0" w:line="240" w:lineRule="auto"/>
+      </w:pPr>
     </w:p>
   </w:footnote>
 </w:footnotes>

</xml_diff>

<commit_message>
Menambahkan Tampilan Hasil Rancangan Produk
</commit_message>
<xml_diff>
--- a/VVibu_Tugas2.docx
+++ b/VVibu_Tugas2.docx
@@ -14,6 +14,7 @@
           <w:u w:val="single"/>
         </w:rPr>
       </w:pPr>
+      <w:proofErr w:type="spellStart"/>
       <w:r>
         <w:rPr>
           <w:rFonts w:ascii="Times New Roman" w:hAnsi="Times New Roman" w:cs="Times New Roman"/>
@@ -23,8 +24,9 @@
           <w:szCs w:val="40"/>
           <w:u w:val="single"/>
         </w:rPr>
-        <w:t>Tugas 0</w:t>
-      </w:r>
+        <w:t>Tugas</w:t>
+      </w:r>
+      <w:proofErr w:type="spellEnd"/>
       <w:r>
         <w:rPr>
           <w:rFonts w:ascii="Times New Roman" w:hAnsi="Times New Roman" w:cs="Times New Roman"/>
@@ -34,7 +36,7 @@
           <w:szCs w:val="40"/>
           <w:u w:val="single"/>
         </w:rPr>
-        <w:t>2</w:t>
+        <w:t xml:space="preserve"> 0</w:t>
       </w:r>
       <w:r>
         <w:rPr>
@@ -45,7 +47,42 @@
           <w:szCs w:val="40"/>
           <w:u w:val="single"/>
         </w:rPr>
-        <w:t xml:space="preserve"> Mata Kuliah Agile</w:t>
+        <w:t>2</w:t>
+      </w:r>
+      <w:r>
+        <w:rPr>
+          <w:rFonts w:ascii="Times New Roman" w:hAnsi="Times New Roman" w:cs="Times New Roman"/>
+          <w:b/>
+          <w:bCs/>
+          <w:sz w:val="40"/>
+          <w:szCs w:val="40"/>
+          <w:u w:val="single"/>
+        </w:rPr>
+        <w:t xml:space="preserve"> Mata </w:t>
+      </w:r>
+      <w:proofErr w:type="spellStart"/>
+      <w:r>
+        <w:rPr>
+          <w:rFonts w:ascii="Times New Roman" w:hAnsi="Times New Roman" w:cs="Times New Roman"/>
+          <w:b/>
+          <w:bCs/>
+          <w:sz w:val="40"/>
+          <w:szCs w:val="40"/>
+          <w:u w:val="single"/>
+        </w:rPr>
+        <w:t>Kuliah</w:t>
+      </w:r>
+      <w:proofErr w:type="spellEnd"/>
+      <w:r>
+        <w:rPr>
+          <w:rFonts w:ascii="Times New Roman" w:hAnsi="Times New Roman" w:cs="Times New Roman"/>
+          <w:b/>
+          <w:bCs/>
+          <w:sz w:val="40"/>
+          <w:szCs w:val="40"/>
+          <w:u w:val="single"/>
+        </w:rPr>
+        <w:t xml:space="preserve"> Agile</w:t>
       </w:r>
     </w:p>
     <w:p>
@@ -68,8 +105,21 @@
           <w:szCs w:val="24"/>
           <w:u w:val="single"/>
         </w:rPr>
-        <w:t>A. Nama Kelompok</w:t>
-      </w:r>
+        <w:t xml:space="preserve">A. Nama </w:t>
+      </w:r>
+      <w:proofErr w:type="spellStart"/>
+      <w:r>
+        <w:rPr>
+          <w:rFonts w:ascii="Times New Roman" w:hAnsi="Times New Roman" w:cs="Times New Roman"/>
+          <w:b/>
+          <w:bCs/>
+          <w:sz w:val="24"/>
+          <w:szCs w:val="24"/>
+          <w:u w:val="single"/>
+        </w:rPr>
+        <w:t>Kelompok</w:t>
+      </w:r>
+      <w:proofErr w:type="spellEnd"/>
     </w:p>
     <w:p>
       <w:pPr>
@@ -86,8 +136,45 @@
           <w:sz w:val="24"/>
           <w:szCs w:val="24"/>
         </w:rPr>
-        <w:t xml:space="preserve">Nama Kelompok kami ialah </w:t>
-      </w:r>
+        <w:t xml:space="preserve">Nama </w:t>
+      </w:r>
+      <w:proofErr w:type="spellStart"/>
+      <w:r>
+        <w:rPr>
+          <w:rFonts w:ascii="Times New Roman" w:hAnsi="Times New Roman" w:cs="Times New Roman"/>
+          <w:sz w:val="24"/>
+          <w:szCs w:val="24"/>
+        </w:rPr>
+        <w:t>Kelompok</w:t>
+      </w:r>
+      <w:proofErr w:type="spellEnd"/>
+      <w:r>
+        <w:rPr>
+          <w:rFonts w:ascii="Times New Roman" w:hAnsi="Times New Roman" w:cs="Times New Roman"/>
+          <w:sz w:val="24"/>
+          <w:szCs w:val="24"/>
+        </w:rPr>
+        <w:t xml:space="preserve"> kami </w:t>
+      </w:r>
+      <w:proofErr w:type="spellStart"/>
+      <w:r>
+        <w:rPr>
+          <w:rFonts w:ascii="Times New Roman" w:hAnsi="Times New Roman" w:cs="Times New Roman"/>
+          <w:sz w:val="24"/>
+          <w:szCs w:val="24"/>
+        </w:rPr>
+        <w:t>ialah</w:t>
+      </w:r>
+      <w:proofErr w:type="spellEnd"/>
+      <w:r>
+        <w:rPr>
+          <w:rFonts w:ascii="Times New Roman" w:hAnsi="Times New Roman" w:cs="Times New Roman"/>
+          <w:sz w:val="24"/>
+          <w:szCs w:val="24"/>
+        </w:rPr>
+        <w:t xml:space="preserve"> </w:t>
+      </w:r>
+      <w:proofErr w:type="spellStart"/>
       <w:r>
         <w:rPr>
           <w:rFonts w:ascii="Times New Roman" w:hAnsi="Times New Roman" w:cs="Times New Roman"/>
@@ -98,13 +185,122 @@
         </w:rPr>
         <w:t>VVibu</w:t>
       </w:r>
-      <w:r>
-        <w:rPr>
-          <w:rFonts w:ascii="Times New Roman" w:hAnsi="Times New Roman" w:cs="Times New Roman"/>
-          <w:sz w:val="24"/>
-          <w:szCs w:val="24"/>
-        </w:rPr>
-        <w:t xml:space="preserve"> yang terinspirasi dari pelesetan kaum wibu (pecinta anime)</w:t>
+      <w:proofErr w:type="spellEnd"/>
+      <w:r>
+        <w:rPr>
+          <w:rFonts w:ascii="Times New Roman" w:hAnsi="Times New Roman" w:cs="Times New Roman"/>
+          <w:sz w:val="24"/>
+          <w:szCs w:val="24"/>
+        </w:rPr>
+        <w:t xml:space="preserve"> yang </w:t>
+      </w:r>
+      <w:proofErr w:type="spellStart"/>
+      <w:r>
+        <w:rPr>
+          <w:rFonts w:ascii="Times New Roman" w:hAnsi="Times New Roman" w:cs="Times New Roman"/>
+          <w:sz w:val="24"/>
+          <w:szCs w:val="24"/>
+        </w:rPr>
+        <w:t>terinspirasi</w:t>
+      </w:r>
+      <w:proofErr w:type="spellEnd"/>
+      <w:r>
+        <w:rPr>
+          <w:rFonts w:ascii="Times New Roman" w:hAnsi="Times New Roman" w:cs="Times New Roman"/>
+          <w:sz w:val="24"/>
+          <w:szCs w:val="24"/>
+        </w:rPr>
+        <w:t xml:space="preserve"> </w:t>
+      </w:r>
+      <w:proofErr w:type="spellStart"/>
+      <w:r>
+        <w:rPr>
+          <w:rFonts w:ascii="Times New Roman" w:hAnsi="Times New Roman" w:cs="Times New Roman"/>
+          <w:sz w:val="24"/>
+          <w:szCs w:val="24"/>
+        </w:rPr>
+        <w:t>dari</w:t>
+      </w:r>
+      <w:proofErr w:type="spellEnd"/>
+      <w:r>
+        <w:rPr>
+          <w:rFonts w:ascii="Times New Roman" w:hAnsi="Times New Roman" w:cs="Times New Roman"/>
+          <w:sz w:val="24"/>
+          <w:szCs w:val="24"/>
+        </w:rPr>
+        <w:t xml:space="preserve"> </w:t>
+      </w:r>
+      <w:proofErr w:type="spellStart"/>
+      <w:r>
+        <w:rPr>
+          <w:rFonts w:ascii="Times New Roman" w:hAnsi="Times New Roman" w:cs="Times New Roman"/>
+          <w:sz w:val="24"/>
+          <w:szCs w:val="24"/>
+        </w:rPr>
+        <w:t>pelesetan</w:t>
+      </w:r>
+      <w:proofErr w:type="spellEnd"/>
+      <w:r>
+        <w:rPr>
+          <w:rFonts w:ascii="Times New Roman" w:hAnsi="Times New Roman" w:cs="Times New Roman"/>
+          <w:sz w:val="24"/>
+          <w:szCs w:val="24"/>
+        </w:rPr>
+        <w:t xml:space="preserve"> </w:t>
+      </w:r>
+      <w:proofErr w:type="spellStart"/>
+      <w:r>
+        <w:rPr>
+          <w:rFonts w:ascii="Times New Roman" w:hAnsi="Times New Roman" w:cs="Times New Roman"/>
+          <w:sz w:val="24"/>
+          <w:szCs w:val="24"/>
+        </w:rPr>
+        <w:t>kaum</w:t>
+      </w:r>
+      <w:proofErr w:type="spellEnd"/>
+      <w:r>
+        <w:rPr>
+          <w:rFonts w:ascii="Times New Roman" w:hAnsi="Times New Roman" w:cs="Times New Roman"/>
+          <w:sz w:val="24"/>
+          <w:szCs w:val="24"/>
+        </w:rPr>
+        <w:t xml:space="preserve"> </w:t>
+      </w:r>
+      <w:proofErr w:type="spellStart"/>
+      <w:r>
+        <w:rPr>
+          <w:rFonts w:ascii="Times New Roman" w:hAnsi="Times New Roman" w:cs="Times New Roman"/>
+          <w:sz w:val="24"/>
+          <w:szCs w:val="24"/>
+        </w:rPr>
+        <w:t>wibu</w:t>
+      </w:r>
+      <w:proofErr w:type="spellEnd"/>
+      <w:r>
+        <w:rPr>
+          <w:rFonts w:ascii="Times New Roman" w:hAnsi="Times New Roman" w:cs="Times New Roman"/>
+          <w:sz w:val="24"/>
+          <w:szCs w:val="24"/>
+        </w:rPr>
+        <w:t xml:space="preserve"> (</w:t>
+      </w:r>
+      <w:proofErr w:type="spellStart"/>
+      <w:r>
+        <w:rPr>
+          <w:rFonts w:ascii="Times New Roman" w:hAnsi="Times New Roman" w:cs="Times New Roman"/>
+          <w:sz w:val="24"/>
+          <w:szCs w:val="24"/>
+        </w:rPr>
+        <w:t>pecinta</w:t>
+      </w:r>
+      <w:proofErr w:type="spellEnd"/>
+      <w:r>
+        <w:rPr>
+          <w:rFonts w:ascii="Times New Roman" w:hAnsi="Times New Roman" w:cs="Times New Roman"/>
+          <w:sz w:val="24"/>
+          <w:szCs w:val="24"/>
+        </w:rPr>
+        <w:t xml:space="preserve"> anime)</w:t>
       </w:r>
     </w:p>
     <w:p>
@@ -122,7 +318,43 @@
           <w:sz w:val="24"/>
           <w:szCs w:val="24"/>
         </w:rPr>
-        <w:t xml:space="preserve">Member Kelompok VVibu: </w:t>
+        <w:t xml:space="preserve">Member </w:t>
+      </w:r>
+      <w:proofErr w:type="spellStart"/>
+      <w:r>
+        <w:rPr>
+          <w:rFonts w:ascii="Times New Roman" w:hAnsi="Times New Roman" w:cs="Times New Roman"/>
+          <w:sz w:val="24"/>
+          <w:szCs w:val="24"/>
+        </w:rPr>
+        <w:t>Kelompok</w:t>
+      </w:r>
+      <w:proofErr w:type="spellEnd"/>
+      <w:r>
+        <w:rPr>
+          <w:rFonts w:ascii="Times New Roman" w:hAnsi="Times New Roman" w:cs="Times New Roman"/>
+          <w:sz w:val="24"/>
+          <w:szCs w:val="24"/>
+        </w:rPr>
+        <w:t xml:space="preserve"> </w:t>
+      </w:r>
+      <w:proofErr w:type="spellStart"/>
+      <w:r>
+        <w:rPr>
+          <w:rFonts w:ascii="Times New Roman" w:hAnsi="Times New Roman" w:cs="Times New Roman"/>
+          <w:sz w:val="24"/>
+          <w:szCs w:val="24"/>
+        </w:rPr>
+        <w:t>VVibu</w:t>
+      </w:r>
+      <w:proofErr w:type="spellEnd"/>
+      <w:r>
+        <w:rPr>
+          <w:rFonts w:ascii="Times New Roman" w:hAnsi="Times New Roman" w:cs="Times New Roman"/>
+          <w:sz w:val="24"/>
+          <w:szCs w:val="24"/>
+        </w:rPr>
+        <w:t xml:space="preserve">: </w:t>
       </w:r>
     </w:p>
     <w:p>
@@ -145,8 +377,18 @@
           <w:sz w:val="24"/>
           <w:szCs w:val="24"/>
         </w:rPr>
-        <w:t>Bryan Febrian</w:t>
-      </w:r>
+        <w:t xml:space="preserve">Bryan </w:t>
+      </w:r>
+      <w:proofErr w:type="spellStart"/>
+      <w:r>
+        <w:rPr>
+          <w:rFonts w:ascii="Times New Roman" w:hAnsi="Times New Roman" w:cs="Times New Roman"/>
+          <w:sz w:val="24"/>
+          <w:szCs w:val="24"/>
+        </w:rPr>
+        <w:t>Febrian</w:t>
+      </w:r>
+      <w:proofErr w:type="spellEnd"/>
       <w:r>
         <w:rPr>
           <w:rFonts w:ascii="Times New Roman" w:hAnsi="Times New Roman" w:cs="Times New Roman"/>
@@ -336,8 +578,45 @@
           <w:szCs w:val="24"/>
           <w:u w:val="single"/>
         </w:rPr>
-        <w:t>B. Topik Pengerjaan</w:t>
-      </w:r>
+        <w:t xml:space="preserve">B. </w:t>
+      </w:r>
+      <w:proofErr w:type="spellStart"/>
+      <w:r>
+        <w:rPr>
+          <w:rFonts w:ascii="Times New Roman" w:hAnsi="Times New Roman" w:cs="Times New Roman"/>
+          <w:b/>
+          <w:bCs/>
+          <w:sz w:val="24"/>
+          <w:szCs w:val="24"/>
+          <w:u w:val="single"/>
+        </w:rPr>
+        <w:t>Topik</w:t>
+      </w:r>
+      <w:proofErr w:type="spellEnd"/>
+      <w:r>
+        <w:rPr>
+          <w:rFonts w:ascii="Times New Roman" w:hAnsi="Times New Roman" w:cs="Times New Roman"/>
+          <w:b/>
+          <w:bCs/>
+          <w:sz w:val="24"/>
+          <w:szCs w:val="24"/>
+          <w:u w:val="single"/>
+        </w:rPr>
+        <w:t xml:space="preserve"> </w:t>
+      </w:r>
+      <w:proofErr w:type="spellStart"/>
+      <w:r>
+        <w:rPr>
+          <w:rFonts w:ascii="Times New Roman" w:hAnsi="Times New Roman" w:cs="Times New Roman"/>
+          <w:b/>
+          <w:bCs/>
+          <w:sz w:val="24"/>
+          <w:szCs w:val="24"/>
+          <w:u w:val="single"/>
+        </w:rPr>
+        <w:t>Pengerjaan</w:t>
+      </w:r>
+      <w:proofErr w:type="spellEnd"/>
     </w:p>
     <w:p>
       <w:pPr>
@@ -357,21 +636,499 @@
         </w:rPr>
         <w:tab/>
       </w:r>
-      <w:r>
-        <w:rPr>
-          <w:rFonts w:ascii="Times New Roman" w:hAnsi="Times New Roman" w:cs="Times New Roman"/>
-          <w:sz w:val="24"/>
-          <w:szCs w:val="24"/>
-        </w:rPr>
-        <w:t>Topik dari aplikasi yang kami kerjakan adalah sebuah aplikasi yang akan merekomendasikan anime-anime yang terbaik sepanjang masa dan juga akan menyajikan beberapa anime upcoming (yang akan tayang), tapi penyajiannya akan berbeda dari rekomendasi anime.</w:t>
-      </w:r>
-      <w:r>
-        <w:rPr>
-          <w:rFonts w:ascii="Times New Roman" w:hAnsi="Times New Roman" w:cs="Times New Roman"/>
-          <w:sz w:val="24"/>
-          <w:szCs w:val="24"/>
-        </w:rPr>
-        <w:t xml:space="preserve"> Aplikasi kami akan dirancang dengan menggunakan Flutter.</w:t>
+      <w:proofErr w:type="spellStart"/>
+      <w:r>
+        <w:rPr>
+          <w:rFonts w:ascii="Times New Roman" w:hAnsi="Times New Roman" w:cs="Times New Roman"/>
+          <w:sz w:val="24"/>
+          <w:szCs w:val="24"/>
+        </w:rPr>
+        <w:t>Topik</w:t>
+      </w:r>
+      <w:proofErr w:type="spellEnd"/>
+      <w:r>
+        <w:rPr>
+          <w:rFonts w:ascii="Times New Roman" w:hAnsi="Times New Roman" w:cs="Times New Roman"/>
+          <w:sz w:val="24"/>
+          <w:szCs w:val="24"/>
+        </w:rPr>
+        <w:t xml:space="preserve"> </w:t>
+      </w:r>
+      <w:proofErr w:type="spellStart"/>
+      <w:r>
+        <w:rPr>
+          <w:rFonts w:ascii="Times New Roman" w:hAnsi="Times New Roman" w:cs="Times New Roman"/>
+          <w:sz w:val="24"/>
+          <w:szCs w:val="24"/>
+        </w:rPr>
+        <w:t>dari</w:t>
+      </w:r>
+      <w:proofErr w:type="spellEnd"/>
+      <w:r>
+        <w:rPr>
+          <w:rFonts w:ascii="Times New Roman" w:hAnsi="Times New Roman" w:cs="Times New Roman"/>
+          <w:sz w:val="24"/>
+          <w:szCs w:val="24"/>
+        </w:rPr>
+        <w:t xml:space="preserve"> </w:t>
+      </w:r>
+      <w:proofErr w:type="spellStart"/>
+      <w:r>
+        <w:rPr>
+          <w:rFonts w:ascii="Times New Roman" w:hAnsi="Times New Roman" w:cs="Times New Roman"/>
+          <w:sz w:val="24"/>
+          <w:szCs w:val="24"/>
+        </w:rPr>
+        <w:t>aplikasi</w:t>
+      </w:r>
+      <w:proofErr w:type="spellEnd"/>
+      <w:r>
+        <w:rPr>
+          <w:rFonts w:ascii="Times New Roman" w:hAnsi="Times New Roman" w:cs="Times New Roman"/>
+          <w:sz w:val="24"/>
+          <w:szCs w:val="24"/>
+        </w:rPr>
+        <w:t xml:space="preserve"> yang kami </w:t>
+      </w:r>
+      <w:proofErr w:type="spellStart"/>
+      <w:r>
+        <w:rPr>
+          <w:rFonts w:ascii="Times New Roman" w:hAnsi="Times New Roman" w:cs="Times New Roman"/>
+          <w:sz w:val="24"/>
+          <w:szCs w:val="24"/>
+        </w:rPr>
+        <w:t>kerjakan</w:t>
+      </w:r>
+      <w:proofErr w:type="spellEnd"/>
+      <w:r>
+        <w:rPr>
+          <w:rFonts w:ascii="Times New Roman" w:hAnsi="Times New Roman" w:cs="Times New Roman"/>
+          <w:sz w:val="24"/>
+          <w:szCs w:val="24"/>
+        </w:rPr>
+        <w:t xml:space="preserve"> </w:t>
+      </w:r>
+      <w:proofErr w:type="spellStart"/>
+      <w:r>
+        <w:rPr>
+          <w:rFonts w:ascii="Times New Roman" w:hAnsi="Times New Roman" w:cs="Times New Roman"/>
+          <w:sz w:val="24"/>
+          <w:szCs w:val="24"/>
+        </w:rPr>
+        <w:t>adalah</w:t>
+      </w:r>
+      <w:proofErr w:type="spellEnd"/>
+      <w:r>
+        <w:rPr>
+          <w:rFonts w:ascii="Times New Roman" w:hAnsi="Times New Roman" w:cs="Times New Roman"/>
+          <w:sz w:val="24"/>
+          <w:szCs w:val="24"/>
+        </w:rPr>
+        <w:t xml:space="preserve"> </w:t>
+      </w:r>
+      <w:proofErr w:type="spellStart"/>
+      <w:r>
+        <w:rPr>
+          <w:rFonts w:ascii="Times New Roman" w:hAnsi="Times New Roman" w:cs="Times New Roman"/>
+          <w:sz w:val="24"/>
+          <w:szCs w:val="24"/>
+        </w:rPr>
+        <w:t>sebuah</w:t>
+      </w:r>
+      <w:proofErr w:type="spellEnd"/>
+      <w:r>
+        <w:rPr>
+          <w:rFonts w:ascii="Times New Roman" w:hAnsi="Times New Roman" w:cs="Times New Roman"/>
+          <w:sz w:val="24"/>
+          <w:szCs w:val="24"/>
+        </w:rPr>
+        <w:t xml:space="preserve"> </w:t>
+      </w:r>
+      <w:proofErr w:type="spellStart"/>
+      <w:r>
+        <w:rPr>
+          <w:rFonts w:ascii="Times New Roman" w:hAnsi="Times New Roman" w:cs="Times New Roman"/>
+          <w:sz w:val="24"/>
+          <w:szCs w:val="24"/>
+        </w:rPr>
+        <w:t>aplikasi</w:t>
+      </w:r>
+      <w:proofErr w:type="spellEnd"/>
+      <w:r>
+        <w:rPr>
+          <w:rFonts w:ascii="Times New Roman" w:hAnsi="Times New Roman" w:cs="Times New Roman"/>
+          <w:sz w:val="24"/>
+          <w:szCs w:val="24"/>
+        </w:rPr>
+        <w:t xml:space="preserve"> yang </w:t>
+      </w:r>
+      <w:proofErr w:type="spellStart"/>
+      <w:r>
+        <w:rPr>
+          <w:rFonts w:ascii="Times New Roman" w:hAnsi="Times New Roman" w:cs="Times New Roman"/>
+          <w:sz w:val="24"/>
+          <w:szCs w:val="24"/>
+        </w:rPr>
+        <w:t>akan</w:t>
+      </w:r>
+      <w:proofErr w:type="spellEnd"/>
+      <w:r>
+        <w:rPr>
+          <w:rFonts w:ascii="Times New Roman" w:hAnsi="Times New Roman" w:cs="Times New Roman"/>
+          <w:sz w:val="24"/>
+          <w:szCs w:val="24"/>
+        </w:rPr>
+        <w:t xml:space="preserve"> </w:t>
+      </w:r>
+      <w:proofErr w:type="spellStart"/>
+      <w:r>
+        <w:rPr>
+          <w:rFonts w:ascii="Times New Roman" w:hAnsi="Times New Roman" w:cs="Times New Roman"/>
+          <w:sz w:val="24"/>
+          <w:szCs w:val="24"/>
+        </w:rPr>
+        <w:t>merekomendasikan</w:t>
+      </w:r>
+      <w:proofErr w:type="spellEnd"/>
+      <w:r>
+        <w:rPr>
+          <w:rFonts w:ascii="Times New Roman" w:hAnsi="Times New Roman" w:cs="Times New Roman"/>
+          <w:sz w:val="24"/>
+          <w:szCs w:val="24"/>
+        </w:rPr>
+        <w:t xml:space="preserve"> anime-anime yang </w:t>
+      </w:r>
+      <w:proofErr w:type="spellStart"/>
+      <w:r>
+        <w:rPr>
+          <w:rFonts w:ascii="Times New Roman" w:hAnsi="Times New Roman" w:cs="Times New Roman"/>
+          <w:sz w:val="24"/>
+          <w:szCs w:val="24"/>
+        </w:rPr>
+        <w:t>terbaik</w:t>
+      </w:r>
+      <w:proofErr w:type="spellEnd"/>
+      <w:r>
+        <w:rPr>
+          <w:rFonts w:ascii="Times New Roman" w:hAnsi="Times New Roman" w:cs="Times New Roman"/>
+          <w:sz w:val="24"/>
+          <w:szCs w:val="24"/>
+        </w:rPr>
+        <w:t xml:space="preserve"> </w:t>
+      </w:r>
+      <w:proofErr w:type="spellStart"/>
+      <w:r>
+        <w:rPr>
+          <w:rFonts w:ascii="Times New Roman" w:hAnsi="Times New Roman" w:cs="Times New Roman"/>
+          <w:sz w:val="24"/>
+          <w:szCs w:val="24"/>
+        </w:rPr>
+        <w:t>sepanjang</w:t>
+      </w:r>
+      <w:proofErr w:type="spellEnd"/>
+      <w:r>
+        <w:rPr>
+          <w:rFonts w:ascii="Times New Roman" w:hAnsi="Times New Roman" w:cs="Times New Roman"/>
+          <w:sz w:val="24"/>
+          <w:szCs w:val="24"/>
+        </w:rPr>
+        <w:t xml:space="preserve"> masa dan juga </w:t>
+      </w:r>
+      <w:proofErr w:type="spellStart"/>
+      <w:r>
+        <w:rPr>
+          <w:rFonts w:ascii="Times New Roman" w:hAnsi="Times New Roman" w:cs="Times New Roman"/>
+          <w:sz w:val="24"/>
+          <w:szCs w:val="24"/>
+        </w:rPr>
+        <w:t>akan</w:t>
+      </w:r>
+      <w:proofErr w:type="spellEnd"/>
+      <w:r>
+        <w:rPr>
+          <w:rFonts w:ascii="Times New Roman" w:hAnsi="Times New Roman" w:cs="Times New Roman"/>
+          <w:sz w:val="24"/>
+          <w:szCs w:val="24"/>
+        </w:rPr>
+        <w:t xml:space="preserve"> </w:t>
+      </w:r>
+      <w:proofErr w:type="spellStart"/>
+      <w:r>
+        <w:rPr>
+          <w:rFonts w:ascii="Times New Roman" w:hAnsi="Times New Roman" w:cs="Times New Roman"/>
+          <w:sz w:val="24"/>
+          <w:szCs w:val="24"/>
+        </w:rPr>
+        <w:t>menyajikan</w:t>
+      </w:r>
+      <w:proofErr w:type="spellEnd"/>
+      <w:r>
+        <w:rPr>
+          <w:rFonts w:ascii="Times New Roman" w:hAnsi="Times New Roman" w:cs="Times New Roman"/>
+          <w:sz w:val="24"/>
+          <w:szCs w:val="24"/>
+        </w:rPr>
+        <w:t xml:space="preserve"> </w:t>
+      </w:r>
+      <w:proofErr w:type="spellStart"/>
+      <w:r>
+        <w:rPr>
+          <w:rFonts w:ascii="Times New Roman" w:hAnsi="Times New Roman" w:cs="Times New Roman"/>
+          <w:sz w:val="24"/>
+          <w:szCs w:val="24"/>
+        </w:rPr>
+        <w:t>beberapa</w:t>
+      </w:r>
+      <w:proofErr w:type="spellEnd"/>
+      <w:r>
+        <w:rPr>
+          <w:rFonts w:ascii="Times New Roman" w:hAnsi="Times New Roman" w:cs="Times New Roman"/>
+          <w:sz w:val="24"/>
+          <w:szCs w:val="24"/>
+        </w:rPr>
+        <w:t xml:space="preserve"> anime upcoming (yang </w:t>
+      </w:r>
+      <w:proofErr w:type="spellStart"/>
+      <w:r>
+        <w:rPr>
+          <w:rFonts w:ascii="Times New Roman" w:hAnsi="Times New Roman" w:cs="Times New Roman"/>
+          <w:sz w:val="24"/>
+          <w:szCs w:val="24"/>
+        </w:rPr>
+        <w:t>akan</w:t>
+      </w:r>
+      <w:proofErr w:type="spellEnd"/>
+      <w:r>
+        <w:rPr>
+          <w:rFonts w:ascii="Times New Roman" w:hAnsi="Times New Roman" w:cs="Times New Roman"/>
+          <w:sz w:val="24"/>
+          <w:szCs w:val="24"/>
+        </w:rPr>
+        <w:t xml:space="preserve"> </w:t>
+      </w:r>
+      <w:proofErr w:type="spellStart"/>
+      <w:r>
+        <w:rPr>
+          <w:rFonts w:ascii="Times New Roman" w:hAnsi="Times New Roman" w:cs="Times New Roman"/>
+          <w:sz w:val="24"/>
+          <w:szCs w:val="24"/>
+        </w:rPr>
+        <w:t>tayang</w:t>
+      </w:r>
+      <w:proofErr w:type="spellEnd"/>
+      <w:r>
+        <w:rPr>
+          <w:rFonts w:ascii="Times New Roman" w:hAnsi="Times New Roman" w:cs="Times New Roman"/>
+          <w:sz w:val="24"/>
+          <w:szCs w:val="24"/>
+        </w:rPr>
+        <w:t xml:space="preserve">), </w:t>
+      </w:r>
+      <w:proofErr w:type="spellStart"/>
+      <w:r>
+        <w:rPr>
+          <w:rFonts w:ascii="Times New Roman" w:hAnsi="Times New Roman" w:cs="Times New Roman"/>
+          <w:sz w:val="24"/>
+          <w:szCs w:val="24"/>
+        </w:rPr>
+        <w:t>tapi</w:t>
+      </w:r>
+      <w:proofErr w:type="spellEnd"/>
+      <w:r>
+        <w:rPr>
+          <w:rFonts w:ascii="Times New Roman" w:hAnsi="Times New Roman" w:cs="Times New Roman"/>
+          <w:sz w:val="24"/>
+          <w:szCs w:val="24"/>
+        </w:rPr>
+        <w:t xml:space="preserve"> </w:t>
+      </w:r>
+      <w:proofErr w:type="spellStart"/>
+      <w:r>
+        <w:rPr>
+          <w:rFonts w:ascii="Times New Roman" w:hAnsi="Times New Roman" w:cs="Times New Roman"/>
+          <w:sz w:val="24"/>
+          <w:szCs w:val="24"/>
+        </w:rPr>
+        <w:t>penyajiannya</w:t>
+      </w:r>
+      <w:proofErr w:type="spellEnd"/>
+      <w:r>
+        <w:rPr>
+          <w:rFonts w:ascii="Times New Roman" w:hAnsi="Times New Roman" w:cs="Times New Roman"/>
+          <w:sz w:val="24"/>
+          <w:szCs w:val="24"/>
+        </w:rPr>
+        <w:t xml:space="preserve"> </w:t>
+      </w:r>
+      <w:proofErr w:type="spellStart"/>
+      <w:r>
+        <w:rPr>
+          <w:rFonts w:ascii="Times New Roman" w:hAnsi="Times New Roman" w:cs="Times New Roman"/>
+          <w:sz w:val="24"/>
+          <w:szCs w:val="24"/>
+        </w:rPr>
+        <w:t>akan</w:t>
+      </w:r>
+      <w:proofErr w:type="spellEnd"/>
+      <w:r>
+        <w:rPr>
+          <w:rFonts w:ascii="Times New Roman" w:hAnsi="Times New Roman" w:cs="Times New Roman"/>
+          <w:sz w:val="24"/>
+          <w:szCs w:val="24"/>
+        </w:rPr>
+        <w:t xml:space="preserve"> </w:t>
+      </w:r>
+      <w:proofErr w:type="spellStart"/>
+      <w:r>
+        <w:rPr>
+          <w:rFonts w:ascii="Times New Roman" w:hAnsi="Times New Roman" w:cs="Times New Roman"/>
+          <w:sz w:val="24"/>
+          <w:szCs w:val="24"/>
+        </w:rPr>
+        <w:t>berbeda</w:t>
+      </w:r>
+      <w:proofErr w:type="spellEnd"/>
+      <w:r>
+        <w:rPr>
+          <w:rFonts w:ascii="Times New Roman" w:hAnsi="Times New Roman" w:cs="Times New Roman"/>
+          <w:sz w:val="24"/>
+          <w:szCs w:val="24"/>
+        </w:rPr>
+        <w:t xml:space="preserve"> </w:t>
+      </w:r>
+      <w:proofErr w:type="spellStart"/>
+      <w:r>
+        <w:rPr>
+          <w:rFonts w:ascii="Times New Roman" w:hAnsi="Times New Roman" w:cs="Times New Roman"/>
+          <w:sz w:val="24"/>
+          <w:szCs w:val="24"/>
+        </w:rPr>
+        <w:t>dari</w:t>
+      </w:r>
+      <w:proofErr w:type="spellEnd"/>
+      <w:r>
+        <w:rPr>
+          <w:rFonts w:ascii="Times New Roman" w:hAnsi="Times New Roman" w:cs="Times New Roman"/>
+          <w:sz w:val="24"/>
+          <w:szCs w:val="24"/>
+        </w:rPr>
+        <w:t xml:space="preserve"> </w:t>
+      </w:r>
+      <w:proofErr w:type="spellStart"/>
+      <w:r>
+        <w:rPr>
+          <w:rFonts w:ascii="Times New Roman" w:hAnsi="Times New Roman" w:cs="Times New Roman"/>
+          <w:sz w:val="24"/>
+          <w:szCs w:val="24"/>
+        </w:rPr>
+        <w:t>rekomendasi</w:t>
+      </w:r>
+      <w:proofErr w:type="spellEnd"/>
+      <w:r>
+        <w:rPr>
+          <w:rFonts w:ascii="Times New Roman" w:hAnsi="Times New Roman" w:cs="Times New Roman"/>
+          <w:sz w:val="24"/>
+          <w:szCs w:val="24"/>
+        </w:rPr>
+        <w:t xml:space="preserve"> anime.</w:t>
+      </w:r>
+      <w:r>
+        <w:rPr>
+          <w:rFonts w:ascii="Times New Roman" w:hAnsi="Times New Roman" w:cs="Times New Roman"/>
+          <w:sz w:val="24"/>
+          <w:szCs w:val="24"/>
+        </w:rPr>
+        <w:t xml:space="preserve"> </w:t>
+      </w:r>
+      <w:proofErr w:type="spellStart"/>
+      <w:r>
+        <w:rPr>
+          <w:rFonts w:ascii="Times New Roman" w:hAnsi="Times New Roman" w:cs="Times New Roman"/>
+          <w:sz w:val="24"/>
+          <w:szCs w:val="24"/>
+        </w:rPr>
+        <w:t>Aplikasi</w:t>
+      </w:r>
+      <w:proofErr w:type="spellEnd"/>
+      <w:r>
+        <w:rPr>
+          <w:rFonts w:ascii="Times New Roman" w:hAnsi="Times New Roman" w:cs="Times New Roman"/>
+          <w:sz w:val="24"/>
+          <w:szCs w:val="24"/>
+        </w:rPr>
+        <w:t xml:space="preserve"> kami </w:t>
+      </w:r>
+      <w:proofErr w:type="spellStart"/>
+      <w:r>
+        <w:rPr>
+          <w:rFonts w:ascii="Times New Roman" w:hAnsi="Times New Roman" w:cs="Times New Roman"/>
+          <w:sz w:val="24"/>
+          <w:szCs w:val="24"/>
+        </w:rPr>
+        <w:t>akan</w:t>
+      </w:r>
+      <w:proofErr w:type="spellEnd"/>
+      <w:r>
+        <w:rPr>
+          <w:rFonts w:ascii="Times New Roman" w:hAnsi="Times New Roman" w:cs="Times New Roman"/>
+          <w:sz w:val="24"/>
+          <w:szCs w:val="24"/>
+        </w:rPr>
+        <w:t xml:space="preserve"> </w:t>
+      </w:r>
+      <w:proofErr w:type="spellStart"/>
+      <w:r>
+        <w:rPr>
+          <w:rFonts w:ascii="Times New Roman" w:hAnsi="Times New Roman" w:cs="Times New Roman"/>
+          <w:sz w:val="24"/>
+          <w:szCs w:val="24"/>
+        </w:rPr>
+        <w:t>dirancang</w:t>
+      </w:r>
+      <w:proofErr w:type="spellEnd"/>
+      <w:r>
+        <w:rPr>
+          <w:rFonts w:ascii="Times New Roman" w:hAnsi="Times New Roman" w:cs="Times New Roman"/>
+          <w:sz w:val="24"/>
+          <w:szCs w:val="24"/>
+        </w:rPr>
+        <w:t xml:space="preserve"> </w:t>
+      </w:r>
+      <w:proofErr w:type="spellStart"/>
+      <w:r>
+        <w:rPr>
+          <w:rFonts w:ascii="Times New Roman" w:hAnsi="Times New Roman" w:cs="Times New Roman"/>
+          <w:sz w:val="24"/>
+          <w:szCs w:val="24"/>
+        </w:rPr>
+        <w:t>dengan</w:t>
+      </w:r>
+      <w:proofErr w:type="spellEnd"/>
+      <w:r>
+        <w:rPr>
+          <w:rFonts w:ascii="Times New Roman" w:hAnsi="Times New Roman" w:cs="Times New Roman"/>
+          <w:sz w:val="24"/>
+          <w:szCs w:val="24"/>
+        </w:rPr>
+        <w:t xml:space="preserve"> </w:t>
+      </w:r>
+      <w:proofErr w:type="spellStart"/>
+      <w:r>
+        <w:rPr>
+          <w:rFonts w:ascii="Times New Roman" w:hAnsi="Times New Roman" w:cs="Times New Roman"/>
+          <w:sz w:val="24"/>
+          <w:szCs w:val="24"/>
+        </w:rPr>
+        <w:t>menggunakan</w:t>
+      </w:r>
+      <w:proofErr w:type="spellEnd"/>
+      <w:r>
+        <w:rPr>
+          <w:rFonts w:ascii="Times New Roman" w:hAnsi="Times New Roman" w:cs="Times New Roman"/>
+          <w:sz w:val="24"/>
+          <w:szCs w:val="24"/>
+        </w:rPr>
+        <w:t xml:space="preserve"> Flutter.</w:t>
       </w:r>
     </w:p>
     <w:p>
@@ -396,16 +1153,29 @@
         </w:rPr>
         <w:t xml:space="preserve">C. </w:t>
       </w:r>
-      <w:r>
-        <w:rPr>
-          <w:rFonts w:ascii="Times New Roman" w:hAnsi="Times New Roman" w:cs="Times New Roman"/>
-          <w:b/>
-          <w:bCs/>
-          <w:sz w:val="24"/>
-          <w:szCs w:val="24"/>
-          <w:u w:val="single"/>
-        </w:rPr>
-        <w:t>Tabel User Story dan Product Backlog</w:t>
+      <w:proofErr w:type="spellStart"/>
+      <w:r>
+        <w:rPr>
+          <w:rFonts w:ascii="Times New Roman" w:hAnsi="Times New Roman" w:cs="Times New Roman"/>
+          <w:b/>
+          <w:bCs/>
+          <w:sz w:val="24"/>
+          <w:szCs w:val="24"/>
+          <w:u w:val="single"/>
+        </w:rPr>
+        <w:t>Tabel</w:t>
+      </w:r>
+      <w:proofErr w:type="spellEnd"/>
+      <w:r>
+        <w:rPr>
+          <w:rFonts w:ascii="Times New Roman" w:hAnsi="Times New Roman" w:cs="Times New Roman"/>
+          <w:b/>
+          <w:bCs/>
+          <w:sz w:val="24"/>
+          <w:szCs w:val="24"/>
+          <w:u w:val="single"/>
+        </w:rPr>
+        <w:t xml:space="preserve"> User Story dan Product Backlog</w:t>
       </w:r>
     </w:p>
     <w:p>
@@ -1418,6 +2188,7 @@
           <w:rFonts w:ascii="Times New Roman" w:hAnsi="Times New Roman" w:cs="Times New Roman"/>
           <w:b/>
           <w:bCs/>
+          <w:noProof/>
           <w:sz w:val="24"/>
           <w:szCs w:val="24"/>
           <w:u w:val="single"/>
@@ -1464,6 +2235,7 @@
           <w:rFonts w:ascii="Times New Roman" w:hAnsi="Times New Roman" w:cs="Times New Roman"/>
           <w:b/>
           <w:bCs/>
+          <w:noProof/>
           <w:sz w:val="24"/>
           <w:szCs w:val="24"/>
           <w:u w:val="single"/>
@@ -1493,6 +2265,258 @@
                     <a:xfrm>
                       <a:off x="0" y="0"/>
                       <a:ext cx="5731510" cy="3011805"/>
+                    </a:xfrm>
+                    <a:prstGeom prst="rect">
+                      <a:avLst/>
+                    </a:prstGeom>
+                  </pic:spPr>
+                </pic:pic>
+              </a:graphicData>
+            </a:graphic>
+          </wp:inline>
+        </w:drawing>
+      </w:r>
+    </w:p>
+    <w:p>
+      <w:pPr>
+        <w:rPr>
+          <w:rFonts w:ascii="Times New Roman" w:hAnsi="Times New Roman" w:cs="Times New Roman"/>
+          <w:b/>
+          <w:bCs/>
+          <w:sz w:val="24"/>
+          <w:szCs w:val="24"/>
+          <w:u w:val="single"/>
+        </w:rPr>
+      </w:pPr>
+      <w:r>
+        <w:rPr>
+          <w:rFonts w:ascii="Times New Roman" w:hAnsi="Times New Roman" w:cs="Times New Roman"/>
+          <w:b/>
+          <w:bCs/>
+          <w:sz w:val="24"/>
+          <w:szCs w:val="24"/>
+          <w:u w:val="single"/>
+        </w:rPr>
+        <w:t>I</w:t>
+      </w:r>
+      <w:r>
+        <w:rPr>
+          <w:rFonts w:ascii="Times New Roman" w:hAnsi="Times New Roman" w:cs="Times New Roman"/>
+          <w:b/>
+          <w:bCs/>
+          <w:sz w:val="24"/>
+          <w:szCs w:val="24"/>
+          <w:u w:val="single"/>
+        </w:rPr>
+        <w:t xml:space="preserve">. Hasil </w:t>
+      </w:r>
+      <w:proofErr w:type="spellStart"/>
+      <w:r>
+        <w:rPr>
+          <w:rFonts w:ascii="Times New Roman" w:hAnsi="Times New Roman" w:cs="Times New Roman"/>
+          <w:b/>
+          <w:bCs/>
+          <w:sz w:val="24"/>
+          <w:szCs w:val="24"/>
+          <w:u w:val="single"/>
+        </w:rPr>
+        <w:t>Rancangan</w:t>
+      </w:r>
+      <w:proofErr w:type="spellEnd"/>
+      <w:r>
+        <w:rPr>
+          <w:rFonts w:ascii="Times New Roman" w:hAnsi="Times New Roman" w:cs="Times New Roman"/>
+          <w:b/>
+          <w:bCs/>
+          <w:sz w:val="24"/>
+          <w:szCs w:val="24"/>
+          <w:u w:val="single"/>
+        </w:rPr>
+        <w:t xml:space="preserve"> </w:t>
+      </w:r>
+      <w:proofErr w:type="spellStart"/>
+      <w:r>
+        <w:rPr>
+          <w:rFonts w:ascii="Times New Roman" w:hAnsi="Times New Roman" w:cs="Times New Roman"/>
+          <w:b/>
+          <w:bCs/>
+          <w:sz w:val="24"/>
+          <w:szCs w:val="24"/>
+          <w:u w:val="single"/>
+        </w:rPr>
+        <w:t>Produk</w:t>
+      </w:r>
+      <w:proofErr w:type="spellEnd"/>
+    </w:p>
+    <w:p>
+      <w:pPr>
+        <w:rPr>
+          <w:rFonts w:ascii="Times New Roman" w:hAnsi="Times New Roman" w:cs="Times New Roman"/>
+          <w:sz w:val="24"/>
+          <w:szCs w:val="24"/>
+        </w:rPr>
+      </w:pPr>
+      <w:r>
+        <w:rPr>
+          <w:rFonts w:ascii="Times New Roman" w:hAnsi="Times New Roman" w:cs="Times New Roman"/>
+          <w:sz w:val="24"/>
+          <w:szCs w:val="24"/>
+        </w:rPr>
+        <w:t xml:space="preserve">Link Figma: </w:t>
+      </w:r>
+      <w:hyperlink r:id="rId26" w:history="1">
+        <w:r>
+          <w:rPr>
+            <w:rStyle w:val="Hyperlink"/>
+            <w:rFonts w:ascii="Times New Roman" w:hAnsi="Times New Roman" w:cs="Times New Roman"/>
+            <w:sz w:val="24"/>
+            <w:szCs w:val="24"/>
+          </w:rPr>
+          <w:t>https://www.figma.com/file/IAAuSU8e2ghTzbE1RBciHM/vvibu?type=design&amp;node-id=0-1&amp;mode=design&amp;t=5gQLY3MTvKv5ymvi-0</w:t>
+        </w:r>
+      </w:hyperlink>
+      <w:r>
+        <w:rPr>
+          <w:rFonts w:ascii="Times New Roman" w:hAnsi="Times New Roman" w:cs="Times New Roman"/>
+          <w:sz w:val="24"/>
+          <w:szCs w:val="24"/>
+        </w:rPr>
+        <w:t xml:space="preserve"> </w:t>
+      </w:r>
+    </w:p>
+    <w:p>
+      <w:pPr>
+        <w:rPr>
+          <w:rFonts w:ascii="Times New Roman" w:hAnsi="Times New Roman" w:cs="Times New Roman"/>
+          <w:b/>
+          <w:bCs/>
+          <w:sz w:val="24"/>
+          <w:szCs w:val="24"/>
+          <w:u w:val="single"/>
+        </w:rPr>
+      </w:pPr>
+      <w:r>
+        <w:rPr>
+          <w:noProof/>
+        </w:rPr>
+        <w:lastRenderedPageBreak/>
+        <w:drawing>
+          <wp:inline distT="0" distB="0" distL="0" distR="0" wp14:anchorId="0FA12D1F" wp14:editId="635A921F">
+            <wp:extent cx="5731510" cy="2578100"/>
+            <wp:effectExtent l="0" t="0" r="2540" b="0"/>
+            <wp:docPr id="449762524" name="Picture 1"/>
+            <wp:cNvGraphicFramePr>
+              <a:graphicFrameLocks xmlns:a="http://schemas.openxmlformats.org/drawingml/2006/main" noChangeAspect="1"/>
+            </wp:cNvGraphicFramePr>
+            <a:graphic xmlns:a="http://schemas.openxmlformats.org/drawingml/2006/main">
+              <a:graphicData uri="http://schemas.openxmlformats.org/drawingml/2006/picture">
+                <pic:pic xmlns:pic="http://schemas.openxmlformats.org/drawingml/2006/picture">
+                  <pic:nvPicPr>
+                    <pic:cNvPr id="449762524" name=""/>
+                    <pic:cNvPicPr/>
+                  </pic:nvPicPr>
+                  <pic:blipFill>
+                    <a:blip r:embed="rId27"/>
+                    <a:stretch>
+                      <a:fillRect/>
+                    </a:stretch>
+                  </pic:blipFill>
+                  <pic:spPr>
+                    <a:xfrm>
+                      <a:off x="0" y="0"/>
+                      <a:ext cx="5731510" cy="2578100"/>
+                    </a:xfrm>
+                    <a:prstGeom prst="rect">
+                      <a:avLst/>
+                    </a:prstGeom>
+                  </pic:spPr>
+                </pic:pic>
+              </a:graphicData>
+            </a:graphic>
+          </wp:inline>
+        </w:drawing>
+      </w:r>
+      <w:r>
+        <w:rPr>
+          <w:noProof/>
+        </w:rPr>
+        <w:t xml:space="preserve"> </w:t>
+      </w:r>
+      <w:r>
+        <w:rPr>
+          <w:noProof/>
+        </w:rPr>
+        <w:drawing>
+          <wp:inline distT="0" distB="0" distL="0" distR="0" wp14:anchorId="64C1BA94" wp14:editId="5516A201">
+            <wp:extent cx="5731510" cy="2079625"/>
+            <wp:effectExtent l="0" t="0" r="2540" b="0"/>
+            <wp:docPr id="163687849" name="Picture 1"/>
+            <wp:cNvGraphicFramePr>
+              <a:graphicFrameLocks xmlns:a="http://schemas.openxmlformats.org/drawingml/2006/main" noChangeAspect="1"/>
+            </wp:cNvGraphicFramePr>
+            <a:graphic xmlns:a="http://schemas.openxmlformats.org/drawingml/2006/main">
+              <a:graphicData uri="http://schemas.openxmlformats.org/drawingml/2006/picture">
+                <pic:pic xmlns:pic="http://schemas.openxmlformats.org/drawingml/2006/picture">
+                  <pic:nvPicPr>
+                    <pic:cNvPr id="163687849" name=""/>
+                    <pic:cNvPicPr/>
+                  </pic:nvPicPr>
+                  <pic:blipFill>
+                    <a:blip r:embed="rId28"/>
+                    <a:stretch>
+                      <a:fillRect/>
+                    </a:stretch>
+                  </pic:blipFill>
+                  <pic:spPr>
+                    <a:xfrm>
+                      <a:off x="0" y="0"/>
+                      <a:ext cx="5731510" cy="2079625"/>
+                    </a:xfrm>
+                    <a:prstGeom prst="rect">
+                      <a:avLst/>
+                    </a:prstGeom>
+                  </pic:spPr>
+                </pic:pic>
+              </a:graphicData>
+            </a:graphic>
+          </wp:inline>
+        </w:drawing>
+      </w:r>
+      <w:r>
+        <w:rPr>
+          <w:noProof/>
+        </w:rPr>
+        <w:t xml:space="preserve"> </w:t>
+      </w:r>
+      <w:r>
+        <w:rPr>
+          <w:noProof/>
+        </w:rPr>
+        <w:drawing>
+          <wp:inline distT="0" distB="0" distL="0" distR="0" wp14:anchorId="70EB5692" wp14:editId="027336DD">
+            <wp:extent cx="4292600" cy="3982996"/>
+            <wp:effectExtent l="0" t="0" r="0" b="0"/>
+            <wp:docPr id="421087775" name="Picture 1"/>
+            <wp:cNvGraphicFramePr>
+              <a:graphicFrameLocks xmlns:a="http://schemas.openxmlformats.org/drawingml/2006/main" noChangeAspect="1"/>
+            </wp:cNvGraphicFramePr>
+            <a:graphic xmlns:a="http://schemas.openxmlformats.org/drawingml/2006/main">
+              <a:graphicData uri="http://schemas.openxmlformats.org/drawingml/2006/picture">
+                <pic:pic xmlns:pic="http://schemas.openxmlformats.org/drawingml/2006/picture">
+                  <pic:nvPicPr>
+                    <pic:cNvPr id="421087775" name=""/>
+                    <pic:cNvPicPr/>
+                  </pic:nvPicPr>
+                  <pic:blipFill>
+                    <a:blip r:embed="rId29"/>
+                    <a:stretch>
+                      <a:fillRect/>
+                    </a:stretch>
+                  </pic:blipFill>
+                  <pic:spPr>
+                    <a:xfrm>
+                      <a:off x="0" y="0"/>
+                      <a:ext cx="4293690" cy="3984007"/>
                     </a:xfrm>
                     <a:prstGeom prst="rect">
                       <a:avLst/>
@@ -3552,6 +4576,7 @@
   <w:style w:type="paragraph" w:default="1" w:styleId="Normal">
     <w:name w:val="Normal"/>
     <w:qFormat/>
+    <w:rsid w:val="00B572F7"/>
   </w:style>
   <w:style w:type="character" w:default="1" w:styleId="DefaultParagraphFont">
     <w:name w:val="Default Paragraph Font"/>
@@ -3835,6 +4860,29 @@
     <w:link w:val="Footer"/>
     <w:uiPriority w:val="99"/>
     <w:rsid w:val="001C78BB"/>
+  </w:style>
+  <w:style w:type="character" w:styleId="Hyperlink">
+    <w:name w:val="Hyperlink"/>
+    <w:basedOn w:val="DefaultParagraphFont"/>
+    <w:uiPriority w:val="99"/>
+    <w:unhideWhenUsed/>
+    <w:rsid w:val="00B85F63"/>
+    <w:rPr>
+      <w:color w:val="0563C1" w:themeColor="hyperlink"/>
+      <w:u w:val="single"/>
+    </w:rPr>
+  </w:style>
+  <w:style w:type="character" w:styleId="UnresolvedMention">
+    <w:name w:val="Unresolved Mention"/>
+    <w:basedOn w:val="DefaultParagraphFont"/>
+    <w:uiPriority w:val="99"/>
+    <w:semiHidden/>
+    <w:unhideWhenUsed/>
+    <w:rsid w:val="00B85F63"/>
+    <w:rPr>
+      <w:color w:val="605E5C"/>
+      <w:shd w:val="clear" w:color="auto" w:fill="E1DFDD"/>
+    </w:rPr>
   </w:style>
 </w:styles>
 </file>

</xml_diff>

<commit_message>
Menambahkan Link Trello board
</commit_message>
<xml_diff>
--- a/VVibu_Tugas2.docx
+++ b/VVibu_Tugas2.docx
@@ -2176,6 +2176,42 @@
       <w:pPr>
         <w:rPr>
           <w:rFonts w:ascii="Times New Roman" w:hAnsi="Times New Roman" w:cs="Times New Roman"/>
+          <w:sz w:val="24"/>
+          <w:szCs w:val="24"/>
+        </w:rPr>
+      </w:pPr>
+      <w:r>
+        <w:rPr>
+          <w:rFonts w:ascii="Times New Roman" w:hAnsi="Times New Roman" w:cs="Times New Roman"/>
+          <w:sz w:val="24"/>
+          <w:szCs w:val="24"/>
+        </w:rPr>
+        <w:t xml:space="preserve">Link Trello: </w:t>
+      </w:r>
+      <w:hyperlink r:id="rId24" w:history="1">
+        <w:r>
+          <w:rPr>
+            <w:rStyle w:val="Hyperlink"/>
+            <w:rFonts w:ascii="Times New Roman" w:hAnsi="Times New Roman" w:cs="Times New Roman"/>
+            <w:sz w:val="24"/>
+            <w:szCs w:val="24"/>
+          </w:rPr>
+          <w:t>https://trello.com/b/JhKgqw91/vvibu-tugas-if-a-sore</w:t>
+        </w:r>
+      </w:hyperlink>
+      <w:r>
+        <w:rPr>
+          <w:rFonts w:ascii="Times New Roman" w:hAnsi="Times New Roman" w:cs="Times New Roman"/>
+          <w:sz w:val="24"/>
+          <w:szCs w:val="24"/>
+        </w:rPr>
+        <w:t xml:space="preserve"> </w:t>
+      </w:r>
+    </w:p>
+    <w:p>
+      <w:pPr>
+        <w:rPr>
+          <w:rFonts w:ascii="Times New Roman" w:hAnsi="Times New Roman" w:cs="Times New Roman"/>
           <w:b/>
           <w:bCs/>
           <w:sz w:val="24"/>
@@ -2210,7 +2246,7 @@
                     <pic:cNvPicPr/>
                   </pic:nvPicPr>
                   <pic:blipFill>
-                    <a:blip r:embed="rId24"/>
+                    <a:blip r:embed="rId25"/>
                     <a:stretch>
                       <a:fillRect/>
                     </a:stretch>
@@ -2256,7 +2292,7 @@
                     <pic:cNvPicPr/>
                   </pic:nvPicPr>
                   <pic:blipFill>
-                    <a:blip r:embed="rId25"/>
+                    <a:blip r:embed="rId26"/>
                     <a:stretch>
                       <a:fillRect/>
                     </a:stretch>
@@ -2297,18 +2333,7 @@
           <w:szCs w:val="24"/>
           <w:u w:val="single"/>
         </w:rPr>
-        <w:t>I</w:t>
-      </w:r>
-      <w:r>
-        <w:rPr>
-          <w:rFonts w:ascii="Times New Roman" w:hAnsi="Times New Roman" w:cs="Times New Roman"/>
-          <w:b/>
-          <w:bCs/>
-          <w:sz w:val="24"/>
-          <w:szCs w:val="24"/>
-          <w:u w:val="single"/>
-        </w:rPr>
-        <w:t xml:space="preserve">. Hasil </w:t>
+        <w:t xml:space="preserve">I. Hasil </w:t>
       </w:r>
       <w:proofErr w:type="spellStart"/>
       <w:r>
@@ -2364,7 +2389,7 @@
         </w:rPr>
         <w:t xml:space="preserve">Link Figma: </w:t>
       </w:r>
-      <w:hyperlink r:id="rId26" w:history="1">
+      <w:hyperlink r:id="rId27" w:history="1">
         <w:r>
           <w:rPr>
             <w:rStyle w:val="Hyperlink"/>
@@ -2416,7 +2441,7 @@
                     <pic:cNvPicPr/>
                   </pic:nvPicPr>
                   <pic:blipFill>
-                    <a:blip r:embed="rId27"/>
+                    <a:blip r:embed="rId28"/>
                     <a:stretch>
                       <a:fillRect/>
                     </a:stretch>
@@ -2462,7 +2487,7 @@
                     <pic:cNvPicPr/>
                   </pic:nvPicPr>
                   <pic:blipFill>
-                    <a:blip r:embed="rId28"/>
+                    <a:blip r:embed="rId29"/>
                     <a:stretch>
                       <a:fillRect/>
                     </a:stretch>
@@ -2508,7 +2533,7 @@
                     <pic:cNvPicPr/>
                   </pic:nvPicPr>
                   <pic:blipFill>
-                    <a:blip r:embed="rId29"/>
+                    <a:blip r:embed="rId30"/>
                     <a:stretch>
                       <a:fillRect/>
                     </a:stretch>

</xml_diff>